<commit_message>
Updated patent number; instead of case docket number
</commit_message>
<xml_diff>
--- a/RamKumar-Resume.docx
+++ b/RamKumar-Resume.docx
@@ -1,6 +1,6 @@
 
 <file path=word/document.xml><?xml version="1.0" encoding="utf-8"?>
-<w:document xmlns:wpc="http://schemas.microsoft.com/office/word/2010/wordprocessingCanvas" xmlns:cx="http://schemas.microsoft.com/office/drawing/2014/chartex" xmlns:cx1="http://schemas.microsoft.com/office/drawing/2015/9/8/chartex" xmlns:cx2="http://schemas.microsoft.com/office/drawing/2015/10/21/chartex" xmlns:cx3="http://schemas.microsoft.com/office/drawing/2016/5/9/chartex" xmlns:cx4="http://schemas.microsoft.com/office/drawing/2016/5/10/chartex" xmlns:cx5="http://schemas.microsoft.com/office/drawing/2016/5/11/chartex" xmlns:cx6="http://schemas.microsoft.com/office/drawing/2016/5/12/chartex" xmlns:cx7="http://schemas.microsoft.com/office/drawing/2016/5/13/chartex" xmlns:cx8="http://schemas.microsoft.com/office/drawing/2016/5/14/chartex" xmlns:mc="http://schemas.openxmlformats.org/markup-compatibility/2006" xmlns:aink="http://schemas.microsoft.com/office/drawing/2016/ink" xmlns:am3d="http://schemas.microsoft.com/office/drawing/2017/model3d" xmlns:o="urn:schemas-microsoft-com:office:office" xmlns:oel="http://schemas.microsoft.com/office/2019/extlst" xmlns:r="http://schemas.openxmlformats.org/officeDocument/2006/relationships" xmlns:m="http://schemas.openxmlformats.org/officeDocument/2006/math" xmlns:v="urn:schemas-microsoft-com:vml" xmlns:wp14="http://schemas.microsoft.com/office/word/2010/wordprocessingDrawing" xmlns:wp="http://schemas.openxmlformats.org/drawingml/2006/wordprocessingDrawing" xmlns:w10="urn:schemas-microsoft-com:office:word" xmlns:w="http://schemas.openxmlformats.org/wordprocessingml/2006/main" xmlns:w14="http://schemas.microsoft.com/office/word/2010/wordml" xmlns:w15="http://schemas.microsoft.com/office/word/2012/wordml" xmlns:w16cex="http://schemas.microsoft.com/office/word/2018/wordml/cex" xmlns:w16cid="http://schemas.microsoft.com/office/word/2016/wordml/cid" xmlns:w16="http://schemas.microsoft.com/office/word/2018/wordml" xmlns:w16du="http://schemas.microsoft.com/office/word/2023/wordml/word16du" xmlns:w16sdtdh="http://schemas.microsoft.com/office/word/2020/wordml/sdtdatahash" xmlns:w16se="http://schemas.microsoft.com/office/word/2015/wordml/symex" xmlns:wpg="http://schemas.microsoft.com/office/word/2010/wordprocessingGroup" xmlns:wpi="http://schemas.microsoft.com/office/word/2010/wordprocessingInk" xmlns:wne="http://schemas.microsoft.com/office/word/2006/wordml" xmlns:wps="http://schemas.microsoft.com/office/word/2010/wordprocessingShape" mc:Ignorable="w14 w15 w16se w16cid w16 w16cex w16sdtdh w16du wp14">
+<w:document xmlns:wpc="http://schemas.microsoft.com/office/word/2010/wordprocessingCanvas" xmlns:cx="http://schemas.microsoft.com/office/drawing/2014/chartex" xmlns:cx1="http://schemas.microsoft.com/office/drawing/2015/9/8/chartex" xmlns:cx2="http://schemas.microsoft.com/office/drawing/2015/10/21/chartex" xmlns:cx3="http://schemas.microsoft.com/office/drawing/2016/5/9/chartex" xmlns:cx4="http://schemas.microsoft.com/office/drawing/2016/5/10/chartex" xmlns:cx5="http://schemas.microsoft.com/office/drawing/2016/5/11/chartex" xmlns:cx6="http://schemas.microsoft.com/office/drawing/2016/5/12/chartex" xmlns:cx7="http://schemas.microsoft.com/office/drawing/2016/5/13/chartex" xmlns:cx8="http://schemas.microsoft.com/office/drawing/2016/5/14/chartex" xmlns:mc="http://schemas.openxmlformats.org/markup-compatibility/2006" xmlns:aink="http://schemas.microsoft.com/office/drawing/2016/ink" xmlns:am3d="http://schemas.microsoft.com/office/drawing/2017/model3d" xmlns:o="urn:schemas-microsoft-com:office:office" xmlns:oel="http://schemas.microsoft.com/office/2019/extlst" xmlns:r="http://schemas.openxmlformats.org/officeDocument/2006/relationships" xmlns:m="http://schemas.openxmlformats.org/officeDocument/2006/math" xmlns:v="urn:schemas-microsoft-com:vml" xmlns:wp14="http://schemas.microsoft.com/office/word/2010/wordprocessingDrawing" xmlns:wp="http://schemas.openxmlformats.org/drawingml/2006/wordprocessingDrawing" xmlns:w10="urn:schemas-microsoft-com:office:word" xmlns:w="http://schemas.openxmlformats.org/wordprocessingml/2006/main" xmlns:w14="http://schemas.microsoft.com/office/word/2010/wordml" xmlns:w15="http://schemas.microsoft.com/office/word/2012/wordml" xmlns:w16cex="http://schemas.microsoft.com/office/word/2018/wordml/cex" xmlns:w16cid="http://schemas.microsoft.com/office/word/2016/wordml/cid" xmlns:w16="http://schemas.microsoft.com/office/word/2018/wordml" xmlns:w16du="http://schemas.microsoft.com/office/word/2023/wordml/word16du" xmlns:w16sdtdh="http://schemas.microsoft.com/office/word/2020/wordml/sdtdatahash" xmlns:w16sdtfl="http://schemas.microsoft.com/office/word/2024/wordml/sdtformatlock" xmlns:w16se="http://schemas.microsoft.com/office/word/2015/wordml/symex" xmlns:wpg="http://schemas.microsoft.com/office/word/2010/wordprocessingGroup" xmlns:wpi="http://schemas.microsoft.com/office/word/2010/wordprocessingInk" xmlns:wne="http://schemas.microsoft.com/office/word/2006/wordml" xmlns:wps="http://schemas.microsoft.com/office/word/2010/wordprocessingShape" mc:Ignorable="w14 w15 w16se w16cid w16 w16cex w16sdtdh w16sdtfl w16du wp14">
   <w:body>
     <w:p>
       <w:pPr>
@@ -161,9 +161,8 @@
           <w:highlight w:val="white"/>
           <w:lang w:val="en-IN"/>
         </w:rPr>
-        <w:t xml:space="preserve">skilled in Java, Python, Embedded C, React, Flutter, IoT, </w:t>
-      </w:r>
-      <w:proofErr w:type="spellStart"/>
+        <w:t>skilled in Java, Python, Embedded C, React, Flutter, IoT, TinyML, AWS services</w:t>
+      </w:r>
       <w:r>
         <w:rPr>
           <w:color w:val="333333"/>
@@ -172,9 +171,8 @@
           <w:highlight w:val="white"/>
           <w:lang w:val="en-IN"/>
         </w:rPr>
-        <w:t>TinyML</w:t>
-      </w:r>
-      <w:proofErr w:type="spellEnd"/>
+        <w:t>.</w:t>
+      </w:r>
       <w:r>
         <w:rPr>
           <w:color w:val="333333"/>
@@ -183,7 +181,34 @@
           <w:highlight w:val="white"/>
           <w:lang w:val="en-IN"/>
         </w:rPr>
-        <w:t>, AWS services</w:t>
+        <w:t xml:space="preserve"> </w:t>
+      </w:r>
+      <w:r>
+        <w:rPr>
+          <w:color w:val="333333"/>
+          <w:sz w:val="18"/>
+          <w:szCs w:val="18"/>
+          <w:highlight w:val="white"/>
+        </w:rPr>
+        <w:t>Experienced in containerization processes</w:t>
+      </w:r>
+      <w:r>
+        <w:rPr>
+          <w:color w:val="333333"/>
+          <w:sz w:val="18"/>
+          <w:szCs w:val="18"/>
+          <w:highlight w:val="white"/>
+        </w:rPr>
+        <w:t xml:space="preserve">, </w:t>
+      </w:r>
+      <w:r>
+        <w:rPr>
+          <w:color w:val="333333"/>
+          <w:sz w:val="18"/>
+          <w:szCs w:val="18"/>
+          <w:highlight w:val="white"/>
+        </w:rPr>
+        <w:t>implementing scalable data pipelines, backend and frontend development, embedded systems, machine learning, and cloud solutions.</w:t>
       </w:r>
       <w:r>
         <w:rPr>
@@ -193,26 +218,7 @@
           <w:highlight w:val="white"/>
           <w:lang w:val="en-IN"/>
         </w:rPr>
-        <w:t>.</w:t>
-      </w:r>
-      <w:r>
-        <w:rPr>
-          <w:color w:val="333333"/>
-          <w:sz w:val="18"/>
-          <w:szCs w:val="18"/>
-          <w:highlight w:val="white"/>
-          <w:lang w:val="en-IN"/>
-        </w:rPr>
-        <w:t xml:space="preserve"> </w:t>
-      </w:r>
-      <w:r>
-        <w:rPr>
-          <w:color w:val="333333"/>
-          <w:sz w:val="18"/>
-          <w:szCs w:val="18"/>
-          <w:highlight w:val="white"/>
-        </w:rPr>
-        <w:t>Experienced in containerization processes, backend and frontend development, embedded systems, machine learning, cloud solutions, and data engineering. Skilled in delivering versatile and robust software solutions while adhering to best practices in software development processes, including design, implementation, and deployment.</w:t>
+        <w:t>, delivering versatile applications and scalable data pipelines across various platforms and technologies.</w:t>
       </w:r>
     </w:p>
     <w:p>
@@ -286,6 +292,7 @@
               <w:rPr>
                 <w:sz w:val="18"/>
                 <w:szCs w:val="18"/>
+                <w:lang w:val="en-IN"/>
               </w:rPr>
             </w:pPr>
             <w:r>
@@ -300,8 +307,9 @@
               <w:rPr>
                 <w:sz w:val="18"/>
                 <w:szCs w:val="18"/>
-              </w:rPr>
-              <w:t>PA-200-0382</w:t>
+                <w:lang w:val="en-IN"/>
+              </w:rPr>
+              <w:t>MA-200-0750</w:t>
             </w:r>
             <w:r>
               <w:rPr>
@@ -496,13 +504,22 @@
     </w:tbl>
     <w:p>
       <w:pPr>
+        <w:spacing w:line="240" w:lineRule="auto"/>
+        <w:rPr>
+          <w:color w:val="333333"/>
+          <w:sz w:val="18"/>
+          <w:szCs w:val="18"/>
+        </w:rPr>
+      </w:pPr>
+    </w:p>
+    <w:p>
+      <w:pPr>
         <w:numPr>
           <w:ilvl w:val="0"/>
           <w:numId w:val="2"/>
         </w:numPr>
         <w:spacing w:line="240" w:lineRule="auto"/>
         <w:ind w:hanging="360"/>
-        <w:jc w:val="both"/>
         <w:rPr>
           <w:color w:val="333333"/>
           <w:sz w:val="18"/>
@@ -534,20 +551,67 @@
         </w:numPr>
         <w:spacing w:line="240" w:lineRule="auto"/>
         <w:ind w:hanging="360"/>
-        <w:jc w:val="both"/>
-        <w:rPr>
-          <w:color w:val="333333"/>
-          <w:sz w:val="18"/>
-          <w:szCs w:val="18"/>
-        </w:rPr>
-      </w:pPr>
-      <w:r>
-        <w:rPr>
-          <w:color w:val="333333"/>
-          <w:sz w:val="18"/>
-          <w:szCs w:val="18"/>
-        </w:rPr>
-        <w:t>Contributing to the Gesture Recognition application across all aspects of the machine learning process, including project setup, data collection, preprocessing, model training, and optimization. Additionally, working on integrating the solution for real-time gesture recognition in mobile devices.</w:t>
+        <w:rPr>
+          <w:color w:val="333333"/>
+          <w:sz w:val="18"/>
+          <w:szCs w:val="18"/>
+        </w:rPr>
+      </w:pPr>
+      <w:r>
+        <w:rPr>
+          <w:color w:val="333333"/>
+          <w:sz w:val="18"/>
+          <w:szCs w:val="18"/>
+        </w:rPr>
+        <w:t>Contributing to</w:t>
+      </w:r>
+      <w:r>
+        <w:rPr>
+          <w:color w:val="333333"/>
+          <w:sz w:val="18"/>
+          <w:szCs w:val="18"/>
+        </w:rPr>
+        <w:t xml:space="preserve"> </w:t>
+      </w:r>
+      <w:r>
+        <w:rPr>
+          <w:color w:val="333333"/>
+          <w:sz w:val="18"/>
+          <w:szCs w:val="18"/>
+        </w:rPr>
+        <w:t>the 'Twist &amp; Go' gesture recognition system</w:t>
+      </w:r>
+      <w:r>
+        <w:rPr>
+          <w:color w:val="333333"/>
+          <w:sz w:val="18"/>
+          <w:szCs w:val="18"/>
+        </w:rPr>
+        <w:t xml:space="preserve"> with a</w:t>
+      </w:r>
+      <w:r>
+        <w:rPr>
+          <w:color w:val="333333"/>
+          <w:sz w:val="18"/>
+          <w:szCs w:val="18"/>
+        </w:rPr>
+        <w:t xml:space="preserve">ll aspects of the machine learning process, including data collection, preprocessing, model training, and optimization. Working on integrating the solution for real-time gesture recognition in </w:t>
+      </w:r>
+      <w:r>
+        <w:rPr>
+          <w:color w:val="333333"/>
+          <w:sz w:val="18"/>
+          <w:szCs w:val="18"/>
+        </w:rPr>
+        <w:t>mobile</w:t>
+      </w:r>
+      <w:r>
+        <w:rPr>
+          <w:color w:val="333333"/>
+          <w:sz w:val="18"/>
+          <w:szCs w:val="18"/>
+        </w:rPr>
+        <w:t xml:space="preserve"> devices.</w:t>
       </w:r>
     </w:p>
     <w:p>
@@ -558,7 +622,6 @@
         </w:numPr>
         <w:spacing w:line="240" w:lineRule="auto"/>
         <w:ind w:hanging="360"/>
-        <w:jc w:val="both"/>
         <w:rPr>
           <w:color w:val="333333"/>
           <w:sz w:val="18"/>
@@ -579,25 +642,7 @@
           <w:sz w:val="18"/>
           <w:szCs w:val="18"/>
         </w:rPr>
-        <w:t xml:space="preserve">Python-based AI and </w:t>
-      </w:r>
-      <w:proofErr w:type="spellStart"/>
-      <w:r>
-        <w:rPr>
-          <w:color w:val="333333"/>
-          <w:sz w:val="18"/>
-          <w:szCs w:val="18"/>
-        </w:rPr>
-        <w:t>TinyML</w:t>
-      </w:r>
-      <w:proofErr w:type="spellEnd"/>
-      <w:r>
-        <w:rPr>
-          <w:color w:val="333333"/>
-          <w:sz w:val="18"/>
-          <w:szCs w:val="18"/>
-        </w:rPr>
-        <w:t xml:space="preserve"> project</w:t>
+        <w:t>Python-based AI and TinyML project</w:t>
       </w:r>
       <w:r>
         <w:rPr>
@@ -616,7 +661,6 @@
         </w:numPr>
         <w:spacing w:line="240" w:lineRule="auto"/>
         <w:ind w:hanging="360"/>
-        <w:jc w:val="both"/>
         <w:rPr>
           <w:color w:val="333333"/>
           <w:sz w:val="18"/>
@@ -640,7 +684,6 @@
         </w:numPr>
         <w:spacing w:line="240" w:lineRule="auto"/>
         <w:ind w:hanging="360"/>
-        <w:jc w:val="both"/>
         <w:rPr>
           <w:color w:val="333333"/>
           <w:sz w:val="18"/>
@@ -673,7 +716,6 @@
         </w:numPr>
         <w:spacing w:line="240" w:lineRule="auto"/>
         <w:ind w:hanging="360"/>
-        <w:jc w:val="both"/>
         <w:rPr>
           <w:color w:val="333333"/>
           <w:sz w:val="18"/>
@@ -706,7 +748,6 @@
         </w:numPr>
         <w:spacing w:line="240" w:lineRule="auto"/>
         <w:ind w:hanging="360"/>
-        <w:jc w:val="both"/>
         <w:rPr>
           <w:color w:val="333333"/>
           <w:sz w:val="18"/>
@@ -732,7 +773,6 @@
         </w:numPr>
         <w:spacing w:line="240" w:lineRule="auto"/>
         <w:ind w:hanging="360"/>
-        <w:jc w:val="both"/>
         <w:rPr>
           <w:color w:val="333333"/>
           <w:sz w:val="18"/>
@@ -747,27 +787,7 @@
           <w:szCs w:val="18"/>
           <w:lang w:val="en-IN"/>
         </w:rPr>
-        <w:t xml:space="preserve">Created a custom container image for DCBS Java and Python applications, ensuring image compliance with no vulnerabilities as per the </w:t>
-      </w:r>
-      <w:proofErr w:type="spellStart"/>
-      <w:r>
-        <w:rPr>
-          <w:color w:val="333333"/>
-          <w:sz w:val="18"/>
-          <w:szCs w:val="18"/>
-          <w:lang w:val="en-IN"/>
-        </w:rPr>
-        <w:t>Aquasec</w:t>
-      </w:r>
-      <w:proofErr w:type="spellEnd"/>
-      <w:r>
-        <w:rPr>
-          <w:color w:val="333333"/>
-          <w:sz w:val="18"/>
-          <w:szCs w:val="18"/>
-          <w:lang w:val="en-IN"/>
-        </w:rPr>
-        <w:t xml:space="preserve"> report (supporting ARM64 processors and Graviton migration) for use across DCBS.</w:t>
+        <w:t>Created a custom container image for DCBS Java and Python applications, ensuring image compliance with no vulnerabilities as per the Aquasec report (supporting ARM64 processors and Graviton migration) for use across DCBS.</w:t>
       </w:r>
     </w:p>
     <w:p>
@@ -778,7 +798,6 @@
         </w:numPr>
         <w:spacing w:line="240" w:lineRule="auto"/>
         <w:ind w:hanging="360"/>
-        <w:jc w:val="both"/>
         <w:rPr>
           <w:color w:val="333333"/>
           <w:sz w:val="18"/>
@@ -821,7 +840,6 @@
         </w:numPr>
         <w:spacing w:line="240" w:lineRule="auto"/>
         <w:ind w:hanging="360"/>
-        <w:jc w:val="both"/>
         <w:rPr>
           <w:color w:val="333333"/>
           <w:sz w:val="18"/>
@@ -845,7 +863,6 @@
         </w:numPr>
         <w:spacing w:line="240" w:lineRule="auto"/>
         <w:ind w:hanging="360"/>
-        <w:jc w:val="both"/>
         <w:rPr>
           <w:color w:val="333333"/>
           <w:sz w:val="18"/>
@@ -869,7 +886,6 @@
         </w:numPr>
         <w:spacing w:line="240" w:lineRule="auto"/>
         <w:ind w:hanging="360"/>
-        <w:jc w:val="both"/>
         <w:rPr>
           <w:color w:val="333333"/>
           <w:sz w:val="18"/>
@@ -893,56 +909,19 @@
         </w:numPr>
         <w:spacing w:line="240" w:lineRule="auto"/>
         <w:ind w:hanging="360"/>
-        <w:jc w:val="both"/>
-        <w:rPr>
-          <w:color w:val="333333"/>
-          <w:sz w:val="18"/>
-          <w:szCs w:val="18"/>
-        </w:rPr>
-      </w:pPr>
-      <w:r>
-        <w:rPr>
-          <w:color w:val="333333"/>
-          <w:sz w:val="18"/>
-          <w:szCs w:val="18"/>
-        </w:rPr>
-        <w:t xml:space="preserve">Developed an event pipeline to pull historic and daily events from </w:t>
-      </w:r>
-      <w:proofErr w:type="spellStart"/>
-      <w:r>
-        <w:rPr>
-          <w:color w:val="333333"/>
-          <w:sz w:val="18"/>
-          <w:szCs w:val="18"/>
-        </w:rPr>
-        <w:t>Mixpanel</w:t>
-      </w:r>
-      <w:proofErr w:type="spellEnd"/>
-      <w:r>
-        <w:rPr>
-          <w:color w:val="333333"/>
-          <w:sz w:val="18"/>
-          <w:szCs w:val="18"/>
-        </w:rPr>
-        <w:t xml:space="preserve"> to the DCBS </w:t>
-      </w:r>
-      <w:proofErr w:type="spellStart"/>
-      <w:r>
-        <w:rPr>
-          <w:color w:val="333333"/>
-          <w:sz w:val="18"/>
-          <w:szCs w:val="18"/>
-        </w:rPr>
-        <w:t>Datalake</w:t>
-      </w:r>
-      <w:proofErr w:type="spellEnd"/>
-      <w:r>
-        <w:rPr>
-          <w:color w:val="333333"/>
-          <w:sz w:val="18"/>
-          <w:szCs w:val="18"/>
-        </w:rPr>
-        <w:t>, activating data pulls based on a delta threshold. This solution reduces unnecessary pulls, optimizing AWS costs.</w:t>
+        <w:rPr>
+          <w:color w:val="333333"/>
+          <w:sz w:val="18"/>
+          <w:szCs w:val="18"/>
+        </w:rPr>
+      </w:pPr>
+      <w:r>
+        <w:rPr>
+          <w:color w:val="333333"/>
+          <w:sz w:val="18"/>
+          <w:szCs w:val="18"/>
+        </w:rPr>
+        <w:t>Developed an event pipeline to pull historic and daily events from Mixpanel to the DCBS Datalake, activating data pulls based on a delta threshold. This solution reduces unnecessary pulls, optimizing AWS costs.</w:t>
       </w:r>
     </w:p>
     <w:p>
@@ -953,20 +932,997 @@
         </w:numPr>
         <w:spacing w:line="240" w:lineRule="auto"/>
         <w:ind w:hanging="360"/>
+        <w:rPr>
+          <w:color w:val="333333"/>
+          <w:sz w:val="18"/>
+          <w:szCs w:val="18"/>
+        </w:rPr>
+      </w:pPr>
+      <w:r>
+        <w:rPr>
+          <w:color w:val="333333"/>
+          <w:sz w:val="18"/>
+          <w:szCs w:val="18"/>
+        </w:rPr>
+        <w:t>Developed a trace pipeline with OpenTelemetry and OpenSearch, implementing distributed tracing for REST services and real-time event tracking on Android (Java) and iOS (Swift).</w:t>
+      </w:r>
+    </w:p>
+    <w:tbl>
+      <w:tblPr>
+        <w:tblStyle w:val="aff2"/>
+        <w:tblW w:w="8640" w:type="dxa"/>
+        <w:tblInd w:w="820" w:type="dxa"/>
+        <w:tblLayout w:type="fixed"/>
+        <w:tblLook w:val="0600" w:firstRow="0" w:lastRow="0" w:firstColumn="0" w:lastColumn="0" w:noHBand="1" w:noVBand="1"/>
+      </w:tblPr>
+      <w:tblGrid>
+        <w:gridCol w:w="8640"/>
+      </w:tblGrid>
+      <w:tr>
+        <w:tc>
+          <w:tcPr>
+            <w:tcW w:w="8640" w:type="dxa"/>
+            <w:shd w:val="clear" w:color="auto" w:fill="auto"/>
+            <w:tcMar>
+              <w:top w:w="100" w:type="dxa"/>
+              <w:left w:w="100" w:type="dxa"/>
+              <w:bottom w:w="100" w:type="dxa"/>
+              <w:right w:w="100" w:type="dxa"/>
+            </w:tcMar>
+          </w:tcPr>
+          <w:p>
+            <w:pPr>
+              <w:spacing w:line="240" w:lineRule="auto"/>
+              <w:rPr>
+                <w:rFonts w:ascii="Consolas" w:eastAsia="Consolas" w:hAnsi="Consolas" w:cs="Consolas"/>
+                <w:b/>
+                <w:color w:val="333333"/>
+                <w:sz w:val="18"/>
+                <w:szCs w:val="18"/>
+              </w:rPr>
+            </w:pPr>
+            <w:r>
+              <w:rPr>
+                <w:rFonts w:ascii="Consolas" w:eastAsia="Consolas" w:hAnsi="Consolas" w:cs="Consolas"/>
+                <w:b/>
+                <w:color w:val="333333"/>
+                <w:sz w:val="18"/>
+                <w:szCs w:val="18"/>
+              </w:rPr>
+              <w:t>●</w:t>
+            </w:r>
+            <w:r>
+              <w:rPr>
+                <w:rFonts w:ascii="Consolas" w:eastAsia="Consolas" w:hAnsi="Consolas" w:cs="Consolas"/>
+                <w:b/>
+                <w:color w:val="333333"/>
+                <w:sz w:val="18"/>
+                <w:szCs w:val="18"/>
+              </w:rPr>
+              <w:t xml:space="preserve"> Python_</w:t>
+            </w:r>
+            <w:r>
+              <w:rPr>
+                <w:rFonts w:ascii="Consolas" w:eastAsia="Consolas" w:hAnsi="Consolas" w:cs="Consolas"/>
+                <w:b/>
+                <w:color w:val="333333"/>
+                <w:sz w:val="18"/>
+                <w:szCs w:val="18"/>
+              </w:rPr>
+              <w:t>3.12.7</w:t>
+            </w:r>
+            <w:r>
+              <w:rPr>
+                <w:rFonts w:ascii="Consolas" w:eastAsia="Consolas" w:hAnsi="Consolas" w:cs="Consolas"/>
+                <w:b/>
+                <w:color w:val="333333"/>
+                <w:sz w:val="18"/>
+                <w:szCs w:val="18"/>
+              </w:rPr>
+              <w:t xml:space="preserve"> ● </w:t>
+            </w:r>
+            <w:r>
+              <w:rPr>
+                <w:rFonts w:ascii="Consolas" w:eastAsia="Consolas" w:hAnsi="Consolas" w:cs="Consolas"/>
+                <w:b/>
+                <w:color w:val="333333"/>
+                <w:sz w:val="18"/>
+                <w:szCs w:val="18"/>
+              </w:rPr>
+              <w:t>plotly</w:t>
+            </w:r>
+            <w:r>
+              <w:rPr>
+                <w:rFonts w:ascii="Consolas" w:eastAsia="Consolas" w:hAnsi="Consolas" w:cs="Consolas"/>
+                <w:b/>
+                <w:color w:val="333333"/>
+                <w:sz w:val="18"/>
+                <w:szCs w:val="18"/>
+              </w:rPr>
+              <w:t>_</w:t>
+            </w:r>
+            <w:r>
+              <w:rPr>
+                <w:rFonts w:ascii="Consolas" w:eastAsia="Consolas" w:hAnsi="Consolas" w:cs="Consolas"/>
+                <w:b/>
+                <w:color w:val="333333"/>
+                <w:sz w:val="18"/>
+                <w:szCs w:val="18"/>
+              </w:rPr>
+              <w:t>5.24.1</w:t>
+            </w:r>
+            <w:r>
+              <w:rPr>
+                <w:rFonts w:ascii="Consolas" w:eastAsia="Consolas" w:hAnsi="Consolas" w:cs="Consolas"/>
+                <w:b/>
+                <w:color w:val="333333"/>
+                <w:sz w:val="18"/>
+                <w:szCs w:val="18"/>
+              </w:rPr>
+              <w:t xml:space="preserve"> ● </w:t>
+            </w:r>
+            <w:r>
+              <w:rPr>
+                <w:rFonts w:ascii="Consolas" w:eastAsia="Consolas" w:hAnsi="Consolas" w:cs="Consolas"/>
+                <w:b/>
+                <w:color w:val="333333"/>
+                <w:sz w:val="18"/>
+                <w:szCs w:val="18"/>
+              </w:rPr>
+              <w:t>scip</w:t>
+            </w:r>
+            <w:r>
+              <w:rPr>
+                <w:rFonts w:ascii="Consolas" w:eastAsia="Consolas" w:hAnsi="Consolas" w:cs="Consolas"/>
+                <w:b/>
+                <w:color w:val="333333"/>
+                <w:sz w:val="18"/>
+                <w:szCs w:val="18"/>
+              </w:rPr>
+              <w:t>y_</w:t>
+            </w:r>
+            <w:r>
+              <w:rPr>
+                <w:rFonts w:ascii="Consolas" w:eastAsia="Consolas" w:hAnsi="Consolas" w:cs="Consolas"/>
+                <w:b/>
+                <w:color w:val="333333"/>
+                <w:sz w:val="18"/>
+                <w:szCs w:val="18"/>
+              </w:rPr>
+              <w:t>1.4.1</w:t>
+            </w:r>
+            <w:r>
+              <w:rPr>
+                <w:rFonts w:ascii="Consolas" w:eastAsia="Consolas" w:hAnsi="Consolas" w:cs="Consolas"/>
+                <w:b/>
+                <w:color w:val="333333"/>
+                <w:sz w:val="18"/>
+                <w:szCs w:val="18"/>
+              </w:rPr>
+              <w:t xml:space="preserve"> ● </w:t>
+            </w:r>
+            <w:r>
+              <w:rPr>
+                <w:rFonts w:ascii="Consolas" w:eastAsia="Consolas" w:hAnsi="Consolas" w:cs="Consolas"/>
+                <w:b/>
+                <w:color w:val="333333"/>
+                <w:sz w:val="18"/>
+                <w:szCs w:val="18"/>
+              </w:rPr>
+              <w:t>scikit-learn</w:t>
+            </w:r>
+            <w:r>
+              <w:rPr>
+                <w:rFonts w:ascii="Consolas" w:eastAsia="Consolas" w:hAnsi="Consolas" w:cs="Consolas"/>
+                <w:b/>
+                <w:color w:val="333333"/>
+                <w:sz w:val="18"/>
+                <w:szCs w:val="18"/>
+              </w:rPr>
+              <w:t>_</w:t>
+            </w:r>
+            <w:r>
+              <w:rPr>
+                <w:rFonts w:ascii="Consolas" w:eastAsia="Consolas" w:hAnsi="Consolas" w:cs="Consolas"/>
+                <w:b/>
+                <w:color w:val="333333"/>
+                <w:sz w:val="18"/>
+                <w:szCs w:val="18"/>
+              </w:rPr>
+              <w:t>1.5.2</w:t>
+            </w:r>
+            <w:r>
+              <w:rPr>
+                <w:rFonts w:ascii="Consolas" w:eastAsia="Consolas" w:hAnsi="Consolas" w:cs="Consolas"/>
+                <w:b/>
+                <w:color w:val="333333"/>
+                <w:sz w:val="18"/>
+                <w:szCs w:val="18"/>
+              </w:rPr>
+              <w:t xml:space="preserve"> </w:t>
+            </w:r>
+          </w:p>
+          <w:p>
+            <w:pPr>
+              <w:spacing w:line="240" w:lineRule="auto"/>
+              <w:rPr>
+                <w:rFonts w:ascii="Consolas" w:eastAsia="Consolas" w:hAnsi="Consolas" w:cs="Consolas"/>
+                <w:b/>
+                <w:color w:val="333333"/>
+                <w:sz w:val="18"/>
+                <w:szCs w:val="18"/>
+              </w:rPr>
+            </w:pPr>
+            <w:r>
+              <w:rPr>
+                <w:rFonts w:ascii="Consolas" w:eastAsia="Consolas" w:hAnsi="Consolas" w:cs="Consolas"/>
+                <w:b/>
+                <w:color w:val="333333"/>
+                <w:sz w:val="18"/>
+                <w:szCs w:val="18"/>
+              </w:rPr>
+              <w:t xml:space="preserve">● </w:t>
+            </w:r>
+            <w:r>
+              <w:rPr>
+                <w:rFonts w:ascii="Consolas" w:eastAsia="Consolas" w:hAnsi="Consolas" w:cs="Consolas"/>
+                <w:b/>
+                <w:color w:val="333333"/>
+                <w:sz w:val="18"/>
+                <w:szCs w:val="18"/>
+              </w:rPr>
+              <w:t>ydata-profiling</w:t>
+            </w:r>
+            <w:r>
+              <w:rPr>
+                <w:rFonts w:ascii="Consolas" w:eastAsia="Consolas" w:hAnsi="Consolas" w:cs="Consolas"/>
+                <w:b/>
+                <w:color w:val="333333"/>
+                <w:sz w:val="18"/>
+                <w:szCs w:val="18"/>
+              </w:rPr>
+              <w:t>_</w:t>
+            </w:r>
+            <w:r>
+              <w:rPr>
+                <w:rFonts w:ascii="Consolas" w:eastAsia="Consolas" w:hAnsi="Consolas" w:cs="Consolas"/>
+                <w:b/>
+                <w:color w:val="333333"/>
+                <w:sz w:val="18"/>
+                <w:szCs w:val="18"/>
+              </w:rPr>
+              <w:t>4.12.0</w:t>
+            </w:r>
+            <w:r>
+              <w:rPr>
+                <w:rFonts w:ascii="Consolas" w:eastAsia="Consolas" w:hAnsi="Consolas" w:cs="Consolas"/>
+                <w:b/>
+                <w:color w:val="333333"/>
+                <w:sz w:val="18"/>
+                <w:szCs w:val="18"/>
+              </w:rPr>
+              <w:t xml:space="preserve"> ● </w:t>
+            </w:r>
+            <w:r>
+              <w:rPr>
+                <w:rFonts w:ascii="Consolas" w:eastAsia="Consolas" w:hAnsi="Consolas" w:cs="Consolas"/>
+                <w:b/>
+                <w:color w:val="333333"/>
+                <w:sz w:val="18"/>
+                <w:szCs w:val="18"/>
+              </w:rPr>
+              <w:t>pygwalker</w:t>
+            </w:r>
+            <w:r>
+              <w:rPr>
+                <w:rFonts w:ascii="Consolas" w:eastAsia="Consolas" w:hAnsi="Consolas" w:cs="Consolas"/>
+                <w:b/>
+                <w:color w:val="333333"/>
+                <w:sz w:val="18"/>
+                <w:szCs w:val="18"/>
+              </w:rPr>
+              <w:t>_</w:t>
+            </w:r>
+            <w:r>
+              <w:rPr>
+                <w:rFonts w:ascii="Consolas" w:eastAsia="Consolas" w:hAnsi="Consolas" w:cs="Consolas"/>
+                <w:b/>
+                <w:color w:val="333333"/>
+                <w:sz w:val="18"/>
+                <w:szCs w:val="18"/>
+              </w:rPr>
+              <w:t>0.4.9.13</w:t>
+            </w:r>
+            <w:r>
+              <w:rPr>
+                <w:rFonts w:ascii="Consolas" w:eastAsia="Consolas" w:hAnsi="Consolas" w:cs="Consolas"/>
+                <w:b/>
+                <w:color w:val="333333"/>
+                <w:sz w:val="18"/>
+                <w:szCs w:val="18"/>
+              </w:rPr>
+              <w:t xml:space="preserve"> ● </w:t>
+            </w:r>
+            <w:r>
+              <w:rPr>
+                <w:rFonts w:ascii="Consolas" w:eastAsia="Consolas" w:hAnsi="Consolas" w:cs="Consolas"/>
+                <w:b/>
+                <w:color w:val="333333"/>
+                <w:sz w:val="18"/>
+                <w:szCs w:val="18"/>
+              </w:rPr>
+              <w:t>seaborn</w:t>
+            </w:r>
+            <w:r>
+              <w:rPr>
+                <w:rFonts w:ascii="Consolas" w:eastAsia="Consolas" w:hAnsi="Consolas" w:cs="Consolas"/>
+                <w:b/>
+                <w:color w:val="333333"/>
+                <w:sz w:val="18"/>
+                <w:szCs w:val="18"/>
+              </w:rPr>
+              <w:t>_</w:t>
+            </w:r>
+            <w:r>
+              <w:rPr>
+                <w:rFonts w:ascii="Consolas" w:eastAsia="Consolas" w:hAnsi="Consolas" w:cs="Consolas"/>
+                <w:b/>
+                <w:color w:val="333333"/>
+                <w:sz w:val="18"/>
+                <w:szCs w:val="18"/>
+              </w:rPr>
+              <w:t>0.13.2</w:t>
+            </w:r>
+            <w:r>
+              <w:rPr>
+                <w:rFonts w:ascii="Consolas" w:eastAsia="Consolas" w:hAnsi="Consolas" w:cs="Consolas"/>
+                <w:b/>
+                <w:color w:val="333333"/>
+                <w:sz w:val="18"/>
+                <w:szCs w:val="18"/>
+              </w:rPr>
+              <w:t xml:space="preserve"> ● </w:t>
+            </w:r>
+            <w:r>
+              <w:rPr>
+                <w:rFonts w:ascii="Consolas" w:eastAsia="Consolas" w:hAnsi="Consolas" w:cs="Consolas"/>
+                <w:b/>
+                <w:color w:val="333333"/>
+                <w:sz w:val="18"/>
+                <w:szCs w:val="18"/>
+              </w:rPr>
+              <w:t>tensorflow</w:t>
+            </w:r>
+            <w:r>
+              <w:rPr>
+                <w:rFonts w:ascii="Consolas" w:eastAsia="Consolas" w:hAnsi="Consolas" w:cs="Consolas"/>
+                <w:b/>
+                <w:color w:val="333333"/>
+                <w:sz w:val="18"/>
+                <w:szCs w:val="18"/>
+              </w:rPr>
+              <w:t>_</w:t>
+            </w:r>
+            <w:r>
+              <w:rPr>
+                <w:rFonts w:ascii="Consolas" w:eastAsia="Consolas" w:hAnsi="Consolas" w:cs="Consolas"/>
+                <w:b/>
+                <w:color w:val="333333"/>
+                <w:sz w:val="18"/>
+                <w:szCs w:val="18"/>
+              </w:rPr>
+              <w:t>2.17.0</w:t>
+            </w:r>
+            <w:r>
+              <w:rPr>
+                <w:rFonts w:ascii="Consolas" w:eastAsia="Consolas" w:hAnsi="Consolas" w:cs="Consolas"/>
+                <w:b/>
+                <w:color w:val="333333"/>
+                <w:sz w:val="18"/>
+                <w:szCs w:val="18"/>
+              </w:rPr>
+              <w:t xml:space="preserve"> </w:t>
+            </w:r>
+          </w:p>
+          <w:p>
+            <w:pPr>
+              <w:spacing w:line="240" w:lineRule="auto"/>
+              <w:rPr>
+                <w:rFonts w:ascii="Consolas" w:eastAsia="Consolas" w:hAnsi="Consolas" w:cs="Consolas"/>
+                <w:color w:val="333333"/>
+              </w:rPr>
+            </w:pPr>
+            <w:r>
+              <w:rPr>
+                <w:rFonts w:ascii="Consolas" w:eastAsia="Consolas" w:hAnsi="Consolas" w:cs="Consolas"/>
+                <w:b/>
+                <w:color w:val="333333"/>
+                <w:sz w:val="18"/>
+                <w:szCs w:val="18"/>
+              </w:rPr>
+              <w:t xml:space="preserve">● </w:t>
+            </w:r>
+            <w:r>
+              <w:rPr>
+                <w:rFonts w:ascii="Consolas" w:eastAsia="Consolas" w:hAnsi="Consolas" w:cs="Consolas"/>
+                <w:b/>
+                <w:color w:val="333333"/>
+                <w:sz w:val="18"/>
+                <w:szCs w:val="18"/>
+              </w:rPr>
+              <w:t>pyyaml</w:t>
+            </w:r>
+            <w:r>
+              <w:rPr>
+                <w:rFonts w:ascii="Consolas" w:eastAsia="Consolas" w:hAnsi="Consolas" w:cs="Consolas"/>
+                <w:b/>
+                <w:color w:val="333333"/>
+                <w:sz w:val="18"/>
+                <w:szCs w:val="18"/>
+              </w:rPr>
+              <w:t>_</w:t>
+            </w:r>
+            <w:r>
+              <w:rPr>
+                <w:rFonts w:ascii="Consolas" w:eastAsia="Consolas" w:hAnsi="Consolas" w:cs="Consolas"/>
+                <w:b/>
+                <w:color w:val="333333"/>
+                <w:sz w:val="18"/>
+                <w:szCs w:val="18"/>
+              </w:rPr>
+              <w:t>6.0.2</w:t>
+            </w:r>
+            <w:r>
+              <w:rPr>
+                <w:rFonts w:ascii="Consolas" w:eastAsia="Consolas" w:hAnsi="Consolas" w:cs="Consolas"/>
+                <w:b/>
+                <w:color w:val="333333"/>
+                <w:sz w:val="18"/>
+                <w:szCs w:val="18"/>
+              </w:rPr>
+              <w:t xml:space="preserve"> ● p</w:t>
+            </w:r>
+            <w:r>
+              <w:rPr>
+                <w:rFonts w:ascii="Consolas" w:eastAsia="Consolas" w:hAnsi="Consolas" w:cs="Consolas"/>
+                <w:b/>
+                <w:color w:val="333333"/>
+                <w:sz w:val="18"/>
+                <w:szCs w:val="18"/>
+              </w:rPr>
+              <w:t>oetry</w:t>
+            </w:r>
+            <w:r>
+              <w:rPr>
+                <w:rFonts w:ascii="Consolas" w:eastAsia="Consolas" w:hAnsi="Consolas" w:cs="Consolas"/>
+                <w:b/>
+                <w:color w:val="333333"/>
+                <w:sz w:val="18"/>
+                <w:szCs w:val="18"/>
+              </w:rPr>
+              <w:t>_</w:t>
+            </w:r>
+            <w:r>
+              <w:rPr>
+                <w:rFonts w:ascii="Consolas" w:eastAsia="Consolas" w:hAnsi="Consolas" w:cs="Consolas"/>
+                <w:b/>
+                <w:color w:val="333333"/>
+                <w:sz w:val="18"/>
+                <w:szCs w:val="18"/>
+              </w:rPr>
+              <w:t>1.8.4</w:t>
+            </w:r>
+          </w:p>
+        </w:tc>
+      </w:tr>
+      <w:tr>
+        <w:tc>
+          <w:tcPr>
+            <w:tcW w:w="8640" w:type="dxa"/>
+            <w:shd w:val="clear" w:color="auto" w:fill="auto"/>
+            <w:tcMar>
+              <w:top w:w="100" w:type="dxa"/>
+              <w:left w:w="100" w:type="dxa"/>
+              <w:bottom w:w="100" w:type="dxa"/>
+              <w:right w:w="100" w:type="dxa"/>
+            </w:tcMar>
+          </w:tcPr>
+          <w:p>
+            <w:pPr>
+              <w:spacing w:line="240" w:lineRule="auto"/>
+              <w:rPr>
+                <w:rFonts w:ascii="Consolas" w:eastAsia="Consolas" w:hAnsi="Consolas" w:cs="Consolas"/>
+                <w:b/>
+                <w:color w:val="333333"/>
+                <w:sz w:val="18"/>
+                <w:szCs w:val="18"/>
+              </w:rPr>
+            </w:pPr>
+            <w:r>
+              <w:rPr>
+                <w:rFonts w:ascii="Consolas" w:eastAsia="Consolas" w:hAnsi="Consolas" w:cs="Consolas"/>
+                <w:b/>
+                <w:color w:val="333333"/>
+                <w:sz w:val="18"/>
+                <w:szCs w:val="18"/>
+              </w:rPr>
+              <w:lastRenderedPageBreak/>
+              <w:t xml:space="preserve">● </w:t>
+            </w:r>
+            <w:r>
+              <w:rPr>
+                <w:rFonts w:ascii="Consolas" w:eastAsia="Consolas" w:hAnsi="Consolas" w:cs="Consolas"/>
+                <w:b/>
+                <w:color w:val="333333"/>
+                <w:sz w:val="18"/>
+                <w:szCs w:val="18"/>
+              </w:rPr>
+              <w:t>R</w:t>
+            </w:r>
+            <w:r>
+              <w:rPr>
+                <w:rFonts w:ascii="Consolas" w:eastAsia="Consolas" w:hAnsi="Consolas" w:cs="Consolas"/>
+                <w:b/>
+                <w:color w:val="333333"/>
+                <w:sz w:val="18"/>
+                <w:szCs w:val="18"/>
+              </w:rPr>
+              <w:t xml:space="preserve">aspberry </w:t>
+            </w:r>
+            <w:r>
+              <w:rPr>
+                <w:rFonts w:ascii="Consolas" w:eastAsia="Consolas" w:hAnsi="Consolas" w:cs="Consolas"/>
+                <w:b/>
+                <w:color w:val="333333"/>
+                <w:sz w:val="18"/>
+                <w:szCs w:val="18"/>
+              </w:rPr>
+              <w:t>Pi</w:t>
+            </w:r>
+            <w:r>
+              <w:rPr>
+                <w:rFonts w:ascii="Consolas" w:eastAsia="Consolas" w:hAnsi="Consolas" w:cs="Consolas"/>
+                <w:color w:val="333333"/>
+                <w:vertAlign w:val="superscript"/>
+              </w:rPr>
+              <w:t xml:space="preserve"> </w:t>
+            </w:r>
+            <w:r>
+              <w:rPr>
+                <w:rFonts w:ascii="Consolas" w:eastAsia="Consolas" w:hAnsi="Consolas" w:cs="Consolas"/>
+                <w:b/>
+                <w:color w:val="333333"/>
+                <w:sz w:val="18"/>
+                <w:szCs w:val="18"/>
+              </w:rPr>
+              <w:t xml:space="preserve">● </w:t>
+            </w:r>
+            <w:r>
+              <w:rPr>
+                <w:rFonts w:ascii="Consolas" w:eastAsia="Consolas" w:hAnsi="Consolas" w:cs="Consolas"/>
+                <w:b/>
+                <w:color w:val="333333"/>
+                <w:sz w:val="18"/>
+                <w:szCs w:val="18"/>
+              </w:rPr>
+              <w:t>PN</w:t>
+            </w:r>
+            <w:r>
+              <w:rPr>
+                <w:rFonts w:ascii="Consolas" w:eastAsia="Consolas" w:hAnsi="Consolas" w:cs="Consolas"/>
+                <w:b/>
+                <w:color w:val="333333"/>
+                <w:sz w:val="18"/>
+                <w:szCs w:val="18"/>
+              </w:rPr>
+              <w:t>532</w:t>
+            </w:r>
+            <w:r>
+              <w:rPr>
+                <w:rFonts w:ascii="Consolas" w:eastAsia="Consolas" w:hAnsi="Consolas" w:cs="Consolas"/>
+                <w:color w:val="333333"/>
+                <w:vertAlign w:val="superscript"/>
+              </w:rPr>
+              <w:t xml:space="preserve">~NFC Module </w:t>
+            </w:r>
+            <w:r>
+              <w:rPr>
+                <w:rFonts w:ascii="Consolas" w:eastAsia="Consolas" w:hAnsi="Consolas" w:cs="Consolas"/>
+                <w:b/>
+                <w:color w:val="333333"/>
+                <w:sz w:val="18"/>
+                <w:szCs w:val="18"/>
+              </w:rPr>
+              <w:t xml:space="preserve">● </w:t>
+            </w:r>
+            <w:r>
+              <w:rPr>
+                <w:rFonts w:ascii="Consolas" w:eastAsia="Consolas" w:hAnsi="Consolas" w:cs="Consolas"/>
+                <w:b/>
+                <w:color w:val="333333"/>
+                <w:sz w:val="18"/>
+                <w:szCs w:val="18"/>
+              </w:rPr>
+              <w:t>A</w:t>
+            </w:r>
+            <w:r>
+              <w:rPr>
+                <w:rFonts w:ascii="Consolas" w:eastAsia="Consolas" w:hAnsi="Consolas" w:cs="Consolas"/>
+                <w:b/>
+                <w:color w:val="333333"/>
+                <w:sz w:val="18"/>
+                <w:szCs w:val="18"/>
+              </w:rPr>
+              <w:t>rduino_</w:t>
+            </w:r>
+            <w:r>
+              <w:rPr>
+                <w:rFonts w:ascii="Consolas" w:eastAsia="Consolas" w:hAnsi="Consolas" w:cs="Consolas"/>
+                <w:b/>
+                <w:color w:val="333333"/>
+                <w:sz w:val="18"/>
+                <w:szCs w:val="18"/>
+              </w:rPr>
+              <w:t>NANO</w:t>
+            </w:r>
+            <w:r>
+              <w:rPr>
+                <w:rFonts w:ascii="Consolas" w:eastAsia="Consolas" w:hAnsi="Consolas" w:cs="Consolas"/>
+                <w:b/>
+                <w:color w:val="333333"/>
+                <w:sz w:val="18"/>
+                <w:szCs w:val="18"/>
+              </w:rPr>
+              <w:t>_33_</w:t>
+            </w:r>
+            <w:r>
+              <w:rPr>
+                <w:rFonts w:ascii="Consolas" w:eastAsia="Consolas" w:hAnsi="Consolas" w:cs="Consolas"/>
+                <w:b/>
+                <w:color w:val="333333"/>
+                <w:sz w:val="18"/>
+                <w:szCs w:val="18"/>
+              </w:rPr>
+              <w:t>BLE</w:t>
+            </w:r>
+            <w:r>
+              <w:rPr>
+                <w:rFonts w:ascii="Consolas" w:eastAsia="Consolas" w:hAnsi="Consolas" w:cs="Consolas"/>
+                <w:b/>
+                <w:color w:val="333333"/>
+                <w:sz w:val="18"/>
+                <w:szCs w:val="18"/>
+              </w:rPr>
+              <w:t>_</w:t>
+            </w:r>
+            <w:r>
+              <w:rPr>
+                <w:rFonts w:ascii="Consolas" w:eastAsia="Consolas" w:hAnsi="Consolas" w:cs="Consolas"/>
+                <w:b/>
+                <w:color w:val="333333"/>
+                <w:sz w:val="18"/>
+                <w:szCs w:val="18"/>
+              </w:rPr>
+              <w:t>S</w:t>
+            </w:r>
+            <w:r>
+              <w:rPr>
+                <w:rFonts w:ascii="Consolas" w:eastAsia="Consolas" w:hAnsi="Consolas" w:cs="Consolas"/>
+                <w:b/>
+                <w:color w:val="333333"/>
+                <w:sz w:val="18"/>
+                <w:szCs w:val="18"/>
+              </w:rPr>
+              <w:t>ense</w:t>
+            </w:r>
+          </w:p>
+        </w:tc>
+      </w:tr>
+    </w:tbl>
+    <w:p>
+      <w:pPr>
+        <w:spacing w:line="240" w:lineRule="auto"/>
         <w:jc w:val="both"/>
         <w:rPr>
-          <w:color w:val="333333"/>
-          <w:sz w:val="18"/>
-          <w:szCs w:val="18"/>
-        </w:rPr>
-      </w:pPr>
-      <w:r>
-        <w:rPr>
-          <w:color w:val="333333"/>
-          <w:sz w:val="18"/>
-          <w:szCs w:val="18"/>
-        </w:rPr>
-        <w:t>Developed a trace pipeline with OpenTelemetry and OpenSearch, implementing distributed tracing for REST services and real-time event tracking on Android (Java) and iOS (Swift).</w:t>
+          <w:b/>
+        </w:rPr>
+      </w:pPr>
+    </w:p>
+    <w:tbl>
+      <w:tblPr>
+        <w:tblStyle w:val="aff1"/>
+        <w:tblW w:w="9360" w:type="dxa"/>
+        <w:tblLayout w:type="fixed"/>
+        <w:tblLook w:val="0600" w:firstRow="0" w:lastRow="0" w:firstColumn="0" w:lastColumn="0" w:noHBand="1" w:noVBand="1"/>
+      </w:tblPr>
+      <w:tblGrid>
+        <w:gridCol w:w="7200"/>
+        <w:gridCol w:w="2160"/>
+      </w:tblGrid>
+      <w:tr>
+        <w:tc>
+          <w:tcPr>
+            <w:tcW w:w="7200" w:type="dxa"/>
+            <w:shd w:val="clear" w:color="auto" w:fill="auto"/>
+            <w:tcMar>
+              <w:top w:w="72" w:type="dxa"/>
+              <w:left w:w="72" w:type="dxa"/>
+              <w:bottom w:w="72" w:type="dxa"/>
+              <w:right w:w="72" w:type="dxa"/>
+            </w:tcMar>
+          </w:tcPr>
+          <w:p>
+            <w:pPr>
+              <w:spacing w:line="240" w:lineRule="auto"/>
+              <w:jc w:val="both"/>
+              <w:rPr>
+                <w:b/>
+                <w:sz w:val="18"/>
+                <w:szCs w:val="18"/>
+              </w:rPr>
+            </w:pPr>
+            <w:r>
+              <w:rPr>
+                <w:b/>
+                <w:sz w:val="18"/>
+                <w:szCs w:val="18"/>
+              </w:rPr>
+              <w:t>Fullstack Developer</w:t>
+            </w:r>
+          </w:p>
+          <w:p>
+            <w:pPr>
+              <w:spacing w:line="240" w:lineRule="auto"/>
+              <w:jc w:val="both"/>
+              <w:rPr>
+                <w:sz w:val="18"/>
+                <w:szCs w:val="18"/>
+              </w:rPr>
+            </w:pPr>
+            <w:r>
+              <w:rPr>
+                <w:b/>
+                <w:sz w:val="18"/>
+                <w:szCs w:val="18"/>
+              </w:rPr>
+              <w:t xml:space="preserve">Freelancer, INDIA. </w:t>
+            </w:r>
+          </w:p>
+        </w:tc>
+        <w:tc>
+          <w:tcPr>
+            <w:tcW w:w="2160" w:type="dxa"/>
+            <w:shd w:val="clear" w:color="auto" w:fill="auto"/>
+            <w:tcMar>
+              <w:top w:w="72" w:type="dxa"/>
+              <w:left w:w="72" w:type="dxa"/>
+              <w:bottom w:w="72" w:type="dxa"/>
+              <w:right w:w="72" w:type="dxa"/>
+            </w:tcMar>
+          </w:tcPr>
+          <w:p>
+            <w:pPr>
+              <w:spacing w:line="240" w:lineRule="auto"/>
+              <w:jc w:val="right"/>
+              <w:rPr>
+                <w:b/>
+                <w:sz w:val="18"/>
+                <w:szCs w:val="18"/>
+              </w:rPr>
+            </w:pPr>
+            <w:r>
+              <w:rPr>
+                <w:b/>
+                <w:sz w:val="18"/>
+                <w:szCs w:val="18"/>
+              </w:rPr>
+              <w:t xml:space="preserve">Dec 2018 – </w:t>
+            </w:r>
+            <w:r>
+              <w:rPr>
+                <w:b/>
+                <w:sz w:val="18"/>
+                <w:szCs w:val="18"/>
+              </w:rPr>
+              <w:t>Sep 2021</w:t>
+            </w:r>
+          </w:p>
+        </w:tc>
+      </w:tr>
+    </w:tbl>
+    <w:p>
+      <w:pPr>
+        <w:numPr>
+          <w:ilvl w:val="0"/>
+          <w:numId w:val="2"/>
+        </w:numPr>
+        <w:spacing w:line="240" w:lineRule="auto"/>
+        <w:ind w:hanging="360"/>
+        <w:rPr>
+          <w:color w:val="333333"/>
+          <w:sz w:val="18"/>
+          <w:szCs w:val="18"/>
+        </w:rPr>
+      </w:pPr>
+      <w:r>
+        <w:rPr>
+          <w:color w:val="333333"/>
+          <w:sz w:val="18"/>
+          <w:szCs w:val="18"/>
+        </w:rPr>
+        <w:t>Designed and implemented a java agent application with desktop user interface; using Spring Boot as agent with PIXELMED api for DICOM parser and upload the archived images to AWS S3, Electron as desktop wrapper for AngularJS application with DICOM Web Viewer an open source DICOM viewer and interaction between them using STOMP over Websocket.</w:t>
+      </w:r>
+    </w:p>
+    <w:p>
+      <w:pPr>
+        <w:numPr>
+          <w:ilvl w:val="0"/>
+          <w:numId w:val="2"/>
+        </w:numPr>
+        <w:spacing w:line="240" w:lineRule="auto"/>
+        <w:ind w:hanging="360"/>
+        <w:rPr>
+          <w:color w:val="333333"/>
+          <w:sz w:val="18"/>
+          <w:szCs w:val="18"/>
+        </w:rPr>
+      </w:pPr>
+      <w:r>
+        <w:rPr>
+          <w:color w:val="333333"/>
+          <w:sz w:val="18"/>
+          <w:szCs w:val="18"/>
+        </w:rPr>
+        <w:t xml:space="preserve">Designed and developed a mobile portal for subscription management along with user checked in functionality using finger scanner IOT with Hive MQTT javascript </w:t>
+      </w:r>
+      <w:r>
+        <w:rPr>
+          <w:color w:val="333333"/>
+          <w:sz w:val="18"/>
+          <w:szCs w:val="18"/>
+        </w:rPr>
+        <w:t>API</w:t>
+      </w:r>
+      <w:r>
+        <w:rPr>
+          <w:color w:val="333333"/>
+          <w:sz w:val="18"/>
+          <w:szCs w:val="18"/>
+        </w:rPr>
+        <w:t xml:space="preserve"> communication. </w:t>
+      </w:r>
+    </w:p>
+    <w:p>
+      <w:pPr>
+        <w:numPr>
+          <w:ilvl w:val="0"/>
+          <w:numId w:val="2"/>
+        </w:numPr>
+        <w:spacing w:line="240" w:lineRule="auto"/>
+        <w:ind w:hanging="360"/>
+        <w:rPr>
+          <w:color w:val="333333"/>
+          <w:sz w:val="18"/>
+          <w:szCs w:val="18"/>
+        </w:rPr>
+      </w:pPr>
+      <w:r>
+        <w:rPr>
+          <w:color w:val="333333"/>
+          <w:sz w:val="18"/>
+          <w:szCs w:val="18"/>
+        </w:rPr>
+        <w:t xml:space="preserve">Designed and developed </w:t>
+      </w:r>
+      <w:r>
+        <w:rPr>
+          <w:color w:val="333333"/>
+          <w:sz w:val="18"/>
+          <w:szCs w:val="18"/>
+        </w:rPr>
+        <w:t>Monitoring system with</w:t>
+      </w:r>
+      <w:r>
+        <w:rPr>
+          <w:color w:val="333333"/>
+          <w:sz w:val="18"/>
+          <w:szCs w:val="18"/>
+        </w:rPr>
+        <w:t xml:space="preserve"> R307 finger scanner module using Node MCU(ESP-12E) </w:t>
+      </w:r>
+      <w:r>
+        <w:rPr>
+          <w:color w:val="333333"/>
+          <w:sz w:val="18"/>
+          <w:szCs w:val="18"/>
+        </w:rPr>
+        <w:t>and communication</w:t>
+      </w:r>
+      <w:r>
+        <w:rPr>
+          <w:color w:val="333333"/>
+          <w:sz w:val="18"/>
+          <w:szCs w:val="18"/>
+        </w:rPr>
+        <w:t xml:space="preserve"> via Hive MQTT.</w:t>
+      </w:r>
+    </w:p>
+    <w:p>
+      <w:pPr>
+        <w:numPr>
+          <w:ilvl w:val="0"/>
+          <w:numId w:val="2"/>
+        </w:numPr>
+        <w:spacing w:line="240" w:lineRule="auto"/>
+        <w:ind w:hanging="360"/>
+        <w:rPr>
+          <w:color w:val="333333"/>
+          <w:sz w:val="18"/>
+          <w:szCs w:val="18"/>
+        </w:rPr>
+      </w:pPr>
+      <w:r>
+        <w:rPr>
+          <w:color w:val="333333"/>
+          <w:sz w:val="18"/>
+          <w:szCs w:val="18"/>
+        </w:rPr>
+        <w:t xml:space="preserve">Designed and implemented order management application with both desktop and web user </w:t>
+      </w:r>
+      <w:r>
+        <w:rPr>
+          <w:color w:val="333333"/>
+          <w:sz w:val="18"/>
+          <w:szCs w:val="18"/>
+        </w:rPr>
+        <w:t>interface,</w:t>
+      </w:r>
+      <w:r>
+        <w:rPr>
+          <w:color w:val="333333"/>
+          <w:sz w:val="18"/>
+          <w:szCs w:val="18"/>
+        </w:rPr>
+        <w:t xml:space="preserve"> using Firebase authentication, Firebase Realtime database and AngularJS with RXJS api.</w:t>
+      </w:r>
+    </w:p>
+    <w:p>
+      <w:pPr>
+        <w:numPr>
+          <w:ilvl w:val="0"/>
+          <w:numId w:val="2"/>
+        </w:numPr>
+        <w:spacing w:line="240" w:lineRule="auto"/>
+        <w:ind w:hanging="360"/>
+        <w:rPr>
+          <w:color w:val="333333"/>
+          <w:sz w:val="18"/>
+          <w:szCs w:val="18"/>
+        </w:rPr>
+      </w:pPr>
+      <w:r>
+        <w:rPr>
+          <w:color w:val="333333"/>
+          <w:sz w:val="18"/>
+          <w:szCs w:val="18"/>
+        </w:rPr>
+        <w:t xml:space="preserve">Designed and implemented a portal for legacy </w:t>
+      </w:r>
+      <w:r>
+        <w:rPr>
+          <w:color w:val="333333"/>
+          <w:sz w:val="18"/>
+          <w:szCs w:val="18"/>
+        </w:rPr>
+        <w:t>components,</w:t>
+      </w:r>
+      <w:r>
+        <w:rPr>
+          <w:color w:val="333333"/>
+          <w:sz w:val="18"/>
+          <w:szCs w:val="18"/>
+        </w:rPr>
+        <w:t xml:space="preserve"> using Spring Boot as a server with Spring OAuth and AngularJS web application with JMOL web viewer</w:t>
       </w:r>
     </w:p>
     <w:tbl>
@@ -1012,157 +1968,7 @@
                 <w:sz w:val="18"/>
                 <w:szCs w:val="18"/>
               </w:rPr>
-              <w:t>●</w:t>
-            </w:r>
-            <w:r>
-              <w:rPr>
-                <w:rFonts w:ascii="Consolas" w:eastAsia="Consolas" w:hAnsi="Consolas" w:cs="Consolas"/>
-                <w:b/>
-                <w:color w:val="333333"/>
-                <w:sz w:val="18"/>
-                <w:szCs w:val="18"/>
-              </w:rPr>
-              <w:t xml:space="preserve"> Python_</w:t>
-            </w:r>
-            <w:r>
-              <w:rPr>
-                <w:rFonts w:ascii="Consolas" w:eastAsia="Consolas" w:hAnsi="Consolas" w:cs="Consolas"/>
-                <w:b/>
-                <w:color w:val="333333"/>
-                <w:sz w:val="18"/>
-                <w:szCs w:val="18"/>
-              </w:rPr>
-              <w:t>3.12.7</w:t>
-            </w:r>
-            <w:r>
-              <w:rPr>
-                <w:rFonts w:ascii="Consolas" w:eastAsia="Consolas" w:hAnsi="Consolas" w:cs="Consolas"/>
-                <w:b/>
-                <w:color w:val="333333"/>
-                <w:sz w:val="18"/>
-                <w:szCs w:val="18"/>
-              </w:rPr>
-              <w:t xml:space="preserve"> ● </w:t>
-            </w:r>
-            <w:r>
-              <w:rPr>
-                <w:rFonts w:ascii="Consolas" w:eastAsia="Consolas" w:hAnsi="Consolas" w:cs="Consolas"/>
-                <w:b/>
-                <w:color w:val="333333"/>
-                <w:sz w:val="18"/>
-                <w:szCs w:val="18"/>
-              </w:rPr>
-              <w:t>plotly</w:t>
-            </w:r>
-            <w:r>
-              <w:rPr>
-                <w:rFonts w:ascii="Consolas" w:eastAsia="Consolas" w:hAnsi="Consolas" w:cs="Consolas"/>
-                <w:b/>
-                <w:color w:val="333333"/>
-                <w:sz w:val="18"/>
-                <w:szCs w:val="18"/>
-              </w:rPr>
-              <w:t>_</w:t>
-            </w:r>
-            <w:r>
-              <w:rPr>
-                <w:rFonts w:ascii="Consolas" w:eastAsia="Consolas" w:hAnsi="Consolas" w:cs="Consolas"/>
-                <w:b/>
-                <w:color w:val="333333"/>
-                <w:sz w:val="18"/>
-                <w:szCs w:val="18"/>
-              </w:rPr>
-              <w:t>5.24.1</w:t>
-            </w:r>
-            <w:r>
-              <w:rPr>
-                <w:rFonts w:ascii="Consolas" w:eastAsia="Consolas" w:hAnsi="Consolas" w:cs="Consolas"/>
-                <w:b/>
-                <w:color w:val="333333"/>
-                <w:sz w:val="18"/>
-                <w:szCs w:val="18"/>
-              </w:rPr>
-              <w:t xml:space="preserve"> ● </w:t>
-            </w:r>
-            <w:r>
-              <w:rPr>
-                <w:rFonts w:ascii="Consolas" w:eastAsia="Consolas" w:hAnsi="Consolas" w:cs="Consolas"/>
-                <w:b/>
-                <w:color w:val="333333"/>
-                <w:sz w:val="18"/>
-                <w:szCs w:val="18"/>
-              </w:rPr>
-              <w:t>scip</w:t>
-            </w:r>
-            <w:r>
-              <w:rPr>
-                <w:rFonts w:ascii="Consolas" w:eastAsia="Consolas" w:hAnsi="Consolas" w:cs="Consolas"/>
-                <w:b/>
-                <w:color w:val="333333"/>
-                <w:sz w:val="18"/>
-                <w:szCs w:val="18"/>
-              </w:rPr>
-              <w:t>y_</w:t>
-            </w:r>
-            <w:r>
-              <w:rPr>
-                <w:rFonts w:ascii="Consolas" w:eastAsia="Consolas" w:hAnsi="Consolas" w:cs="Consolas"/>
-                <w:b/>
-                <w:color w:val="333333"/>
-                <w:sz w:val="18"/>
-                <w:szCs w:val="18"/>
-              </w:rPr>
-              <w:t>1.4.1</w:t>
-            </w:r>
-            <w:r>
-              <w:rPr>
-                <w:rFonts w:ascii="Consolas" w:eastAsia="Consolas" w:hAnsi="Consolas" w:cs="Consolas"/>
-                <w:b/>
-                <w:color w:val="333333"/>
-                <w:sz w:val="18"/>
-                <w:szCs w:val="18"/>
-              </w:rPr>
-              <w:t xml:space="preserve"> ● </w:t>
-            </w:r>
-            <w:r>
-              <w:rPr>
-                <w:rFonts w:ascii="Consolas" w:eastAsia="Consolas" w:hAnsi="Consolas" w:cs="Consolas"/>
-                <w:b/>
-                <w:color w:val="333333"/>
-                <w:sz w:val="18"/>
-                <w:szCs w:val="18"/>
-              </w:rPr>
-              <w:t>scikit-learn</w:t>
-            </w:r>
-            <w:r>
-              <w:rPr>
-                <w:rFonts w:ascii="Consolas" w:eastAsia="Consolas" w:hAnsi="Consolas" w:cs="Consolas"/>
-                <w:b/>
-                <w:color w:val="333333"/>
-                <w:sz w:val="18"/>
-                <w:szCs w:val="18"/>
-              </w:rPr>
-              <w:t>_</w:t>
-            </w:r>
-            <w:r>
-              <w:rPr>
-                <w:rFonts w:ascii="Consolas" w:eastAsia="Consolas" w:hAnsi="Consolas" w:cs="Consolas"/>
-                <w:b/>
-                <w:color w:val="333333"/>
-                <w:sz w:val="18"/>
-                <w:szCs w:val="18"/>
-              </w:rPr>
-              <w:t>1.5.2</w:t>
-            </w:r>
-            <w:r>
-              <w:rPr>
-                <w:rFonts w:ascii="Consolas" w:eastAsia="Consolas" w:hAnsi="Consolas" w:cs="Consolas"/>
-                <w:b/>
-                <w:color w:val="333333"/>
-                <w:sz w:val="18"/>
-                <w:szCs w:val="18"/>
-              </w:rPr>
-              <w:t xml:space="preserve"> </w:t>
+              <w:t xml:space="preserve">● spring_boot_2.2.1 ● spring_5.2.1 ● aws_java_sdk_s3 ● commons_compress_1.20 </w:t>
             </w:r>
           </w:p>
           <w:p>
@@ -1171,10 +1977,7 @@
               <w:jc w:val="both"/>
               <w:rPr>
                 <w:rFonts w:ascii="Consolas" w:eastAsia="Consolas" w:hAnsi="Consolas" w:cs="Consolas"/>
-                <w:b/>
-                <w:color w:val="333333"/>
-                <w:sz w:val="18"/>
-                <w:szCs w:val="18"/>
+                <w:color w:val="333333"/>
               </w:rPr>
             </w:pPr>
             <w:r>
@@ -1185,257 +1988,15 @@
                 <w:sz w:val="18"/>
                 <w:szCs w:val="18"/>
               </w:rPr>
-              <w:t xml:space="preserve">● </w:t>
-            </w:r>
-            <w:r>
-              <w:rPr>
-                <w:rFonts w:ascii="Consolas" w:eastAsia="Consolas" w:hAnsi="Consolas" w:cs="Consolas"/>
-                <w:b/>
-                <w:color w:val="333333"/>
-                <w:sz w:val="18"/>
-                <w:szCs w:val="18"/>
-              </w:rPr>
-              <w:t>ydata-profiling</w:t>
-            </w:r>
-            <w:r>
-              <w:rPr>
-                <w:rFonts w:ascii="Consolas" w:eastAsia="Consolas" w:hAnsi="Consolas" w:cs="Consolas"/>
-                <w:b/>
-                <w:color w:val="333333"/>
-                <w:sz w:val="18"/>
-                <w:szCs w:val="18"/>
-              </w:rPr>
-              <w:t>_</w:t>
-            </w:r>
-            <w:r>
-              <w:rPr>
-                <w:rFonts w:ascii="Consolas" w:eastAsia="Consolas" w:hAnsi="Consolas" w:cs="Consolas"/>
-                <w:b/>
-                <w:color w:val="333333"/>
-                <w:sz w:val="18"/>
-                <w:szCs w:val="18"/>
-              </w:rPr>
-              <w:t>4.12.0</w:t>
-            </w:r>
-            <w:r>
-              <w:rPr>
-                <w:rFonts w:ascii="Consolas" w:eastAsia="Consolas" w:hAnsi="Consolas" w:cs="Consolas"/>
-                <w:b/>
-                <w:color w:val="333333"/>
-                <w:sz w:val="18"/>
-                <w:szCs w:val="18"/>
-              </w:rPr>
-              <w:t xml:space="preserve"> ● </w:t>
-            </w:r>
-            <w:r>
-              <w:rPr>
-                <w:rFonts w:ascii="Consolas" w:eastAsia="Consolas" w:hAnsi="Consolas" w:cs="Consolas"/>
-                <w:b/>
-                <w:color w:val="333333"/>
-                <w:sz w:val="18"/>
-                <w:szCs w:val="18"/>
-              </w:rPr>
-              <w:t>pygwalker</w:t>
-            </w:r>
-            <w:r>
-              <w:rPr>
-                <w:rFonts w:ascii="Consolas" w:eastAsia="Consolas" w:hAnsi="Consolas" w:cs="Consolas"/>
-                <w:b/>
-                <w:color w:val="333333"/>
-                <w:sz w:val="18"/>
-                <w:szCs w:val="18"/>
-              </w:rPr>
-              <w:t>_</w:t>
-            </w:r>
-            <w:r>
-              <w:rPr>
-                <w:rFonts w:ascii="Consolas" w:eastAsia="Consolas" w:hAnsi="Consolas" w:cs="Consolas"/>
-                <w:b/>
-                <w:color w:val="333333"/>
-                <w:sz w:val="18"/>
-                <w:szCs w:val="18"/>
-              </w:rPr>
-              <w:t>0.4.9.13</w:t>
-            </w:r>
-            <w:r>
-              <w:rPr>
-                <w:rFonts w:ascii="Consolas" w:eastAsia="Consolas" w:hAnsi="Consolas" w:cs="Consolas"/>
-                <w:b/>
-                <w:color w:val="333333"/>
-                <w:sz w:val="18"/>
-                <w:szCs w:val="18"/>
-              </w:rPr>
-              <w:t xml:space="preserve"> ● </w:t>
-            </w:r>
-            <w:r>
-              <w:rPr>
-                <w:rFonts w:ascii="Consolas" w:eastAsia="Consolas" w:hAnsi="Consolas" w:cs="Consolas"/>
-                <w:b/>
-                <w:color w:val="333333"/>
-                <w:sz w:val="18"/>
-                <w:szCs w:val="18"/>
-              </w:rPr>
-              <w:t>seaborn</w:t>
-            </w:r>
-            <w:r>
-              <w:rPr>
-                <w:rFonts w:ascii="Consolas" w:eastAsia="Consolas" w:hAnsi="Consolas" w:cs="Consolas"/>
-                <w:b/>
-                <w:color w:val="333333"/>
-                <w:sz w:val="18"/>
-                <w:szCs w:val="18"/>
-              </w:rPr>
-              <w:t>_</w:t>
-            </w:r>
-            <w:r>
-              <w:rPr>
-                <w:rFonts w:ascii="Consolas" w:eastAsia="Consolas" w:hAnsi="Consolas" w:cs="Consolas"/>
-                <w:b/>
-                <w:color w:val="333333"/>
-                <w:sz w:val="18"/>
-                <w:szCs w:val="18"/>
-              </w:rPr>
-              <w:t>0.13.2</w:t>
-            </w:r>
-            <w:r>
-              <w:rPr>
-                <w:rFonts w:ascii="Consolas" w:eastAsia="Consolas" w:hAnsi="Consolas" w:cs="Consolas"/>
-                <w:b/>
-                <w:color w:val="333333"/>
-                <w:sz w:val="18"/>
-                <w:szCs w:val="18"/>
-              </w:rPr>
-              <w:t xml:space="preserve"> ● </w:t>
-            </w:r>
-            <w:r>
-              <w:rPr>
-                <w:rFonts w:ascii="Consolas" w:eastAsia="Consolas" w:hAnsi="Consolas" w:cs="Consolas"/>
-                <w:b/>
-                <w:color w:val="333333"/>
-                <w:sz w:val="18"/>
-                <w:szCs w:val="18"/>
-              </w:rPr>
-              <w:t>tensorflow</w:t>
-            </w:r>
-            <w:r>
-              <w:rPr>
-                <w:rFonts w:ascii="Consolas" w:eastAsia="Consolas" w:hAnsi="Consolas" w:cs="Consolas"/>
-                <w:b/>
-                <w:color w:val="333333"/>
-                <w:sz w:val="18"/>
-                <w:szCs w:val="18"/>
-              </w:rPr>
-              <w:t>_</w:t>
-            </w:r>
-            <w:r>
-              <w:rPr>
-                <w:rFonts w:ascii="Consolas" w:eastAsia="Consolas" w:hAnsi="Consolas" w:cs="Consolas"/>
-                <w:b/>
-                <w:color w:val="333333"/>
-                <w:sz w:val="18"/>
-                <w:szCs w:val="18"/>
-              </w:rPr>
-              <w:t>2.17.0</w:t>
-            </w:r>
-            <w:r>
-              <w:rPr>
-                <w:rFonts w:ascii="Consolas" w:eastAsia="Consolas" w:hAnsi="Consolas" w:cs="Consolas"/>
-                <w:b/>
-                <w:color w:val="333333"/>
-                <w:sz w:val="18"/>
-                <w:szCs w:val="18"/>
-              </w:rPr>
-              <w:t xml:space="preserve"> </w:t>
-            </w:r>
-          </w:p>
-          <w:p>
-            <w:pPr>
-              <w:spacing w:line="240" w:lineRule="auto"/>
-              <w:jc w:val="both"/>
-              <w:rPr>
-                <w:rFonts w:ascii="Consolas" w:eastAsia="Consolas" w:hAnsi="Consolas" w:cs="Consolas"/>
-                <w:color w:val="333333"/>
-              </w:rPr>
-            </w:pPr>
-            <w:r>
-              <w:rPr>
-                <w:rFonts w:ascii="Consolas" w:eastAsia="Consolas" w:hAnsi="Consolas" w:cs="Consolas"/>
-                <w:b/>
-                <w:color w:val="333333"/>
-                <w:sz w:val="18"/>
-                <w:szCs w:val="18"/>
-              </w:rPr>
-              <w:t xml:space="preserve">● </w:t>
-            </w:r>
-            <w:r>
-              <w:rPr>
-                <w:rFonts w:ascii="Consolas" w:eastAsia="Consolas" w:hAnsi="Consolas" w:cs="Consolas"/>
-                <w:b/>
-                <w:color w:val="333333"/>
-                <w:sz w:val="18"/>
-                <w:szCs w:val="18"/>
-              </w:rPr>
-              <w:t>pyyaml</w:t>
-            </w:r>
-            <w:r>
-              <w:rPr>
-                <w:rFonts w:ascii="Consolas" w:eastAsia="Consolas" w:hAnsi="Consolas" w:cs="Consolas"/>
-                <w:b/>
-                <w:color w:val="333333"/>
-                <w:sz w:val="18"/>
-                <w:szCs w:val="18"/>
-              </w:rPr>
-              <w:t>_</w:t>
-            </w:r>
-            <w:r>
-              <w:rPr>
-                <w:rFonts w:ascii="Consolas" w:eastAsia="Consolas" w:hAnsi="Consolas" w:cs="Consolas"/>
-                <w:b/>
-                <w:color w:val="333333"/>
-                <w:sz w:val="18"/>
-                <w:szCs w:val="18"/>
-              </w:rPr>
-              <w:t>6.0.2</w:t>
-            </w:r>
-            <w:r>
-              <w:rPr>
-                <w:rFonts w:ascii="Consolas" w:eastAsia="Consolas" w:hAnsi="Consolas" w:cs="Consolas"/>
-                <w:b/>
-                <w:color w:val="333333"/>
-                <w:sz w:val="18"/>
-                <w:szCs w:val="18"/>
-              </w:rPr>
-              <w:t xml:space="preserve"> ● p</w:t>
-            </w:r>
-            <w:r>
-              <w:rPr>
-                <w:rFonts w:ascii="Consolas" w:eastAsia="Consolas" w:hAnsi="Consolas" w:cs="Consolas"/>
-                <w:b/>
-                <w:color w:val="333333"/>
-                <w:sz w:val="18"/>
-                <w:szCs w:val="18"/>
-              </w:rPr>
-              <w:t>oetry</w:t>
-            </w:r>
-            <w:r>
-              <w:rPr>
-                <w:rFonts w:ascii="Consolas" w:eastAsia="Consolas" w:hAnsi="Consolas" w:cs="Consolas"/>
-                <w:b/>
-                <w:color w:val="333333"/>
-                <w:sz w:val="18"/>
-                <w:szCs w:val="18"/>
-              </w:rPr>
-              <w:t>_</w:t>
-            </w:r>
-            <w:r>
-              <w:rPr>
-                <w:rFonts w:ascii="Consolas" w:eastAsia="Consolas" w:hAnsi="Consolas" w:cs="Consolas"/>
-                <w:b/>
-                <w:color w:val="333333"/>
-                <w:sz w:val="18"/>
-                <w:szCs w:val="18"/>
-              </w:rPr>
-              <w:t>1.8.4</w:t>
+              <w:t>● pixelmed_1.2.0</w:t>
+            </w:r>
+            <w:r>
+              <w:rPr>
+                <w:rFonts w:ascii="Consolas" w:eastAsia="Consolas" w:hAnsi="Consolas" w:cs="Consolas"/>
+                <w:color w:val="333333"/>
+                <w:vertAlign w:val="superscript"/>
+              </w:rPr>
+              <w:t>~DICOM Parser</w:t>
             </w:r>
           </w:p>
         </w:tc>
@@ -1471,727 +2032,52 @@
                 <w:sz w:val="18"/>
                 <w:szCs w:val="18"/>
               </w:rPr>
-              <w:t xml:space="preserve">● </w:t>
-            </w:r>
-            <w:r>
-              <w:rPr>
-                <w:rFonts w:ascii="Consolas" w:eastAsia="Consolas" w:hAnsi="Consolas" w:cs="Consolas"/>
-                <w:b/>
-                <w:color w:val="333333"/>
-                <w:sz w:val="18"/>
-                <w:szCs w:val="18"/>
-              </w:rPr>
-              <w:t>R</w:t>
-            </w:r>
-            <w:r>
-              <w:rPr>
-                <w:rFonts w:ascii="Consolas" w:eastAsia="Consolas" w:hAnsi="Consolas" w:cs="Consolas"/>
-                <w:b/>
-                <w:color w:val="333333"/>
-                <w:sz w:val="18"/>
-                <w:szCs w:val="18"/>
-              </w:rPr>
-              <w:t xml:space="preserve">aspberry </w:t>
-            </w:r>
-            <w:r>
-              <w:rPr>
-                <w:rFonts w:ascii="Consolas" w:eastAsia="Consolas" w:hAnsi="Consolas" w:cs="Consolas"/>
-                <w:b/>
-                <w:color w:val="333333"/>
-                <w:sz w:val="18"/>
-                <w:szCs w:val="18"/>
-              </w:rPr>
-              <w:t>Pi</w:t>
-            </w:r>
-            <w:r>
-              <w:rPr>
-                <w:rFonts w:ascii="Consolas" w:eastAsia="Consolas" w:hAnsi="Consolas" w:cs="Consolas"/>
-                <w:color w:val="333333"/>
-                <w:vertAlign w:val="superscript"/>
-              </w:rPr>
-              <w:t xml:space="preserve"> </w:t>
-            </w:r>
-            <w:r>
-              <w:rPr>
-                <w:rFonts w:ascii="Consolas" w:eastAsia="Consolas" w:hAnsi="Consolas" w:cs="Consolas"/>
-                <w:b/>
-                <w:color w:val="333333"/>
-                <w:sz w:val="18"/>
-                <w:szCs w:val="18"/>
-              </w:rPr>
-              <w:t xml:space="preserve">● </w:t>
-            </w:r>
-            <w:r>
-              <w:rPr>
-                <w:rFonts w:ascii="Consolas" w:eastAsia="Consolas" w:hAnsi="Consolas" w:cs="Consolas"/>
-                <w:b/>
-                <w:color w:val="333333"/>
-                <w:sz w:val="18"/>
-                <w:szCs w:val="18"/>
-              </w:rPr>
-              <w:t>PN</w:t>
-            </w:r>
-            <w:r>
-              <w:rPr>
-                <w:rFonts w:ascii="Consolas" w:eastAsia="Consolas" w:hAnsi="Consolas" w:cs="Consolas"/>
-                <w:b/>
-                <w:color w:val="333333"/>
-                <w:sz w:val="18"/>
-                <w:szCs w:val="18"/>
-              </w:rPr>
-              <w:t>532</w:t>
-            </w:r>
-            <w:r>
-              <w:rPr>
-                <w:rFonts w:ascii="Consolas" w:eastAsia="Consolas" w:hAnsi="Consolas" w:cs="Consolas"/>
-                <w:color w:val="333333"/>
-                <w:vertAlign w:val="superscript"/>
-              </w:rPr>
-              <w:t xml:space="preserve">~NFC Module </w:t>
-            </w:r>
-            <w:r>
-              <w:rPr>
-                <w:rFonts w:ascii="Consolas" w:eastAsia="Consolas" w:hAnsi="Consolas" w:cs="Consolas"/>
-                <w:b/>
-                <w:color w:val="333333"/>
-                <w:sz w:val="18"/>
-                <w:szCs w:val="18"/>
-              </w:rPr>
-              <w:t xml:space="preserve">● </w:t>
-            </w:r>
-            <w:r>
-              <w:rPr>
-                <w:rFonts w:ascii="Consolas" w:eastAsia="Consolas" w:hAnsi="Consolas" w:cs="Consolas"/>
-                <w:b/>
-                <w:color w:val="333333"/>
-                <w:sz w:val="18"/>
-                <w:szCs w:val="18"/>
-              </w:rPr>
-              <w:t>A</w:t>
-            </w:r>
-            <w:r>
-              <w:rPr>
-                <w:rFonts w:ascii="Consolas" w:eastAsia="Consolas" w:hAnsi="Consolas" w:cs="Consolas"/>
-                <w:b/>
-                <w:color w:val="333333"/>
-                <w:sz w:val="18"/>
-                <w:szCs w:val="18"/>
-              </w:rPr>
-              <w:t>rduino_</w:t>
-            </w:r>
-            <w:r>
-              <w:rPr>
-                <w:rFonts w:ascii="Consolas" w:eastAsia="Consolas" w:hAnsi="Consolas" w:cs="Consolas"/>
-                <w:b/>
-                <w:color w:val="333333"/>
-                <w:sz w:val="18"/>
-                <w:szCs w:val="18"/>
-              </w:rPr>
-              <w:t>NANO</w:t>
-            </w:r>
-            <w:r>
-              <w:rPr>
-                <w:rFonts w:ascii="Consolas" w:eastAsia="Consolas" w:hAnsi="Consolas" w:cs="Consolas"/>
-                <w:b/>
-                <w:color w:val="333333"/>
-                <w:sz w:val="18"/>
-                <w:szCs w:val="18"/>
-              </w:rPr>
-              <w:t>_33_</w:t>
-            </w:r>
-            <w:r>
-              <w:rPr>
-                <w:rFonts w:ascii="Consolas" w:eastAsia="Consolas" w:hAnsi="Consolas" w:cs="Consolas"/>
-                <w:b/>
-                <w:color w:val="333333"/>
-                <w:sz w:val="18"/>
-                <w:szCs w:val="18"/>
-              </w:rPr>
-              <w:t>BLE</w:t>
-            </w:r>
-            <w:r>
-              <w:rPr>
-                <w:rFonts w:ascii="Consolas" w:eastAsia="Consolas" w:hAnsi="Consolas" w:cs="Consolas"/>
-                <w:b/>
-                <w:color w:val="333333"/>
-                <w:sz w:val="18"/>
-                <w:szCs w:val="18"/>
-              </w:rPr>
-              <w:t>_</w:t>
-            </w:r>
-            <w:r>
-              <w:rPr>
-                <w:rFonts w:ascii="Consolas" w:eastAsia="Consolas" w:hAnsi="Consolas" w:cs="Consolas"/>
-                <w:b/>
-                <w:color w:val="333333"/>
-                <w:sz w:val="18"/>
-                <w:szCs w:val="18"/>
-              </w:rPr>
-              <w:t>S</w:t>
-            </w:r>
-            <w:r>
-              <w:rPr>
-                <w:rFonts w:ascii="Consolas" w:eastAsia="Consolas" w:hAnsi="Consolas" w:cs="Consolas"/>
-                <w:b/>
-                <w:color w:val="333333"/>
-                <w:sz w:val="18"/>
-                <w:szCs w:val="18"/>
-              </w:rPr>
-              <w:t>ense</w:t>
-            </w:r>
-          </w:p>
-        </w:tc>
-      </w:tr>
-    </w:tbl>
-    <w:p>
-      <w:pPr>
-        <w:spacing w:line="240" w:lineRule="auto"/>
-        <w:jc w:val="both"/>
-        <w:rPr>
-          <w:b/>
-        </w:rPr>
-      </w:pPr>
-    </w:p>
-    <w:tbl>
-      <w:tblPr>
-        <w:tblStyle w:val="aff1"/>
-        <w:tblW w:w="9360" w:type="dxa"/>
-        <w:tblLayout w:type="fixed"/>
-        <w:tblLook w:val="0600" w:firstRow="0" w:lastRow="0" w:firstColumn="0" w:lastColumn="0" w:noHBand="1" w:noVBand="1"/>
-      </w:tblPr>
-      <w:tblGrid>
-        <w:gridCol w:w="7200"/>
-        <w:gridCol w:w="2160"/>
-      </w:tblGrid>
-      <w:tr>
-        <w:tc>
-          <w:tcPr>
-            <w:tcW w:w="7200" w:type="dxa"/>
-            <w:shd w:val="clear" w:color="auto" w:fill="auto"/>
-            <w:tcMar>
-              <w:top w:w="72" w:type="dxa"/>
-              <w:left w:w="72" w:type="dxa"/>
-              <w:bottom w:w="72" w:type="dxa"/>
-              <w:right w:w="72" w:type="dxa"/>
-            </w:tcMar>
-          </w:tcPr>
-          <w:p>
-            <w:pPr>
-              <w:spacing w:line="240" w:lineRule="auto"/>
-              <w:jc w:val="both"/>
-              <w:rPr>
-                <w:b/>
-                <w:sz w:val="18"/>
-                <w:szCs w:val="18"/>
-              </w:rPr>
-            </w:pPr>
-            <w:proofErr w:type="spellStart"/>
-            <w:r>
-              <w:rPr>
-                <w:b/>
-                <w:sz w:val="18"/>
-                <w:szCs w:val="18"/>
-              </w:rPr>
-              <w:t>Fullstack</w:t>
-            </w:r>
-            <w:proofErr w:type="spellEnd"/>
-            <w:r>
-              <w:rPr>
-                <w:b/>
-                <w:sz w:val="18"/>
-                <w:szCs w:val="18"/>
-              </w:rPr>
-              <w:t xml:space="preserve"> Developer</w:t>
+              <w:t xml:space="preserve">● angular_10.2.5 ● express_4.17.1 ● express_http_proxy_1.6.2 ● rxjs_6.6.7 </w:t>
             </w:r>
           </w:p>
           <w:p>
             <w:pPr>
               <w:spacing w:line="240" w:lineRule="auto"/>
-              <w:jc w:val="both"/>
-              <w:rPr>
+              <w:rPr>
+                <w:rFonts w:ascii="Consolas" w:eastAsia="Consolas" w:hAnsi="Consolas" w:cs="Consolas"/>
+                <w:b/>
+                <w:color w:val="333333"/>
                 <w:sz w:val="18"/>
                 <w:szCs w:val="18"/>
               </w:rPr>
             </w:pPr>
             <w:r>
               <w:rPr>
-                <w:b/>
-                <w:sz w:val="18"/>
-                <w:szCs w:val="18"/>
-              </w:rPr>
-              <w:t xml:space="preserve">Freelancer, INDIA. </w:t>
-            </w:r>
-          </w:p>
-        </w:tc>
-        <w:tc>
-          <w:tcPr>
-            <w:tcW w:w="2160" w:type="dxa"/>
-            <w:shd w:val="clear" w:color="auto" w:fill="auto"/>
-            <w:tcMar>
-              <w:top w:w="72" w:type="dxa"/>
-              <w:left w:w="72" w:type="dxa"/>
-              <w:bottom w:w="72" w:type="dxa"/>
-              <w:right w:w="72" w:type="dxa"/>
-            </w:tcMar>
-          </w:tcPr>
-          <w:p>
-            <w:pPr>
-              <w:spacing w:line="240" w:lineRule="auto"/>
-              <w:jc w:val="right"/>
-              <w:rPr>
-                <w:b/>
-                <w:sz w:val="18"/>
-                <w:szCs w:val="18"/>
-              </w:rPr>
-            </w:pPr>
-            <w:r>
-              <w:rPr>
-                <w:b/>
-                <w:sz w:val="18"/>
-                <w:szCs w:val="18"/>
-              </w:rPr>
-              <w:t xml:space="preserve">Dec 2018 – </w:t>
-            </w:r>
-            <w:r>
-              <w:rPr>
-                <w:b/>
-                <w:sz w:val="18"/>
-                <w:szCs w:val="18"/>
-              </w:rPr>
-              <w:t>Sep 2021</w:t>
-            </w:r>
-          </w:p>
-        </w:tc>
-      </w:tr>
-    </w:tbl>
-    <w:p>
-      <w:pPr>
-        <w:numPr>
-          <w:ilvl w:val="0"/>
-          <w:numId w:val="2"/>
-        </w:numPr>
-        <w:spacing w:line="240" w:lineRule="auto"/>
-        <w:ind w:hanging="360"/>
-        <w:jc w:val="both"/>
-        <w:rPr>
-          <w:color w:val="333333"/>
-          <w:sz w:val="18"/>
-          <w:szCs w:val="18"/>
-        </w:rPr>
-      </w:pPr>
-      <w:r>
-        <w:rPr>
-          <w:color w:val="333333"/>
-          <w:sz w:val="18"/>
-          <w:szCs w:val="18"/>
-        </w:rPr>
-        <w:t xml:space="preserve">Designed and implemented a java agent application with desktop user interface; using Spring Boot as agent with PIXELMED </w:t>
-      </w:r>
-      <w:proofErr w:type="spellStart"/>
-      <w:r>
-        <w:rPr>
-          <w:color w:val="333333"/>
-          <w:sz w:val="18"/>
-          <w:szCs w:val="18"/>
-        </w:rPr>
-        <w:t>api</w:t>
-      </w:r>
-      <w:proofErr w:type="spellEnd"/>
-      <w:r>
-        <w:rPr>
-          <w:color w:val="333333"/>
-          <w:sz w:val="18"/>
-          <w:szCs w:val="18"/>
-        </w:rPr>
-        <w:t xml:space="preserve"> for DICOM parser and upload the archived images to AWS S3, Electron as desktop wrapper for AngularJS application with DICOM Web Viewer an open source DICOM viewer and interaction between them using STOMP over </w:t>
-      </w:r>
-      <w:proofErr w:type="spellStart"/>
-      <w:r>
-        <w:rPr>
-          <w:color w:val="333333"/>
-          <w:sz w:val="18"/>
-          <w:szCs w:val="18"/>
-        </w:rPr>
-        <w:t>Websocket</w:t>
-      </w:r>
-      <w:proofErr w:type="spellEnd"/>
-      <w:r>
-        <w:rPr>
-          <w:color w:val="333333"/>
-          <w:sz w:val="18"/>
-          <w:szCs w:val="18"/>
-        </w:rPr>
-        <w:t>.</w:t>
-      </w:r>
-    </w:p>
-    <w:p>
-      <w:pPr>
-        <w:numPr>
-          <w:ilvl w:val="0"/>
-          <w:numId w:val="2"/>
-        </w:numPr>
-        <w:spacing w:line="240" w:lineRule="auto"/>
-        <w:ind w:hanging="360"/>
-        <w:jc w:val="both"/>
-        <w:rPr>
-          <w:color w:val="333333"/>
-          <w:sz w:val="18"/>
-          <w:szCs w:val="18"/>
-        </w:rPr>
-      </w:pPr>
-      <w:r>
-        <w:rPr>
-          <w:color w:val="333333"/>
-          <w:sz w:val="18"/>
-          <w:szCs w:val="18"/>
-        </w:rPr>
-        <w:t xml:space="preserve">Designed and developed a mobile portal for subscription management along with user checked in functionality using finger scanner IOT with Hive MQTT </w:t>
-      </w:r>
-      <w:proofErr w:type="spellStart"/>
-      <w:r>
-        <w:rPr>
-          <w:color w:val="333333"/>
-          <w:sz w:val="18"/>
-          <w:szCs w:val="18"/>
-        </w:rPr>
-        <w:t>javascript</w:t>
-      </w:r>
-      <w:proofErr w:type="spellEnd"/>
-      <w:r>
-        <w:rPr>
-          <w:color w:val="333333"/>
-          <w:sz w:val="18"/>
-          <w:szCs w:val="18"/>
-        </w:rPr>
-        <w:t xml:space="preserve"> </w:t>
-      </w:r>
-      <w:r>
-        <w:rPr>
-          <w:color w:val="333333"/>
-          <w:sz w:val="18"/>
-          <w:szCs w:val="18"/>
-        </w:rPr>
-        <w:t>API</w:t>
-      </w:r>
-      <w:r>
-        <w:rPr>
-          <w:color w:val="333333"/>
-          <w:sz w:val="18"/>
-          <w:szCs w:val="18"/>
-        </w:rPr>
-        <w:t xml:space="preserve"> communication. </w:t>
-      </w:r>
-    </w:p>
-    <w:p>
-      <w:pPr>
-        <w:numPr>
-          <w:ilvl w:val="0"/>
-          <w:numId w:val="2"/>
-        </w:numPr>
-        <w:spacing w:line="240" w:lineRule="auto"/>
-        <w:ind w:hanging="360"/>
-        <w:jc w:val="both"/>
-        <w:rPr>
-          <w:color w:val="333333"/>
-          <w:sz w:val="18"/>
-          <w:szCs w:val="18"/>
-        </w:rPr>
-      </w:pPr>
-      <w:r>
-        <w:rPr>
-          <w:color w:val="333333"/>
-          <w:sz w:val="18"/>
-          <w:szCs w:val="18"/>
-        </w:rPr>
-        <w:t xml:space="preserve">Designed and developed </w:t>
-      </w:r>
-      <w:r>
-        <w:rPr>
-          <w:color w:val="333333"/>
-          <w:sz w:val="18"/>
-          <w:szCs w:val="18"/>
-        </w:rPr>
-        <w:t>Monitoring system with</w:t>
-      </w:r>
-      <w:r>
-        <w:rPr>
-          <w:color w:val="333333"/>
-          <w:sz w:val="18"/>
-          <w:szCs w:val="18"/>
-        </w:rPr>
-        <w:t xml:space="preserve"> R307 finger scanner module using Node MCU(ESP-12E) </w:t>
-      </w:r>
-      <w:r>
-        <w:rPr>
-          <w:color w:val="333333"/>
-          <w:sz w:val="18"/>
-          <w:szCs w:val="18"/>
-        </w:rPr>
-        <w:t>and communication</w:t>
-      </w:r>
-      <w:r>
-        <w:rPr>
-          <w:color w:val="333333"/>
-          <w:sz w:val="18"/>
-          <w:szCs w:val="18"/>
-        </w:rPr>
-        <w:t xml:space="preserve"> via Hive MQTT.</w:t>
-      </w:r>
-    </w:p>
-    <w:p>
-      <w:pPr>
-        <w:numPr>
-          <w:ilvl w:val="0"/>
-          <w:numId w:val="2"/>
-        </w:numPr>
-        <w:spacing w:line="240" w:lineRule="auto"/>
-        <w:ind w:hanging="360"/>
-        <w:jc w:val="both"/>
-        <w:rPr>
-          <w:color w:val="333333"/>
-          <w:sz w:val="18"/>
-          <w:szCs w:val="18"/>
-        </w:rPr>
-      </w:pPr>
-      <w:r>
-        <w:rPr>
-          <w:color w:val="333333"/>
-          <w:sz w:val="18"/>
-          <w:szCs w:val="18"/>
-        </w:rPr>
-        <w:t xml:space="preserve">Designed and implemented order management application with both desktop and web user </w:t>
-      </w:r>
-      <w:r>
-        <w:rPr>
-          <w:color w:val="333333"/>
-          <w:sz w:val="18"/>
-          <w:szCs w:val="18"/>
-        </w:rPr>
-        <w:t>interface,</w:t>
-      </w:r>
-      <w:r>
-        <w:rPr>
-          <w:color w:val="333333"/>
-          <w:sz w:val="18"/>
-          <w:szCs w:val="18"/>
-        </w:rPr>
-        <w:t xml:space="preserve"> using Firebase authentication, Firebase Realtime database and AngularJS with RXJS </w:t>
-      </w:r>
-      <w:proofErr w:type="spellStart"/>
-      <w:r>
-        <w:rPr>
-          <w:color w:val="333333"/>
-          <w:sz w:val="18"/>
-          <w:szCs w:val="18"/>
-        </w:rPr>
-        <w:t>api</w:t>
-      </w:r>
-      <w:proofErr w:type="spellEnd"/>
-      <w:r>
-        <w:rPr>
-          <w:color w:val="333333"/>
-          <w:sz w:val="18"/>
-          <w:szCs w:val="18"/>
-        </w:rPr>
-        <w:t>.</w:t>
-      </w:r>
-    </w:p>
-    <w:p>
-      <w:pPr>
-        <w:numPr>
-          <w:ilvl w:val="0"/>
-          <w:numId w:val="2"/>
-        </w:numPr>
-        <w:spacing w:line="240" w:lineRule="auto"/>
-        <w:ind w:hanging="360"/>
-        <w:jc w:val="both"/>
-        <w:rPr>
-          <w:color w:val="333333"/>
-          <w:sz w:val="18"/>
-          <w:szCs w:val="18"/>
-        </w:rPr>
-      </w:pPr>
-      <w:r>
-        <w:rPr>
-          <w:color w:val="333333"/>
-          <w:sz w:val="18"/>
-          <w:szCs w:val="18"/>
-        </w:rPr>
-        <w:t xml:space="preserve">Designed and implemented a portal for legacy </w:t>
-      </w:r>
-      <w:r>
-        <w:rPr>
-          <w:color w:val="333333"/>
-          <w:sz w:val="18"/>
-          <w:szCs w:val="18"/>
-        </w:rPr>
-        <w:t>components,</w:t>
-      </w:r>
-      <w:r>
-        <w:rPr>
-          <w:color w:val="333333"/>
-          <w:sz w:val="18"/>
-          <w:szCs w:val="18"/>
-        </w:rPr>
-        <w:t xml:space="preserve"> using Spring Boot as a server with Spring OAuth and AngularJS web application with JMOL web viewer</w:t>
-      </w:r>
-    </w:p>
-    <w:tbl>
-      <w:tblPr>
-        <w:tblStyle w:val="aff2"/>
-        <w:tblW w:w="8640" w:type="dxa"/>
-        <w:tblInd w:w="820" w:type="dxa"/>
-        <w:tblLayout w:type="fixed"/>
-        <w:tblLook w:val="0600" w:firstRow="0" w:lastRow="0" w:firstColumn="0" w:lastColumn="0" w:noHBand="1" w:noVBand="1"/>
-      </w:tblPr>
-      <w:tblGrid>
-        <w:gridCol w:w="8640"/>
-      </w:tblGrid>
-      <w:tr>
-        <w:tc>
-          <w:tcPr>
-            <w:tcW w:w="8640" w:type="dxa"/>
-            <w:shd w:val="clear" w:color="auto" w:fill="auto"/>
-            <w:tcMar>
-              <w:top w:w="100" w:type="dxa"/>
-              <w:left w:w="100" w:type="dxa"/>
-              <w:bottom w:w="100" w:type="dxa"/>
-              <w:right w:w="100" w:type="dxa"/>
-            </w:tcMar>
-          </w:tcPr>
-          <w:p>
-            <w:pPr>
-              <w:spacing w:line="240" w:lineRule="auto"/>
-              <w:jc w:val="both"/>
-              <w:rPr>
-                <w:rFonts w:ascii="Consolas" w:eastAsia="Consolas" w:hAnsi="Consolas" w:cs="Consolas"/>
-                <w:b/>
-                <w:color w:val="333333"/>
-                <w:sz w:val="18"/>
-                <w:szCs w:val="18"/>
-              </w:rPr>
-            </w:pPr>
-            <w:r>
-              <w:rPr>
-                <w:rFonts w:ascii="Consolas" w:eastAsia="Consolas" w:hAnsi="Consolas" w:cs="Consolas"/>
-                <w:b/>
-                <w:color w:val="333333"/>
-                <w:sz w:val="18"/>
-                <w:szCs w:val="18"/>
-              </w:rPr>
-              <w:t xml:space="preserve">● spring_boot_2.2.1 ● spring_5.2.1 ● aws_java_sdk_s3 ● commons_compress_1.20 </w:t>
+                <w:rFonts w:ascii="Consolas" w:eastAsia="Consolas" w:hAnsi="Consolas" w:cs="Consolas"/>
+                <w:b/>
+                <w:color w:val="333333"/>
+                <w:sz w:val="18"/>
+                <w:szCs w:val="18"/>
+              </w:rPr>
+              <w:t>● stompjs_2.3.3 ● socketjs_client_1.5.1 ● typescript_4.0.2 ● dwv_0.29.0</w:t>
+            </w:r>
+            <w:r>
+              <w:rPr>
+                <w:rFonts w:ascii="Consolas" w:eastAsia="Consolas" w:hAnsi="Consolas" w:cs="Consolas"/>
+                <w:color w:val="333333"/>
+                <w:vertAlign w:val="superscript"/>
+              </w:rPr>
+              <w:t>~DICOM Web Viewer</w:t>
+            </w:r>
+            <w:r>
+              <w:rPr>
+                <w:rFonts w:ascii="Consolas" w:eastAsia="Consolas" w:hAnsi="Consolas" w:cs="Consolas"/>
+                <w:b/>
+                <w:color w:val="333333"/>
+                <w:sz w:val="18"/>
+                <w:szCs w:val="18"/>
+              </w:rPr>
+              <w:t xml:space="preserve"> </w:t>
             </w:r>
           </w:p>
           <w:p>
             <w:pPr>
               <w:spacing w:line="240" w:lineRule="auto"/>
-              <w:jc w:val="both"/>
-              <w:rPr>
-                <w:rFonts w:ascii="Consolas" w:eastAsia="Consolas" w:hAnsi="Consolas" w:cs="Consolas"/>
-                <w:color w:val="333333"/>
-              </w:rPr>
-            </w:pPr>
-            <w:r>
-              <w:rPr>
-                <w:rFonts w:ascii="Consolas" w:eastAsia="Consolas" w:hAnsi="Consolas" w:cs="Consolas"/>
-                <w:b/>
-                <w:color w:val="333333"/>
-                <w:sz w:val="18"/>
-                <w:szCs w:val="18"/>
-              </w:rPr>
-              <w:t>● pixelmed_1.2.0</w:t>
-            </w:r>
-            <w:r>
-              <w:rPr>
-                <w:rFonts w:ascii="Consolas" w:eastAsia="Consolas" w:hAnsi="Consolas" w:cs="Consolas"/>
-                <w:color w:val="333333"/>
-                <w:vertAlign w:val="superscript"/>
-              </w:rPr>
-              <w:t>~DICOM Parser</w:t>
-            </w:r>
-          </w:p>
-        </w:tc>
-      </w:tr>
-      <w:tr>
-        <w:tc>
-          <w:tcPr>
-            <w:tcW w:w="8640" w:type="dxa"/>
-            <w:shd w:val="clear" w:color="auto" w:fill="auto"/>
-            <w:tcMar>
-              <w:top w:w="100" w:type="dxa"/>
-              <w:left w:w="100" w:type="dxa"/>
-              <w:bottom w:w="100" w:type="dxa"/>
-              <w:right w:w="100" w:type="dxa"/>
-            </w:tcMar>
-          </w:tcPr>
-          <w:p>
-            <w:pPr>
-              <w:spacing w:line="240" w:lineRule="auto"/>
-              <w:jc w:val="both"/>
-              <w:rPr>
-                <w:rFonts w:ascii="Consolas" w:eastAsia="Consolas" w:hAnsi="Consolas" w:cs="Consolas"/>
-                <w:b/>
-                <w:color w:val="333333"/>
-                <w:sz w:val="18"/>
-                <w:szCs w:val="18"/>
-              </w:rPr>
-            </w:pPr>
-            <w:r>
-              <w:rPr>
-                <w:rFonts w:ascii="Consolas" w:eastAsia="Consolas" w:hAnsi="Consolas" w:cs="Consolas"/>
-                <w:b/>
-                <w:color w:val="333333"/>
-                <w:sz w:val="18"/>
-                <w:szCs w:val="18"/>
-              </w:rPr>
-              <w:t xml:space="preserve">● angular_10.2.5 ● express_4.17.1 ● express_http_proxy_1.6.2 ● rxjs_6.6.7 </w:t>
-            </w:r>
-          </w:p>
-          <w:p>
-            <w:pPr>
-              <w:spacing w:line="240" w:lineRule="auto"/>
-              <w:jc w:val="both"/>
-              <w:rPr>
-                <w:rFonts w:ascii="Consolas" w:eastAsia="Consolas" w:hAnsi="Consolas" w:cs="Consolas"/>
-                <w:b/>
-                <w:color w:val="333333"/>
-                <w:sz w:val="18"/>
-                <w:szCs w:val="18"/>
-              </w:rPr>
-            </w:pPr>
-            <w:r>
-              <w:rPr>
-                <w:rFonts w:ascii="Consolas" w:eastAsia="Consolas" w:hAnsi="Consolas" w:cs="Consolas"/>
-                <w:b/>
-                <w:color w:val="333333"/>
-                <w:sz w:val="18"/>
-                <w:szCs w:val="18"/>
-              </w:rPr>
-              <w:t>● stompjs_2.3.3 ● socketjs_client_1.5.1 ● typescript_4.0.2 ● dwv_0.29.0</w:t>
-            </w:r>
-            <w:r>
-              <w:rPr>
-                <w:rFonts w:ascii="Consolas" w:eastAsia="Consolas" w:hAnsi="Consolas" w:cs="Consolas"/>
-                <w:color w:val="333333"/>
-                <w:vertAlign w:val="superscript"/>
-              </w:rPr>
-              <w:t>~DICOM Web Viewer</w:t>
-            </w:r>
-            <w:r>
-              <w:rPr>
-                <w:rFonts w:ascii="Consolas" w:eastAsia="Consolas" w:hAnsi="Consolas" w:cs="Consolas"/>
-                <w:b/>
-                <w:color w:val="333333"/>
-                <w:sz w:val="18"/>
-                <w:szCs w:val="18"/>
-              </w:rPr>
-              <w:t xml:space="preserve"> </w:t>
-            </w:r>
-          </w:p>
-          <w:p>
-            <w:pPr>
-              <w:spacing w:line="240" w:lineRule="auto"/>
-              <w:jc w:val="both"/>
               <w:rPr>
                 <w:rFonts w:ascii="Consolas" w:eastAsia="Consolas" w:hAnsi="Consolas" w:cs="Consolas"/>
                 <w:b/>
@@ -2515,7 +2401,6 @@
         </w:numPr>
         <w:spacing w:line="240" w:lineRule="auto"/>
         <w:ind w:hanging="360"/>
-        <w:jc w:val="both"/>
         <w:rPr>
           <w:color w:val="333333"/>
           <w:sz w:val="18"/>
@@ -2555,7 +2440,6 @@
         </w:numPr>
         <w:spacing w:line="240" w:lineRule="auto"/>
         <w:ind w:hanging="360"/>
-        <w:jc w:val="both"/>
         <w:rPr>
           <w:color w:val="333333"/>
           <w:sz w:val="18"/>
@@ -2579,7 +2463,6 @@
         </w:numPr>
         <w:spacing w:line="240" w:lineRule="auto"/>
         <w:ind w:hanging="360"/>
-        <w:jc w:val="both"/>
         <w:rPr>
           <w:color w:val="333333"/>
           <w:sz w:val="18"/>
@@ -2603,7 +2486,6 @@
         </w:numPr>
         <w:spacing w:line="240" w:lineRule="auto"/>
         <w:ind w:hanging="360"/>
-        <w:jc w:val="both"/>
         <w:rPr>
           <w:color w:val="333333"/>
           <w:sz w:val="18"/>
@@ -2627,7 +2509,6 @@
         </w:numPr>
         <w:spacing w:line="240" w:lineRule="auto"/>
         <w:ind w:hanging="360"/>
-        <w:jc w:val="both"/>
         <w:rPr>
           <w:color w:val="333333"/>
           <w:sz w:val="18"/>
@@ -2769,73 +2650,7 @@
           <w:sz w:val="18"/>
           <w:szCs w:val="18"/>
         </w:rPr>
-        <w:t xml:space="preserve">Using amazon SDK 1.11.36 API, implemented a util to </w:t>
-      </w:r>
-      <w:r>
-        <w:rPr>
-          <w:color w:val="333333"/>
-          <w:sz w:val="18"/>
-          <w:szCs w:val="18"/>
-        </w:rPr>
-        <w:t>assign</w:t>
-      </w:r>
-      <w:r>
-        <w:rPr>
-          <w:color w:val="333333"/>
-          <w:sz w:val="18"/>
-          <w:szCs w:val="18"/>
-        </w:rPr>
-        <w:t xml:space="preserve"> a static IP</w:t>
-      </w:r>
-      <w:r>
-        <w:rPr>
-          <w:color w:val="333333"/>
-          <w:sz w:val="18"/>
-          <w:szCs w:val="18"/>
-        </w:rPr>
-        <w:t xml:space="preserve"> for a public IP and </w:t>
-      </w:r>
-      <w:r>
-        <w:rPr>
-          <w:color w:val="333333"/>
-          <w:sz w:val="18"/>
-          <w:szCs w:val="18"/>
-        </w:rPr>
-        <w:t>Map/</w:t>
-      </w:r>
-      <w:proofErr w:type="spellStart"/>
-      <w:r>
-        <w:rPr>
-          <w:color w:val="333333"/>
-          <w:sz w:val="18"/>
-          <w:szCs w:val="18"/>
-        </w:rPr>
-        <w:t>UnMap</w:t>
-      </w:r>
-      <w:proofErr w:type="spellEnd"/>
-      <w:r>
-        <w:rPr>
-          <w:color w:val="333333"/>
-          <w:sz w:val="18"/>
-          <w:szCs w:val="18"/>
-        </w:rPr>
-        <w:t xml:space="preserve"> </w:t>
-      </w:r>
-      <w:r>
-        <w:rPr>
-          <w:color w:val="333333"/>
-          <w:sz w:val="18"/>
-          <w:szCs w:val="18"/>
-        </w:rPr>
-        <w:t xml:space="preserve">the static IP with AWS </w:t>
-      </w:r>
-      <w:r>
-        <w:rPr>
-          <w:color w:val="333333"/>
-          <w:sz w:val="18"/>
-          <w:szCs w:val="18"/>
-        </w:rPr>
-        <w:t>ELB.</w:t>
+        <w:t>Using amazon SDK 1.11.36 API, implemented a util to map a public IP for a static IP, Map/UnMap ELB for given static IP.</w:t>
       </w:r>
     </w:p>
     <w:p>
@@ -2858,7 +2673,7 @@
           <w:sz w:val="18"/>
           <w:szCs w:val="18"/>
         </w:rPr>
-        <w:t>Using AWS web interface, created an Amazon RDS Postgres server.</w:t>
+        <w:t>Using AWS web interface, I created an Amazon RDS Postgres server.</w:t>
       </w:r>
     </w:p>
     <w:p>
@@ -2961,6 +2776,7 @@
           <w:sz w:val="18"/>
           <w:szCs w:val="18"/>
         </w:rPr>
+        <w:lastRenderedPageBreak/>
         <w:t>Configured spring boot application with vault to fetch application properties from secured vault server (spring-cloud-vault-starter-config:1.0.0).</w:t>
       </w:r>
     </w:p>
@@ -2986,7 +2802,6 @@
           <w:sz w:val="18"/>
           <w:szCs w:val="18"/>
         </w:rPr>
-        <w:lastRenderedPageBreak/>
         <w:t>Knowledge on BOSH releases, orchestration of BOSH deployment with different releases and consumed BOSH API 1.0.</w:t>
       </w:r>
     </w:p>
@@ -3393,25 +3208,7 @@
           <w:sz w:val="18"/>
           <w:szCs w:val="18"/>
         </w:rPr>
-        <w:t xml:space="preserve">Override the Apache Camel’s JMS component with </w:t>
-      </w:r>
-      <w:proofErr w:type="spellStart"/>
-      <w:r>
-        <w:rPr>
-          <w:color w:val="333333"/>
-          <w:sz w:val="18"/>
-          <w:szCs w:val="18"/>
-        </w:rPr>
-        <w:t>DynamicDestinationResolver</w:t>
-      </w:r>
-      <w:proofErr w:type="spellEnd"/>
-      <w:r>
-        <w:rPr>
-          <w:color w:val="333333"/>
-          <w:sz w:val="18"/>
-          <w:szCs w:val="18"/>
-        </w:rPr>
-        <w:t>, for IBM MQ. To solve the header junk problem while communicating with non-JMS messaging service (IBM MQ) from JMS messaging service (Active MQ).</w:t>
+        <w:t>Override the Apache Camel’s JMS component with DynamicDestinationResolver, for IBM MQ. To solve the header junk problem while communicating with non-JMS messaging service (IBM MQ) from JMS messaging service (Active MQ).</w:t>
       </w:r>
     </w:p>
     <w:p>
@@ -3435,25 +3232,7 @@
           <w:sz w:val="18"/>
           <w:szCs w:val="18"/>
         </w:rPr>
-        <w:t xml:space="preserve">Integrated both pagination and sorter for given table using </w:t>
-      </w:r>
-      <w:proofErr w:type="spellStart"/>
-      <w:r>
-        <w:rPr>
-          <w:color w:val="333333"/>
-          <w:sz w:val="18"/>
-          <w:szCs w:val="18"/>
-        </w:rPr>
-        <w:t>TableSorter</w:t>
-      </w:r>
-      <w:proofErr w:type="spellEnd"/>
-      <w:r>
-        <w:rPr>
-          <w:color w:val="333333"/>
-          <w:sz w:val="18"/>
-          <w:szCs w:val="18"/>
-        </w:rPr>
-        <w:t xml:space="preserve"> framework with jQuery 1.6.3</w:t>
+        <w:t>Integrated both pagination and sorter for given table using TableSorter framework with jQuery 1.6.3</w:t>
       </w:r>
     </w:p>
     <w:p>
@@ -3632,43 +3411,7 @@
           <w:sz w:val="18"/>
           <w:szCs w:val="18"/>
         </w:rPr>
-        <w:t xml:space="preserve">Developed an Eclipse plugin with PMD and </w:t>
-      </w:r>
-      <w:proofErr w:type="spellStart"/>
-      <w:r>
-        <w:rPr>
-          <w:color w:val="333333"/>
-          <w:sz w:val="18"/>
-          <w:szCs w:val="18"/>
-        </w:rPr>
-        <w:t>Checkstyle</w:t>
-      </w:r>
-      <w:proofErr w:type="spellEnd"/>
-      <w:r>
-        <w:rPr>
-          <w:color w:val="333333"/>
-          <w:sz w:val="18"/>
-          <w:szCs w:val="18"/>
-        </w:rPr>
-        <w:t xml:space="preserve"> static </w:t>
-      </w:r>
-      <w:proofErr w:type="spellStart"/>
-      <w:r>
-        <w:rPr>
-          <w:color w:val="333333"/>
-          <w:sz w:val="18"/>
-          <w:szCs w:val="18"/>
-        </w:rPr>
-        <w:t>analyser</w:t>
-      </w:r>
-      <w:proofErr w:type="spellEnd"/>
-      <w:r>
-        <w:rPr>
-          <w:color w:val="333333"/>
-          <w:sz w:val="18"/>
-          <w:szCs w:val="18"/>
-        </w:rPr>
-        <w:t>.</w:t>
+        <w:t>Developed an Eclipse plugin with PMD and Checkstyle static analyser.</w:t>
       </w:r>
     </w:p>
     <w:p>
@@ -3692,72 +3435,8 @@
           <w:sz w:val="18"/>
           <w:szCs w:val="18"/>
         </w:rPr>
-        <w:t xml:space="preserve">As a Quality champion, monitor code base periodically and send reports with various </w:t>
-      </w:r>
-      <w:proofErr w:type="spellStart"/>
-      <w:r>
-        <w:rPr>
-          <w:color w:val="333333"/>
-          <w:sz w:val="18"/>
-          <w:szCs w:val="18"/>
-        </w:rPr>
-        <w:t>analyser</w:t>
-      </w:r>
-      <w:proofErr w:type="spellEnd"/>
-      <w:r>
-        <w:rPr>
-          <w:color w:val="333333"/>
-          <w:sz w:val="18"/>
-          <w:szCs w:val="18"/>
-        </w:rPr>
-        <w:t xml:space="preserve"> tools like PMD 4.2.5, </w:t>
-      </w:r>
-      <w:proofErr w:type="spellStart"/>
-      <w:r>
-        <w:rPr>
-          <w:color w:val="333333"/>
-          <w:sz w:val="18"/>
-          <w:szCs w:val="18"/>
-        </w:rPr>
-        <w:t>Checkstyle</w:t>
-      </w:r>
-      <w:proofErr w:type="spellEnd"/>
-      <w:r>
-        <w:rPr>
-          <w:color w:val="333333"/>
-          <w:sz w:val="18"/>
-          <w:szCs w:val="18"/>
-        </w:rPr>
-        <w:t xml:space="preserve"> 5.4, </w:t>
-      </w:r>
-      <w:proofErr w:type="spellStart"/>
-      <w:r>
-        <w:rPr>
-          <w:color w:val="333333"/>
-          <w:sz w:val="18"/>
-          <w:szCs w:val="18"/>
-        </w:rPr>
-        <w:t>Javancss</w:t>
-      </w:r>
-      <w:proofErr w:type="spellEnd"/>
-      <w:r>
-        <w:rPr>
-          <w:color w:val="333333"/>
-          <w:sz w:val="18"/>
-          <w:szCs w:val="18"/>
-        </w:rPr>
-        <w:t xml:space="preserve">, LOC and Rational Software </w:t>
-      </w:r>
-      <w:proofErr w:type="spellStart"/>
-      <w:r>
-        <w:rPr>
-          <w:color w:val="333333"/>
-          <w:sz w:val="18"/>
-          <w:szCs w:val="18"/>
-        </w:rPr>
-        <w:t>Analyser</w:t>
-      </w:r>
-      <w:proofErr w:type="spellEnd"/>
+        <w:t>As a Quality champion, monitor code base periodically and send reports with various analyser tools like PMD 4.2.5, Checkstyle 5.4, Javancss, LOC and Rational Software Analyser</w:t>
+      </w:r>
       <w:r>
         <w:rPr>
           <w:color w:val="333333"/>
@@ -3796,43 +3475,7 @@
           <w:sz w:val="18"/>
           <w:szCs w:val="18"/>
         </w:rPr>
-        <w:t>Involved in defect analysis and fixing of production defects. (</w:t>
-      </w:r>
-      <w:proofErr w:type="spellStart"/>
-      <w:r>
-        <w:rPr>
-          <w:color w:val="333333"/>
-          <w:sz w:val="18"/>
-          <w:szCs w:val="18"/>
-        </w:rPr>
-        <w:t>Analysed</w:t>
-      </w:r>
-      <w:proofErr w:type="spellEnd"/>
-      <w:r>
-        <w:rPr>
-          <w:color w:val="333333"/>
-          <w:sz w:val="18"/>
-          <w:szCs w:val="18"/>
-        </w:rPr>
-        <w:t xml:space="preserve"> race condition with </w:t>
-      </w:r>
-      <w:proofErr w:type="spellStart"/>
-      <w:r>
-        <w:rPr>
-          <w:color w:val="333333"/>
-          <w:sz w:val="18"/>
-          <w:szCs w:val="18"/>
-        </w:rPr>
-        <w:t>hashmap</w:t>
-      </w:r>
-      <w:proofErr w:type="spellEnd"/>
-      <w:r>
-        <w:rPr>
-          <w:color w:val="333333"/>
-          <w:sz w:val="18"/>
-          <w:szCs w:val="18"/>
-        </w:rPr>
-        <w:t>).</w:t>
+        <w:t>Involved in defect analysis and fixing of production defects. (Analysed race condition with hashmap).</w:t>
       </w:r>
     </w:p>
     <w:p>
@@ -3856,25 +3499,7 @@
           <w:sz w:val="18"/>
           <w:szCs w:val="18"/>
         </w:rPr>
-        <w:t xml:space="preserve">Reviewed and re-factored existing code based on Rational Software </w:t>
-      </w:r>
-      <w:proofErr w:type="spellStart"/>
-      <w:r>
-        <w:rPr>
-          <w:color w:val="333333"/>
-          <w:sz w:val="18"/>
-          <w:szCs w:val="18"/>
-        </w:rPr>
-        <w:t>Analyser</w:t>
-      </w:r>
-      <w:proofErr w:type="spellEnd"/>
-      <w:r>
-        <w:rPr>
-          <w:color w:val="333333"/>
-          <w:sz w:val="18"/>
-          <w:szCs w:val="18"/>
-        </w:rPr>
-        <w:t xml:space="preserve"> (RSA) report generated using RSA 7.5.</w:t>
+        <w:t>Reviewed and re-factored existing code based on Rational Software Analyser (RSA) report generated using RSA 7.5.</w:t>
       </w:r>
     </w:p>
     <w:p>
@@ -4012,43 +3637,7 @@
           <w:sz w:val="18"/>
           <w:szCs w:val="18"/>
         </w:rPr>
-        <w:t xml:space="preserve">Implemented generic template to populate and merge PDFs (Ordinary &amp; </w:t>
-      </w:r>
-      <w:proofErr w:type="spellStart"/>
-      <w:r>
-        <w:rPr>
-          <w:color w:val="333333"/>
-          <w:sz w:val="18"/>
-          <w:szCs w:val="18"/>
-        </w:rPr>
-        <w:t>Acroform</w:t>
-      </w:r>
-      <w:proofErr w:type="spellEnd"/>
-      <w:r>
-        <w:rPr>
-          <w:color w:val="333333"/>
-          <w:sz w:val="18"/>
-          <w:szCs w:val="18"/>
-        </w:rPr>
-        <w:t xml:space="preserve">) using </w:t>
-      </w:r>
-      <w:proofErr w:type="spellStart"/>
-      <w:r>
-        <w:rPr>
-          <w:color w:val="333333"/>
-          <w:sz w:val="18"/>
-          <w:szCs w:val="18"/>
-        </w:rPr>
-        <w:t>iText</w:t>
-      </w:r>
-      <w:proofErr w:type="spellEnd"/>
-      <w:r>
-        <w:rPr>
-          <w:color w:val="333333"/>
-          <w:sz w:val="18"/>
-          <w:szCs w:val="18"/>
-        </w:rPr>
-        <w:t xml:space="preserve"> 2.0 and JAXP 1.5(SAX) APIs.</w:t>
+        <w:t>Implemented generic template to populate and merge PDFs (Ordinary &amp; Acroform) using iText 2.0 and JAXP 1.5(SAX) APIs.</w:t>
       </w:r>
     </w:p>
     <w:p>
@@ -4120,25 +3709,7 @@
           <w:sz w:val="18"/>
           <w:szCs w:val="18"/>
         </w:rPr>
-        <w:t xml:space="preserve">Implemented persistence tier using </w:t>
-      </w:r>
-      <w:proofErr w:type="spellStart"/>
-      <w:r>
-        <w:rPr>
-          <w:color w:val="333333"/>
-          <w:sz w:val="18"/>
-          <w:szCs w:val="18"/>
-        </w:rPr>
-        <w:t>iBatis</w:t>
-      </w:r>
-      <w:proofErr w:type="spellEnd"/>
-      <w:r>
-        <w:rPr>
-          <w:color w:val="333333"/>
-          <w:sz w:val="18"/>
-          <w:szCs w:val="18"/>
-        </w:rPr>
-        <w:t xml:space="preserve"> 2.1 to invoke stored procedures and SQL statements in an Oracle 8.1.6 database</w:t>
+        <w:t>Implemented persistence tier using iBatis 2.1 to invoke stored procedures and SQL statements in an Oracle 8.1.6 database</w:t>
       </w:r>
     </w:p>
     <w:p>
@@ -4217,25 +3788,8 @@
           <w:sz w:val="18"/>
           <w:szCs w:val="18"/>
         </w:rPr>
-        <w:t xml:space="preserve">Implemented a customized </w:t>
-      </w:r>
-      <w:proofErr w:type="spellStart"/>
-      <w:r>
-        <w:rPr>
-          <w:color w:val="333333"/>
-          <w:sz w:val="18"/>
-          <w:szCs w:val="18"/>
-        </w:rPr>
-        <w:t>RequestProcessor</w:t>
-      </w:r>
-      <w:proofErr w:type="spellEnd"/>
-      <w:r>
-        <w:rPr>
-          <w:color w:val="333333"/>
-          <w:sz w:val="18"/>
-          <w:szCs w:val="18"/>
-        </w:rPr>
-        <w:t xml:space="preserve"> (Struts 1.2) to control validation process depending on user access rights</w:t>
+        <w:lastRenderedPageBreak/>
+        <w:t>Implemented a customized RequestProcessor (Struts 1.2) to control validation process depending on user access rights</w:t>
       </w:r>
     </w:p>
     <w:tbl>
@@ -4277,7 +3831,6 @@
                 <w:sz w:val="18"/>
                 <w:szCs w:val="18"/>
               </w:rPr>
-              <w:lastRenderedPageBreak/>
               <w:t>Software Engineer</w:t>
             </w:r>
           </w:p>
@@ -4291,23 +3844,13 @@
                 <w:szCs w:val="18"/>
               </w:rPr>
             </w:pPr>
-            <w:proofErr w:type="spellStart"/>
-            <w:r>
-              <w:rPr>
-                <w:b/>
-                <w:sz w:val="18"/>
-                <w:szCs w:val="18"/>
-              </w:rPr>
-              <w:t>Finix</w:t>
-            </w:r>
-            <w:proofErr w:type="spellEnd"/>
-            <w:r>
-              <w:rPr>
-                <w:b/>
-                <w:sz w:val="18"/>
-                <w:szCs w:val="18"/>
-              </w:rPr>
-              <w:t xml:space="preserve"> Info Solution, INDIA.</w:t>
+            <w:r>
+              <w:rPr>
+                <w:b/>
+                <w:sz w:val="18"/>
+                <w:szCs w:val="18"/>
+              </w:rPr>
+              <w:t>Finix Info Solution, INDIA.</w:t>
             </w:r>
           </w:p>
         </w:tc>
@@ -4560,12 +4103,21 @@
       <w:pPr>
         <w:rPr>
           <w:b/>
+          <w:sz w:val="18"/>
+          <w:szCs w:val="18"/>
         </w:rPr>
       </w:pPr>
       <w:bookmarkStart w:id="1" w:name="_heading=h.2et92p0" w:colFirst="0" w:colLast="0"/>
       <w:bookmarkStart w:id="2" w:name="_heading=h.ac29fva2snig" w:colFirst="0" w:colLast="0"/>
       <w:bookmarkEnd w:id="1"/>
       <w:bookmarkEnd w:id="2"/>
+    </w:p>
+    <w:p>
+      <w:pPr>
+        <w:rPr>
+          <w:b/>
+        </w:rPr>
+      </w:pPr>
     </w:p>
     <w:p>
       <w:pPr>
@@ -4732,7 +4284,7 @@
                 <w:sz w:val="18"/>
                 <w:szCs w:val="18"/>
               </w:rPr>
-              <w:t xml:space="preserve">  Active</w:t>
+              <w:t>Ongoing</w:t>
             </w:r>
           </w:p>
         </w:tc>
@@ -4819,69 +4371,6 @@
                       <w:sz w:val="16"/>
                       <w:szCs w:val="16"/>
                     </w:rPr>
-                    <w:t>Gesture Recognition (Twist &amp; Go)</w:t>
-                  </w:r>
-                </w:p>
-              </w:tc>
-              <w:tc>
-                <w:tcPr>
-                  <w:tcW w:w="1559" w:type="dxa"/>
-                  <w:shd w:val="clear" w:color="auto" w:fill="auto"/>
-                  <w:tcMar>
-                    <w:top w:w="28" w:type="dxa"/>
-                    <w:left w:w="28" w:type="dxa"/>
-                    <w:bottom w:w="28" w:type="dxa"/>
-                    <w:right w:w="28" w:type="dxa"/>
-                  </w:tcMar>
-                </w:tcPr>
-                <w:p>
-                  <w:pPr>
-                    <w:keepLines/>
-                    <w:spacing w:line="240" w:lineRule="auto"/>
-                    <w:jc w:val="right"/>
-                    <w:rPr>
-                      <w:rFonts w:ascii="Consolas" w:eastAsia="Consolas" w:hAnsi="Consolas" w:cs="Consolas"/>
-                      <w:sz w:val="16"/>
-                      <w:szCs w:val="16"/>
-                    </w:rPr>
-                  </w:pPr>
-                  <w:r>
-                    <w:rPr>
-                      <w:rFonts w:ascii="Consolas" w:eastAsia="Consolas" w:hAnsi="Consolas" w:cs="Consolas"/>
-                      <w:sz w:val="16"/>
-                      <w:szCs w:val="16"/>
-                    </w:rPr>
-                    <w:t>Nov 24 - Active</w:t>
-                  </w:r>
-                </w:p>
-              </w:tc>
-            </w:tr>
-            <w:tr>
-              <w:tc>
-                <w:tcPr>
-                  <w:tcW w:w="5652" w:type="dxa"/>
-                  <w:shd w:val="clear" w:color="auto" w:fill="auto"/>
-                  <w:tcMar>
-                    <w:top w:w="28" w:type="dxa"/>
-                    <w:left w:w="28" w:type="dxa"/>
-                    <w:bottom w:w="28" w:type="dxa"/>
-                    <w:right w:w="28" w:type="dxa"/>
-                  </w:tcMar>
-                </w:tcPr>
-                <w:p>
-                  <w:pPr>
-                    <w:keepLines/>
-                    <w:spacing w:line="240" w:lineRule="auto"/>
-                    <w:rPr>
-                      <w:sz w:val="16"/>
-                      <w:szCs w:val="16"/>
-                    </w:rPr>
-                  </w:pPr>
-                  <w:r>
-                    <w:rPr>
-                      <w:sz w:val="16"/>
-                      <w:szCs w:val="16"/>
-                    </w:rPr>
                     <w:t>Trusted Security Manager (TSM)</w:t>
                   </w:r>
                 </w:p>
@@ -5220,23 +4709,13 @@
                 <w:szCs w:val="18"/>
               </w:rPr>
             </w:pPr>
-            <w:proofErr w:type="spellStart"/>
-            <w:r>
-              <w:rPr>
-                <w:b/>
-                <w:sz w:val="18"/>
-                <w:szCs w:val="18"/>
-              </w:rPr>
-              <w:t>Fullstack</w:t>
-            </w:r>
-            <w:proofErr w:type="spellEnd"/>
-            <w:r>
-              <w:rPr>
-                <w:b/>
-                <w:sz w:val="18"/>
-                <w:szCs w:val="18"/>
-              </w:rPr>
-              <w:t xml:space="preserve"> Developer, </w:t>
+            <w:r>
+              <w:rPr>
+                <w:b/>
+                <w:sz w:val="18"/>
+                <w:szCs w:val="18"/>
+              </w:rPr>
+              <w:t xml:space="preserve">Fullstack Developer, </w:t>
             </w:r>
             <w:r>
               <w:rPr>
@@ -5672,7 +5151,7 @@
             <w:tr>
               <w:tc>
                 <w:tcPr>
-                  <w:tcW w:w="0" w:type="auto"/>
+                  <w:tcW w:w="2912" w:type="dxa"/>
                   <w:shd w:val="clear" w:color="auto" w:fill="auto"/>
                   <w:tcMar>
                     <w:top w:w="28" w:type="dxa"/>
@@ -5733,7 +5212,7 @@
             <w:tr>
               <w:tc>
                 <w:tcPr>
-                  <w:tcW w:w="0" w:type="auto"/>
+                  <w:tcW w:w="2912" w:type="dxa"/>
                   <w:shd w:val="clear" w:color="auto" w:fill="auto"/>
                   <w:tcMar>
                     <w:top w:w="28" w:type="dxa"/>
@@ -5885,7 +5364,7 @@
             <w:tr>
               <w:tc>
                 <w:tcPr>
-                  <w:tcW w:w="0" w:type="auto"/>
+                  <w:tcW w:w="2406" w:type="dxa"/>
                   <w:shd w:val="clear" w:color="auto" w:fill="auto"/>
                   <w:tcMar>
                     <w:top w:w="28" w:type="dxa"/>
@@ -6328,21 +5807,12 @@
                       <w:szCs w:val="16"/>
                     </w:rPr>
                   </w:pPr>
-                  <w:proofErr w:type="spellStart"/>
                   <w:r>
                     <w:rPr>
                       <w:sz w:val="16"/>
                       <w:szCs w:val="16"/>
                     </w:rPr>
-                    <w:t>WebMtracks</w:t>
-                  </w:r>
-                  <w:proofErr w:type="spellEnd"/>
-                  <w:r>
-                    <w:rPr>
-                      <w:sz w:val="16"/>
-                      <w:szCs w:val="16"/>
-                    </w:rPr>
-                    <w:t xml:space="preserve"> (Sam’s club Membership)</w:t>
+                    <w:t>WebMtracks (Sam’s club Membership)</w:t>
                   </w:r>
                 </w:p>
               </w:tc>
@@ -6624,39 +6094,7 @@
                       <w:sz w:val="16"/>
                       <w:szCs w:val="16"/>
                     </w:rPr>
-                    <w:t xml:space="preserve">BDSS - </w:t>
-                  </w:r>
-                  <w:proofErr w:type="spellStart"/>
-                  <w:r>
-                    <w:rPr>
-                      <w:sz w:val="16"/>
-                      <w:szCs w:val="16"/>
-                    </w:rPr>
-                    <w:t>EZForms</w:t>
-                  </w:r>
-                  <w:proofErr w:type="spellEnd"/>
-                  <w:r>
-                    <w:rPr>
-                      <w:sz w:val="16"/>
-                      <w:szCs w:val="16"/>
-                    </w:rPr>
-                    <w:t xml:space="preserve"> IAA - </w:t>
-                  </w:r>
-                  <w:proofErr w:type="spellStart"/>
-                  <w:r>
-                    <w:rPr>
-                      <w:sz w:val="16"/>
-                      <w:szCs w:val="16"/>
-                    </w:rPr>
-                    <w:t>Acroform</w:t>
-                  </w:r>
-                  <w:proofErr w:type="spellEnd"/>
-                  <w:r>
-                    <w:rPr>
-                      <w:sz w:val="16"/>
-                      <w:szCs w:val="16"/>
-                    </w:rPr>
-                    <w:t xml:space="preserve"> Conversion</w:t>
+                    <w:t>BDSS - EZForms IAA - Acroform Conversion</w:t>
                   </w:r>
                 </w:p>
               </w:tc>
@@ -6717,17 +6155,8 @@
                       <w:sz w:val="16"/>
                       <w:szCs w:val="16"/>
                     </w:rPr>
-                    <w:t xml:space="preserve">BDSS - </w:t>
+                    <w:t>BDSS - IVault</w:t>
                   </w:r>
-                  <w:proofErr w:type="spellStart"/>
-                  <w:r>
-                    <w:rPr>
-                      <w:sz w:val="16"/>
-                      <w:szCs w:val="16"/>
-                    </w:rPr>
-                    <w:t>IVault</w:t>
-                  </w:r>
-                  <w:proofErr w:type="spellEnd"/>
                 </w:p>
               </w:tc>
               <w:tc>
@@ -6787,23 +6216,7 @@
                       <w:sz w:val="16"/>
                       <w:szCs w:val="16"/>
                     </w:rPr>
-                    <w:t xml:space="preserve">BDSS - </w:t>
-                  </w:r>
-                  <w:proofErr w:type="spellStart"/>
-                  <w:r>
-                    <w:rPr>
-                      <w:sz w:val="16"/>
-                      <w:szCs w:val="16"/>
-                    </w:rPr>
-                    <w:t>EZForms</w:t>
-                  </w:r>
-                  <w:proofErr w:type="spellEnd"/>
-                  <w:r>
-                    <w:rPr>
-                      <w:sz w:val="16"/>
-                      <w:szCs w:val="16"/>
-                    </w:rPr>
-                    <w:t xml:space="preserve"> Admin</w:t>
+                    <w:t>BDSS - EZForms Admin</w:t>
                   </w:r>
                 </w:p>
               </w:tc>
@@ -6864,23 +6277,7 @@
                       <w:sz w:val="16"/>
                       <w:szCs w:val="16"/>
                     </w:rPr>
-                    <w:t xml:space="preserve">BDSS - </w:t>
-                  </w:r>
-                  <w:proofErr w:type="spellStart"/>
-                  <w:r>
-                    <w:rPr>
-                      <w:sz w:val="16"/>
-                      <w:szCs w:val="16"/>
-                    </w:rPr>
-                    <w:t>EZForms</w:t>
-                  </w:r>
-                  <w:proofErr w:type="spellEnd"/>
-                  <w:r>
-                    <w:rPr>
-                      <w:sz w:val="16"/>
-                      <w:szCs w:val="16"/>
-                    </w:rPr>
-                    <w:t xml:space="preserve"> 529 Prefill</w:t>
+                    <w:t>BDSS - EZForms 529 Prefill</w:t>
                   </w:r>
                 </w:p>
               </w:tc>
@@ -6941,23 +6338,7 @@
                       <w:sz w:val="16"/>
                       <w:szCs w:val="16"/>
                     </w:rPr>
-                    <w:t xml:space="preserve">BDSS - </w:t>
-                  </w:r>
-                  <w:proofErr w:type="spellStart"/>
-                  <w:r>
-                    <w:rPr>
-                      <w:sz w:val="16"/>
-                      <w:szCs w:val="16"/>
-                    </w:rPr>
-                    <w:t>EZForms</w:t>
-                  </w:r>
-                  <w:proofErr w:type="spellEnd"/>
-                  <w:r>
-                    <w:rPr>
-                      <w:sz w:val="16"/>
-                      <w:szCs w:val="16"/>
-                    </w:rPr>
-                    <w:t xml:space="preserve"> IAA - Migration</w:t>
+                    <w:t>BDSS - EZForms IAA - Migration</w:t>
                   </w:r>
                 </w:p>
               </w:tc>
@@ -7064,7 +6445,6 @@
               </w:rPr>
               <w:t xml:space="preserve">Software Engineer, </w:t>
             </w:r>
-            <w:proofErr w:type="spellStart"/>
             <w:r>
               <w:rPr>
                 <w:bCs/>
@@ -7073,7 +6453,6 @@
               </w:rPr>
               <w:t>Finix</w:t>
             </w:r>
-            <w:proofErr w:type="spellEnd"/>
             <w:r>
               <w:rPr>
                 <w:bCs/>
@@ -7119,6 +6498,7 @@
                       <w:sz w:val="16"/>
                       <w:szCs w:val="16"/>
                     </w:rPr>
+                    <w:lastRenderedPageBreak/>
                     <w:t>Project Management System</w:t>
                   </w:r>
                 </w:p>
@@ -7244,12 +6624,8 @@
       <w:bookmarkEnd w:id="3"/>
     </w:p>
     <w:sectPr>
-      <w:headerReference w:type="even" r:id="rId9"/>
-      <w:headerReference w:type="default" r:id="rId10"/>
-      <w:footerReference w:type="even" r:id="rId11"/>
-      <w:footerReference w:type="default" r:id="rId12"/>
-      <w:headerReference w:type="first" r:id="rId13"/>
-      <w:footerReference w:type="first" r:id="rId14"/>
+      <w:headerReference w:type="default" r:id="rId8"/>
+      <w:footerReference w:type="default" r:id="rId9"/>
       <w:pgSz w:w="12240" w:h="15840"/>
       <w:pgMar w:top="1440" w:right="1440" w:bottom="1440" w:left="1440" w:header="0" w:footer="0" w:gutter="0"/>
       <w:pgNumType w:start="1"/>
@@ -7260,7 +6636,7 @@
 </file>
 
 <file path=word/endnotes.xml><?xml version="1.0" encoding="utf-8"?>
-<w:endnotes xmlns:wpc="http://schemas.microsoft.com/office/word/2010/wordprocessingCanvas" xmlns:cx="http://schemas.microsoft.com/office/drawing/2014/chartex" xmlns:cx1="http://schemas.microsoft.com/office/drawing/2015/9/8/chartex" xmlns:cx2="http://schemas.microsoft.com/office/drawing/2015/10/21/chartex" xmlns:cx3="http://schemas.microsoft.com/office/drawing/2016/5/9/chartex" xmlns:cx4="http://schemas.microsoft.com/office/drawing/2016/5/10/chartex" xmlns:cx5="http://schemas.microsoft.com/office/drawing/2016/5/11/chartex" xmlns:cx6="http://schemas.microsoft.com/office/drawing/2016/5/12/chartex" xmlns:cx7="http://schemas.microsoft.com/office/drawing/2016/5/13/chartex" xmlns:cx8="http://schemas.microsoft.com/office/drawing/2016/5/14/chartex" xmlns:mc="http://schemas.openxmlformats.org/markup-compatibility/2006" xmlns:aink="http://schemas.microsoft.com/office/drawing/2016/ink" xmlns:am3d="http://schemas.microsoft.com/office/drawing/2017/model3d" xmlns:o="urn:schemas-microsoft-com:office:office" xmlns:oel="http://schemas.microsoft.com/office/2019/extlst" xmlns:r="http://schemas.openxmlformats.org/officeDocument/2006/relationships" xmlns:m="http://schemas.openxmlformats.org/officeDocument/2006/math" xmlns:v="urn:schemas-microsoft-com:vml" xmlns:wp14="http://schemas.microsoft.com/office/word/2010/wordprocessingDrawing" xmlns:wp="http://schemas.openxmlformats.org/drawingml/2006/wordprocessingDrawing" xmlns:w10="urn:schemas-microsoft-com:office:word" xmlns:w="http://schemas.openxmlformats.org/wordprocessingml/2006/main" xmlns:w14="http://schemas.microsoft.com/office/word/2010/wordml" xmlns:w15="http://schemas.microsoft.com/office/word/2012/wordml" xmlns:w16cex="http://schemas.microsoft.com/office/word/2018/wordml/cex" xmlns:w16cid="http://schemas.microsoft.com/office/word/2016/wordml/cid" xmlns:w16="http://schemas.microsoft.com/office/word/2018/wordml" xmlns:w16du="http://schemas.microsoft.com/office/word/2023/wordml/word16du" xmlns:w16sdtdh="http://schemas.microsoft.com/office/word/2020/wordml/sdtdatahash" xmlns:w16se="http://schemas.microsoft.com/office/word/2015/wordml/symex" xmlns:wpg="http://schemas.microsoft.com/office/word/2010/wordprocessingGroup" xmlns:wpi="http://schemas.microsoft.com/office/word/2010/wordprocessingInk" xmlns:wne="http://schemas.microsoft.com/office/word/2006/wordml" xmlns:wps="http://schemas.microsoft.com/office/word/2010/wordprocessingShape" mc:Ignorable="w14 w15 w16se w16cid w16 w16cex w16sdtdh w16du wp14">
+<w:endnotes xmlns:wpc="http://schemas.microsoft.com/office/word/2010/wordprocessingCanvas" xmlns:cx="http://schemas.microsoft.com/office/drawing/2014/chartex" xmlns:cx1="http://schemas.microsoft.com/office/drawing/2015/9/8/chartex" xmlns:cx2="http://schemas.microsoft.com/office/drawing/2015/10/21/chartex" xmlns:cx3="http://schemas.microsoft.com/office/drawing/2016/5/9/chartex" xmlns:cx4="http://schemas.microsoft.com/office/drawing/2016/5/10/chartex" xmlns:cx5="http://schemas.microsoft.com/office/drawing/2016/5/11/chartex" xmlns:cx6="http://schemas.microsoft.com/office/drawing/2016/5/12/chartex" xmlns:cx7="http://schemas.microsoft.com/office/drawing/2016/5/13/chartex" xmlns:cx8="http://schemas.microsoft.com/office/drawing/2016/5/14/chartex" xmlns:mc="http://schemas.openxmlformats.org/markup-compatibility/2006" xmlns:aink="http://schemas.microsoft.com/office/drawing/2016/ink" xmlns:am3d="http://schemas.microsoft.com/office/drawing/2017/model3d" xmlns:o="urn:schemas-microsoft-com:office:office" xmlns:oel="http://schemas.microsoft.com/office/2019/extlst" xmlns:r="http://schemas.openxmlformats.org/officeDocument/2006/relationships" xmlns:m="http://schemas.openxmlformats.org/officeDocument/2006/math" xmlns:v="urn:schemas-microsoft-com:vml" xmlns:wp14="http://schemas.microsoft.com/office/word/2010/wordprocessingDrawing" xmlns:wp="http://schemas.openxmlformats.org/drawingml/2006/wordprocessingDrawing" xmlns:w10="urn:schemas-microsoft-com:office:word" xmlns:w="http://schemas.openxmlformats.org/wordprocessingml/2006/main" xmlns:w14="http://schemas.microsoft.com/office/word/2010/wordml" xmlns:w15="http://schemas.microsoft.com/office/word/2012/wordml" xmlns:w16cex="http://schemas.microsoft.com/office/word/2018/wordml/cex" xmlns:w16cid="http://schemas.microsoft.com/office/word/2016/wordml/cid" xmlns:w16="http://schemas.microsoft.com/office/word/2018/wordml" xmlns:w16du="http://schemas.microsoft.com/office/word/2023/wordml/word16du" xmlns:w16sdtdh="http://schemas.microsoft.com/office/word/2020/wordml/sdtdatahash" xmlns:w16sdtfl="http://schemas.microsoft.com/office/word/2024/wordml/sdtformatlock" xmlns:w16se="http://schemas.microsoft.com/office/word/2015/wordml/symex" xmlns:wpg="http://schemas.microsoft.com/office/word/2010/wordprocessingGroup" xmlns:wpi="http://schemas.microsoft.com/office/word/2010/wordprocessingInk" xmlns:wne="http://schemas.microsoft.com/office/word/2006/wordml" xmlns:wps="http://schemas.microsoft.com/office/word/2010/wordprocessingShape" mc:Ignorable="w14 w15 w16se w16cid w16 w16cex w16sdtdh w16sdtfl w16du wp14">
   <w:endnote w:type="separator" w:id="-1">
     <w:p>
       <w:pPr>
@@ -7285,17 +6661,7 @@
 </file>
 
 <file path=word/footer1.xml><?xml version="1.0" encoding="utf-8"?>
-<w:ftr xmlns:wpc="http://schemas.microsoft.com/office/word/2010/wordprocessingCanvas" xmlns:cx="http://schemas.microsoft.com/office/drawing/2014/chartex" xmlns:cx1="http://schemas.microsoft.com/office/drawing/2015/9/8/chartex" xmlns:cx2="http://schemas.microsoft.com/office/drawing/2015/10/21/chartex" xmlns:cx3="http://schemas.microsoft.com/office/drawing/2016/5/9/chartex" xmlns:cx4="http://schemas.microsoft.com/office/drawing/2016/5/10/chartex" xmlns:cx5="http://schemas.microsoft.com/office/drawing/2016/5/11/chartex" xmlns:cx6="http://schemas.microsoft.com/office/drawing/2016/5/12/chartex" xmlns:cx7="http://schemas.microsoft.com/office/drawing/2016/5/13/chartex" xmlns:cx8="http://schemas.microsoft.com/office/drawing/2016/5/14/chartex" xmlns:mc="http://schemas.openxmlformats.org/markup-compatibility/2006" xmlns:aink="http://schemas.microsoft.com/office/drawing/2016/ink" xmlns:am3d="http://schemas.microsoft.com/office/drawing/2017/model3d" xmlns:o="urn:schemas-microsoft-com:office:office" xmlns:oel="http://schemas.microsoft.com/office/2019/extlst" xmlns:r="http://schemas.openxmlformats.org/officeDocument/2006/relationships" xmlns:m="http://schemas.openxmlformats.org/officeDocument/2006/math" xmlns:v="urn:schemas-microsoft-com:vml" xmlns:wp14="http://schemas.microsoft.com/office/word/2010/wordprocessingDrawing" xmlns:wp="http://schemas.openxmlformats.org/drawingml/2006/wordprocessingDrawing" xmlns:w10="urn:schemas-microsoft-com:office:word" xmlns:w="http://schemas.openxmlformats.org/wordprocessingml/2006/main" xmlns:w14="http://schemas.microsoft.com/office/word/2010/wordml" xmlns:w15="http://schemas.microsoft.com/office/word/2012/wordml" xmlns:w16cex="http://schemas.microsoft.com/office/word/2018/wordml/cex" xmlns:w16cid="http://schemas.microsoft.com/office/word/2016/wordml/cid" xmlns:w16="http://schemas.microsoft.com/office/word/2018/wordml" xmlns:w16du="http://schemas.microsoft.com/office/word/2023/wordml/word16du" xmlns:w16sdtdh="http://schemas.microsoft.com/office/word/2020/wordml/sdtdatahash" xmlns:w16se="http://schemas.microsoft.com/office/word/2015/wordml/symex" xmlns:wpg="http://schemas.microsoft.com/office/word/2010/wordprocessingGroup" xmlns:wpi="http://schemas.microsoft.com/office/word/2010/wordprocessingInk" xmlns:wne="http://schemas.microsoft.com/office/word/2006/wordml" xmlns:wps="http://schemas.microsoft.com/office/word/2010/wordprocessingShape" mc:Ignorable="w14 w15 w16se w16cid w16 w16cex w16sdtdh w16du wp14">
-  <w:p>
-    <w:pPr>
-      <w:pStyle w:val="Footer"/>
-    </w:pPr>
-  </w:p>
-</w:ftr>
-</file>
-
-<file path=word/footer2.xml><?xml version="1.0" encoding="utf-8"?>
-<w:ftr xmlns:wpc="http://schemas.microsoft.com/office/word/2010/wordprocessingCanvas" xmlns:cx="http://schemas.microsoft.com/office/drawing/2014/chartex" xmlns:cx1="http://schemas.microsoft.com/office/drawing/2015/9/8/chartex" xmlns:cx2="http://schemas.microsoft.com/office/drawing/2015/10/21/chartex" xmlns:cx3="http://schemas.microsoft.com/office/drawing/2016/5/9/chartex" xmlns:cx4="http://schemas.microsoft.com/office/drawing/2016/5/10/chartex" xmlns:cx5="http://schemas.microsoft.com/office/drawing/2016/5/11/chartex" xmlns:cx6="http://schemas.microsoft.com/office/drawing/2016/5/12/chartex" xmlns:cx7="http://schemas.microsoft.com/office/drawing/2016/5/13/chartex" xmlns:cx8="http://schemas.microsoft.com/office/drawing/2016/5/14/chartex" xmlns:mc="http://schemas.openxmlformats.org/markup-compatibility/2006" xmlns:aink="http://schemas.microsoft.com/office/drawing/2016/ink" xmlns:am3d="http://schemas.microsoft.com/office/drawing/2017/model3d" xmlns:o="urn:schemas-microsoft-com:office:office" xmlns:oel="http://schemas.microsoft.com/office/2019/extlst" xmlns:r="http://schemas.openxmlformats.org/officeDocument/2006/relationships" xmlns:m="http://schemas.openxmlformats.org/officeDocument/2006/math" xmlns:v="urn:schemas-microsoft-com:vml" xmlns:wp14="http://schemas.microsoft.com/office/word/2010/wordprocessingDrawing" xmlns:wp="http://schemas.openxmlformats.org/drawingml/2006/wordprocessingDrawing" xmlns:w10="urn:schemas-microsoft-com:office:word" xmlns:w="http://schemas.openxmlformats.org/wordprocessingml/2006/main" xmlns:w14="http://schemas.microsoft.com/office/word/2010/wordml" xmlns:w15="http://schemas.microsoft.com/office/word/2012/wordml" xmlns:w16cex="http://schemas.microsoft.com/office/word/2018/wordml/cex" xmlns:w16cid="http://schemas.microsoft.com/office/word/2016/wordml/cid" xmlns:w16="http://schemas.microsoft.com/office/word/2018/wordml" xmlns:w16du="http://schemas.microsoft.com/office/word/2023/wordml/word16du" xmlns:w16sdtdh="http://schemas.microsoft.com/office/word/2020/wordml/sdtdatahash" xmlns:w16se="http://schemas.microsoft.com/office/word/2015/wordml/symex" xmlns:wpg="http://schemas.microsoft.com/office/word/2010/wordprocessingGroup" xmlns:wpi="http://schemas.microsoft.com/office/word/2010/wordprocessingInk" xmlns:wne="http://schemas.microsoft.com/office/word/2006/wordml" xmlns:wps="http://schemas.microsoft.com/office/word/2010/wordprocessingShape" mc:Ignorable="w14 w15 w16se w16cid w16 w16cex w16sdtdh w16du wp14">
+<w:ftr xmlns:wpc="http://schemas.microsoft.com/office/word/2010/wordprocessingCanvas" xmlns:cx="http://schemas.microsoft.com/office/drawing/2014/chartex" xmlns:cx1="http://schemas.microsoft.com/office/drawing/2015/9/8/chartex" xmlns:cx2="http://schemas.microsoft.com/office/drawing/2015/10/21/chartex" xmlns:cx3="http://schemas.microsoft.com/office/drawing/2016/5/9/chartex" xmlns:cx4="http://schemas.microsoft.com/office/drawing/2016/5/10/chartex" xmlns:cx5="http://schemas.microsoft.com/office/drawing/2016/5/11/chartex" xmlns:cx6="http://schemas.microsoft.com/office/drawing/2016/5/12/chartex" xmlns:cx7="http://schemas.microsoft.com/office/drawing/2016/5/13/chartex" xmlns:cx8="http://schemas.microsoft.com/office/drawing/2016/5/14/chartex" xmlns:mc="http://schemas.openxmlformats.org/markup-compatibility/2006" xmlns:aink="http://schemas.microsoft.com/office/drawing/2016/ink" xmlns:am3d="http://schemas.microsoft.com/office/drawing/2017/model3d" xmlns:o="urn:schemas-microsoft-com:office:office" xmlns:oel="http://schemas.microsoft.com/office/2019/extlst" xmlns:r="http://schemas.openxmlformats.org/officeDocument/2006/relationships" xmlns:m="http://schemas.openxmlformats.org/officeDocument/2006/math" xmlns:v="urn:schemas-microsoft-com:vml" xmlns:wp14="http://schemas.microsoft.com/office/word/2010/wordprocessingDrawing" xmlns:wp="http://schemas.openxmlformats.org/drawingml/2006/wordprocessingDrawing" xmlns:w10="urn:schemas-microsoft-com:office:word" xmlns:w="http://schemas.openxmlformats.org/wordprocessingml/2006/main" xmlns:w14="http://schemas.microsoft.com/office/word/2010/wordml" xmlns:w15="http://schemas.microsoft.com/office/word/2012/wordml" xmlns:w16cex="http://schemas.microsoft.com/office/word/2018/wordml/cex" xmlns:w16cid="http://schemas.microsoft.com/office/word/2016/wordml/cid" xmlns:w16="http://schemas.microsoft.com/office/word/2018/wordml" xmlns:w16du="http://schemas.microsoft.com/office/word/2023/wordml/word16du" xmlns:w16sdtdh="http://schemas.microsoft.com/office/word/2020/wordml/sdtdatahash" xmlns:w16sdtfl="http://schemas.microsoft.com/office/word/2024/wordml/sdtformatlock" xmlns:w16se="http://schemas.microsoft.com/office/word/2015/wordml/symex" xmlns:wpg="http://schemas.microsoft.com/office/word/2010/wordprocessingGroup" xmlns:wpi="http://schemas.microsoft.com/office/word/2010/wordprocessingInk" xmlns:wne="http://schemas.microsoft.com/office/word/2006/wordml" xmlns:wps="http://schemas.microsoft.com/office/word/2010/wordprocessingShape" mc:Ignorable="w14 w15 w16se w16cid w16 w16cex w16sdtdh w16sdtfl w16du wp14">
   <w:p>
     <w:pPr>
       <w:spacing w:line="240" w:lineRule="auto"/>
@@ -7343,23 +6709,7 @@
               <w:sz w:val="20"/>
               <w:szCs w:val="20"/>
             </w:rPr>
-            <w:t>http</w:t>
-          </w:r>
-          <w:r>
-            <w:rPr>
-              <w:i/>
-              <w:sz w:val="20"/>
-              <w:szCs w:val="20"/>
-            </w:rPr>
-            <w:t>s</w:t>
-          </w:r>
-          <w:r>
-            <w:rPr>
-              <w:i/>
-              <w:sz w:val="20"/>
-              <w:szCs w:val="20"/>
-            </w:rPr>
-            <w:t>://kxramkumar.github.io</w:t>
+            <w:t>http://kxramkumar.github.io</w:t>
           </w:r>
         </w:p>
       </w:tc>
@@ -7478,18 +6828,8 @@
 </w:ftr>
 </file>
 
-<file path=word/footer3.xml><?xml version="1.0" encoding="utf-8"?>
-<w:ftr xmlns:wpc="http://schemas.microsoft.com/office/word/2010/wordprocessingCanvas" xmlns:cx="http://schemas.microsoft.com/office/drawing/2014/chartex" xmlns:cx1="http://schemas.microsoft.com/office/drawing/2015/9/8/chartex" xmlns:cx2="http://schemas.microsoft.com/office/drawing/2015/10/21/chartex" xmlns:cx3="http://schemas.microsoft.com/office/drawing/2016/5/9/chartex" xmlns:cx4="http://schemas.microsoft.com/office/drawing/2016/5/10/chartex" xmlns:cx5="http://schemas.microsoft.com/office/drawing/2016/5/11/chartex" xmlns:cx6="http://schemas.microsoft.com/office/drawing/2016/5/12/chartex" xmlns:cx7="http://schemas.microsoft.com/office/drawing/2016/5/13/chartex" xmlns:cx8="http://schemas.microsoft.com/office/drawing/2016/5/14/chartex" xmlns:mc="http://schemas.openxmlformats.org/markup-compatibility/2006" xmlns:aink="http://schemas.microsoft.com/office/drawing/2016/ink" xmlns:am3d="http://schemas.microsoft.com/office/drawing/2017/model3d" xmlns:o="urn:schemas-microsoft-com:office:office" xmlns:oel="http://schemas.microsoft.com/office/2019/extlst" xmlns:r="http://schemas.openxmlformats.org/officeDocument/2006/relationships" xmlns:m="http://schemas.openxmlformats.org/officeDocument/2006/math" xmlns:v="urn:schemas-microsoft-com:vml" xmlns:wp14="http://schemas.microsoft.com/office/word/2010/wordprocessingDrawing" xmlns:wp="http://schemas.openxmlformats.org/drawingml/2006/wordprocessingDrawing" xmlns:w10="urn:schemas-microsoft-com:office:word" xmlns:w="http://schemas.openxmlformats.org/wordprocessingml/2006/main" xmlns:w14="http://schemas.microsoft.com/office/word/2010/wordml" xmlns:w15="http://schemas.microsoft.com/office/word/2012/wordml" xmlns:w16cex="http://schemas.microsoft.com/office/word/2018/wordml/cex" xmlns:w16cid="http://schemas.microsoft.com/office/word/2016/wordml/cid" xmlns:w16="http://schemas.microsoft.com/office/word/2018/wordml" xmlns:w16du="http://schemas.microsoft.com/office/word/2023/wordml/word16du" xmlns:w16sdtdh="http://schemas.microsoft.com/office/word/2020/wordml/sdtdatahash" xmlns:w16se="http://schemas.microsoft.com/office/word/2015/wordml/symex" xmlns:wpg="http://schemas.microsoft.com/office/word/2010/wordprocessingGroup" xmlns:wpi="http://schemas.microsoft.com/office/word/2010/wordprocessingInk" xmlns:wne="http://schemas.microsoft.com/office/word/2006/wordml" xmlns:wps="http://schemas.microsoft.com/office/word/2010/wordprocessingShape" mc:Ignorable="w14 w15 w16se w16cid w16 w16cex w16sdtdh w16du wp14">
-  <w:p>
-    <w:pPr>
-      <w:pStyle w:val="Footer"/>
-    </w:pPr>
-  </w:p>
-</w:ftr>
-</file>
-
 <file path=word/footnotes.xml><?xml version="1.0" encoding="utf-8"?>
-<w:footnotes xmlns:wpc="http://schemas.microsoft.com/office/word/2010/wordprocessingCanvas" xmlns:cx="http://schemas.microsoft.com/office/drawing/2014/chartex" xmlns:cx1="http://schemas.microsoft.com/office/drawing/2015/9/8/chartex" xmlns:cx2="http://schemas.microsoft.com/office/drawing/2015/10/21/chartex" xmlns:cx3="http://schemas.microsoft.com/office/drawing/2016/5/9/chartex" xmlns:cx4="http://schemas.microsoft.com/office/drawing/2016/5/10/chartex" xmlns:cx5="http://schemas.microsoft.com/office/drawing/2016/5/11/chartex" xmlns:cx6="http://schemas.microsoft.com/office/drawing/2016/5/12/chartex" xmlns:cx7="http://schemas.microsoft.com/office/drawing/2016/5/13/chartex" xmlns:cx8="http://schemas.microsoft.com/office/drawing/2016/5/14/chartex" xmlns:mc="http://schemas.openxmlformats.org/markup-compatibility/2006" xmlns:aink="http://schemas.microsoft.com/office/drawing/2016/ink" xmlns:am3d="http://schemas.microsoft.com/office/drawing/2017/model3d" xmlns:o="urn:schemas-microsoft-com:office:office" xmlns:oel="http://schemas.microsoft.com/office/2019/extlst" xmlns:r="http://schemas.openxmlformats.org/officeDocument/2006/relationships" xmlns:m="http://schemas.openxmlformats.org/officeDocument/2006/math" xmlns:v="urn:schemas-microsoft-com:vml" xmlns:wp14="http://schemas.microsoft.com/office/word/2010/wordprocessingDrawing" xmlns:wp="http://schemas.openxmlformats.org/drawingml/2006/wordprocessingDrawing" xmlns:w10="urn:schemas-microsoft-com:office:word" xmlns:w="http://schemas.openxmlformats.org/wordprocessingml/2006/main" xmlns:w14="http://schemas.microsoft.com/office/word/2010/wordml" xmlns:w15="http://schemas.microsoft.com/office/word/2012/wordml" xmlns:w16cex="http://schemas.microsoft.com/office/word/2018/wordml/cex" xmlns:w16cid="http://schemas.microsoft.com/office/word/2016/wordml/cid" xmlns:w16="http://schemas.microsoft.com/office/word/2018/wordml" xmlns:w16du="http://schemas.microsoft.com/office/word/2023/wordml/word16du" xmlns:w16sdtdh="http://schemas.microsoft.com/office/word/2020/wordml/sdtdatahash" xmlns:w16se="http://schemas.microsoft.com/office/word/2015/wordml/symex" xmlns:wpg="http://schemas.microsoft.com/office/word/2010/wordprocessingGroup" xmlns:wpi="http://schemas.microsoft.com/office/word/2010/wordprocessingInk" xmlns:wne="http://schemas.microsoft.com/office/word/2006/wordml" xmlns:wps="http://schemas.microsoft.com/office/word/2010/wordprocessingShape" mc:Ignorable="w14 w15 w16se w16cid w16 w16cex w16sdtdh w16du wp14">
+<w:footnotes xmlns:wpc="http://schemas.microsoft.com/office/word/2010/wordprocessingCanvas" xmlns:cx="http://schemas.microsoft.com/office/drawing/2014/chartex" xmlns:cx1="http://schemas.microsoft.com/office/drawing/2015/9/8/chartex" xmlns:cx2="http://schemas.microsoft.com/office/drawing/2015/10/21/chartex" xmlns:cx3="http://schemas.microsoft.com/office/drawing/2016/5/9/chartex" xmlns:cx4="http://schemas.microsoft.com/office/drawing/2016/5/10/chartex" xmlns:cx5="http://schemas.microsoft.com/office/drawing/2016/5/11/chartex" xmlns:cx6="http://schemas.microsoft.com/office/drawing/2016/5/12/chartex" xmlns:cx7="http://schemas.microsoft.com/office/drawing/2016/5/13/chartex" xmlns:cx8="http://schemas.microsoft.com/office/drawing/2016/5/14/chartex" xmlns:mc="http://schemas.openxmlformats.org/markup-compatibility/2006" xmlns:aink="http://schemas.microsoft.com/office/drawing/2016/ink" xmlns:am3d="http://schemas.microsoft.com/office/drawing/2017/model3d" xmlns:o="urn:schemas-microsoft-com:office:office" xmlns:oel="http://schemas.microsoft.com/office/2019/extlst" xmlns:r="http://schemas.openxmlformats.org/officeDocument/2006/relationships" xmlns:m="http://schemas.openxmlformats.org/officeDocument/2006/math" xmlns:v="urn:schemas-microsoft-com:vml" xmlns:wp14="http://schemas.microsoft.com/office/word/2010/wordprocessingDrawing" xmlns:wp="http://schemas.openxmlformats.org/drawingml/2006/wordprocessingDrawing" xmlns:w10="urn:schemas-microsoft-com:office:word" xmlns:w="http://schemas.openxmlformats.org/wordprocessingml/2006/main" xmlns:w14="http://schemas.microsoft.com/office/word/2010/wordml" xmlns:w15="http://schemas.microsoft.com/office/word/2012/wordml" xmlns:w16cex="http://schemas.microsoft.com/office/word/2018/wordml/cex" xmlns:w16cid="http://schemas.microsoft.com/office/word/2016/wordml/cid" xmlns:w16="http://schemas.microsoft.com/office/word/2018/wordml" xmlns:w16du="http://schemas.microsoft.com/office/word/2023/wordml/word16du" xmlns:w16sdtdh="http://schemas.microsoft.com/office/word/2020/wordml/sdtdatahash" xmlns:w16sdtfl="http://schemas.microsoft.com/office/word/2024/wordml/sdtformatlock" xmlns:w16se="http://schemas.microsoft.com/office/word/2015/wordml/symex" xmlns:wpg="http://schemas.microsoft.com/office/word/2010/wordprocessingGroup" xmlns:wpi="http://schemas.microsoft.com/office/word/2010/wordprocessingInk" xmlns:wne="http://schemas.microsoft.com/office/word/2006/wordml" xmlns:wps="http://schemas.microsoft.com/office/word/2010/wordprocessingShape" mc:Ignorable="w14 w15 w16se w16cid w16 w16cex w16sdtdh w16sdtfl w16du wp14">
   <w:footnote w:type="separator" w:id="-1">
     <w:p>
       <w:pPr>
@@ -7514,17 +6854,7 @@
 </file>
 
 <file path=word/header1.xml><?xml version="1.0" encoding="utf-8"?>
-<w:hdr xmlns:wpc="http://schemas.microsoft.com/office/word/2010/wordprocessingCanvas" xmlns:cx="http://schemas.microsoft.com/office/drawing/2014/chartex" xmlns:cx1="http://schemas.microsoft.com/office/drawing/2015/9/8/chartex" xmlns:cx2="http://schemas.microsoft.com/office/drawing/2015/10/21/chartex" xmlns:cx3="http://schemas.microsoft.com/office/drawing/2016/5/9/chartex" xmlns:cx4="http://schemas.microsoft.com/office/drawing/2016/5/10/chartex" xmlns:cx5="http://schemas.microsoft.com/office/drawing/2016/5/11/chartex" xmlns:cx6="http://schemas.microsoft.com/office/drawing/2016/5/12/chartex" xmlns:cx7="http://schemas.microsoft.com/office/drawing/2016/5/13/chartex" xmlns:cx8="http://schemas.microsoft.com/office/drawing/2016/5/14/chartex" xmlns:mc="http://schemas.openxmlformats.org/markup-compatibility/2006" xmlns:aink="http://schemas.microsoft.com/office/drawing/2016/ink" xmlns:am3d="http://schemas.microsoft.com/office/drawing/2017/model3d" xmlns:o="urn:schemas-microsoft-com:office:office" xmlns:oel="http://schemas.microsoft.com/office/2019/extlst" xmlns:r="http://schemas.openxmlformats.org/officeDocument/2006/relationships" xmlns:m="http://schemas.openxmlformats.org/officeDocument/2006/math" xmlns:v="urn:schemas-microsoft-com:vml" xmlns:wp14="http://schemas.microsoft.com/office/word/2010/wordprocessingDrawing" xmlns:wp="http://schemas.openxmlformats.org/drawingml/2006/wordprocessingDrawing" xmlns:w10="urn:schemas-microsoft-com:office:word" xmlns:w="http://schemas.openxmlformats.org/wordprocessingml/2006/main" xmlns:w14="http://schemas.microsoft.com/office/word/2010/wordml" xmlns:w15="http://schemas.microsoft.com/office/word/2012/wordml" xmlns:w16cex="http://schemas.microsoft.com/office/word/2018/wordml/cex" xmlns:w16cid="http://schemas.microsoft.com/office/word/2016/wordml/cid" xmlns:w16="http://schemas.microsoft.com/office/word/2018/wordml" xmlns:w16du="http://schemas.microsoft.com/office/word/2023/wordml/word16du" xmlns:w16sdtdh="http://schemas.microsoft.com/office/word/2020/wordml/sdtdatahash" xmlns:w16se="http://schemas.microsoft.com/office/word/2015/wordml/symex" xmlns:wpg="http://schemas.microsoft.com/office/word/2010/wordprocessingGroup" xmlns:wpi="http://schemas.microsoft.com/office/word/2010/wordprocessingInk" xmlns:wne="http://schemas.microsoft.com/office/word/2006/wordml" xmlns:wps="http://schemas.microsoft.com/office/word/2010/wordprocessingShape" mc:Ignorable="w14 w15 w16se w16cid w16 w16cex w16sdtdh w16du wp14">
-  <w:p>
-    <w:pPr>
-      <w:pStyle w:val="Header"/>
-    </w:pPr>
-  </w:p>
-</w:hdr>
-</file>
-
-<file path=word/header2.xml><?xml version="1.0" encoding="utf-8"?>
-<w:hdr xmlns:wpc="http://schemas.microsoft.com/office/word/2010/wordprocessingCanvas" xmlns:cx="http://schemas.microsoft.com/office/drawing/2014/chartex" xmlns:cx1="http://schemas.microsoft.com/office/drawing/2015/9/8/chartex" xmlns:cx2="http://schemas.microsoft.com/office/drawing/2015/10/21/chartex" xmlns:cx3="http://schemas.microsoft.com/office/drawing/2016/5/9/chartex" xmlns:cx4="http://schemas.microsoft.com/office/drawing/2016/5/10/chartex" xmlns:cx5="http://schemas.microsoft.com/office/drawing/2016/5/11/chartex" xmlns:cx6="http://schemas.microsoft.com/office/drawing/2016/5/12/chartex" xmlns:cx7="http://schemas.microsoft.com/office/drawing/2016/5/13/chartex" xmlns:cx8="http://schemas.microsoft.com/office/drawing/2016/5/14/chartex" xmlns:mc="http://schemas.openxmlformats.org/markup-compatibility/2006" xmlns:aink="http://schemas.microsoft.com/office/drawing/2016/ink" xmlns:am3d="http://schemas.microsoft.com/office/drawing/2017/model3d" xmlns:o="urn:schemas-microsoft-com:office:office" xmlns:oel="http://schemas.microsoft.com/office/2019/extlst" xmlns:r="http://schemas.openxmlformats.org/officeDocument/2006/relationships" xmlns:m="http://schemas.openxmlformats.org/officeDocument/2006/math" xmlns:v="urn:schemas-microsoft-com:vml" xmlns:wp14="http://schemas.microsoft.com/office/word/2010/wordprocessingDrawing" xmlns:wp="http://schemas.openxmlformats.org/drawingml/2006/wordprocessingDrawing" xmlns:w10="urn:schemas-microsoft-com:office:word" xmlns:w="http://schemas.openxmlformats.org/wordprocessingml/2006/main" xmlns:w14="http://schemas.microsoft.com/office/word/2010/wordml" xmlns:w15="http://schemas.microsoft.com/office/word/2012/wordml" xmlns:w16cex="http://schemas.microsoft.com/office/word/2018/wordml/cex" xmlns:w16cid="http://schemas.microsoft.com/office/word/2016/wordml/cid" xmlns:w16="http://schemas.microsoft.com/office/word/2018/wordml" xmlns:w16du="http://schemas.microsoft.com/office/word/2023/wordml/word16du" xmlns:w16sdtdh="http://schemas.microsoft.com/office/word/2020/wordml/sdtdatahash" xmlns:w16se="http://schemas.microsoft.com/office/word/2015/wordml/symex" xmlns:wpg="http://schemas.microsoft.com/office/word/2010/wordprocessingGroup" xmlns:wpi="http://schemas.microsoft.com/office/word/2010/wordprocessingInk" xmlns:wne="http://schemas.microsoft.com/office/word/2006/wordml" xmlns:wps="http://schemas.microsoft.com/office/word/2010/wordprocessingShape" mc:Ignorable="w14 w15 w16se w16cid w16 w16cex w16sdtdh w16du wp14">
+<w:hdr xmlns:wpc="http://schemas.microsoft.com/office/word/2010/wordprocessingCanvas" xmlns:cx="http://schemas.microsoft.com/office/drawing/2014/chartex" xmlns:cx1="http://schemas.microsoft.com/office/drawing/2015/9/8/chartex" xmlns:cx2="http://schemas.microsoft.com/office/drawing/2015/10/21/chartex" xmlns:cx3="http://schemas.microsoft.com/office/drawing/2016/5/9/chartex" xmlns:cx4="http://schemas.microsoft.com/office/drawing/2016/5/10/chartex" xmlns:cx5="http://schemas.microsoft.com/office/drawing/2016/5/11/chartex" xmlns:cx6="http://schemas.microsoft.com/office/drawing/2016/5/12/chartex" xmlns:cx7="http://schemas.microsoft.com/office/drawing/2016/5/13/chartex" xmlns:cx8="http://schemas.microsoft.com/office/drawing/2016/5/14/chartex" xmlns:mc="http://schemas.openxmlformats.org/markup-compatibility/2006" xmlns:aink="http://schemas.microsoft.com/office/drawing/2016/ink" xmlns:am3d="http://schemas.microsoft.com/office/drawing/2017/model3d" xmlns:o="urn:schemas-microsoft-com:office:office" xmlns:oel="http://schemas.microsoft.com/office/2019/extlst" xmlns:r="http://schemas.openxmlformats.org/officeDocument/2006/relationships" xmlns:m="http://schemas.openxmlformats.org/officeDocument/2006/math" xmlns:v="urn:schemas-microsoft-com:vml" xmlns:wp14="http://schemas.microsoft.com/office/word/2010/wordprocessingDrawing" xmlns:wp="http://schemas.openxmlformats.org/drawingml/2006/wordprocessingDrawing" xmlns:w10="urn:schemas-microsoft-com:office:word" xmlns:w="http://schemas.openxmlformats.org/wordprocessingml/2006/main" xmlns:w14="http://schemas.microsoft.com/office/word/2010/wordml" xmlns:w15="http://schemas.microsoft.com/office/word/2012/wordml" xmlns:w16cex="http://schemas.microsoft.com/office/word/2018/wordml/cex" xmlns:w16cid="http://schemas.microsoft.com/office/word/2016/wordml/cid" xmlns:w16="http://schemas.microsoft.com/office/word/2018/wordml" xmlns:w16du="http://schemas.microsoft.com/office/word/2023/wordml/word16du" xmlns:w16sdtdh="http://schemas.microsoft.com/office/word/2020/wordml/sdtdatahash" xmlns:w16sdtfl="http://schemas.microsoft.com/office/word/2024/wordml/sdtformatlock" xmlns:w16se="http://schemas.microsoft.com/office/word/2015/wordml/symex" xmlns:wpg="http://schemas.microsoft.com/office/word/2010/wordprocessingGroup" xmlns:wpi="http://schemas.microsoft.com/office/word/2010/wordprocessingInk" xmlns:wne="http://schemas.microsoft.com/office/word/2006/wordml" xmlns:wps="http://schemas.microsoft.com/office/word/2010/wordprocessingShape" mc:Ignorable="w14 w15 w16se w16cid w16 w16cex w16sdtdh w16sdtfl w16du wp14">
   <w:p>
     <w:pPr>
       <w:jc w:val="both"/>
@@ -7681,18 +7011,8 @@
 </w:hdr>
 </file>
 
-<file path=word/header3.xml><?xml version="1.0" encoding="utf-8"?>
-<w:hdr xmlns:wpc="http://schemas.microsoft.com/office/word/2010/wordprocessingCanvas" xmlns:cx="http://schemas.microsoft.com/office/drawing/2014/chartex" xmlns:cx1="http://schemas.microsoft.com/office/drawing/2015/9/8/chartex" xmlns:cx2="http://schemas.microsoft.com/office/drawing/2015/10/21/chartex" xmlns:cx3="http://schemas.microsoft.com/office/drawing/2016/5/9/chartex" xmlns:cx4="http://schemas.microsoft.com/office/drawing/2016/5/10/chartex" xmlns:cx5="http://schemas.microsoft.com/office/drawing/2016/5/11/chartex" xmlns:cx6="http://schemas.microsoft.com/office/drawing/2016/5/12/chartex" xmlns:cx7="http://schemas.microsoft.com/office/drawing/2016/5/13/chartex" xmlns:cx8="http://schemas.microsoft.com/office/drawing/2016/5/14/chartex" xmlns:mc="http://schemas.openxmlformats.org/markup-compatibility/2006" xmlns:aink="http://schemas.microsoft.com/office/drawing/2016/ink" xmlns:am3d="http://schemas.microsoft.com/office/drawing/2017/model3d" xmlns:o="urn:schemas-microsoft-com:office:office" xmlns:oel="http://schemas.microsoft.com/office/2019/extlst" xmlns:r="http://schemas.openxmlformats.org/officeDocument/2006/relationships" xmlns:m="http://schemas.openxmlformats.org/officeDocument/2006/math" xmlns:v="urn:schemas-microsoft-com:vml" xmlns:wp14="http://schemas.microsoft.com/office/word/2010/wordprocessingDrawing" xmlns:wp="http://schemas.openxmlformats.org/drawingml/2006/wordprocessingDrawing" xmlns:w10="urn:schemas-microsoft-com:office:word" xmlns:w="http://schemas.openxmlformats.org/wordprocessingml/2006/main" xmlns:w14="http://schemas.microsoft.com/office/word/2010/wordml" xmlns:w15="http://schemas.microsoft.com/office/word/2012/wordml" xmlns:w16cex="http://schemas.microsoft.com/office/word/2018/wordml/cex" xmlns:w16cid="http://schemas.microsoft.com/office/word/2016/wordml/cid" xmlns:w16="http://schemas.microsoft.com/office/word/2018/wordml" xmlns:w16du="http://schemas.microsoft.com/office/word/2023/wordml/word16du" xmlns:w16sdtdh="http://schemas.microsoft.com/office/word/2020/wordml/sdtdatahash" xmlns:w16se="http://schemas.microsoft.com/office/word/2015/wordml/symex" xmlns:wpg="http://schemas.microsoft.com/office/word/2010/wordprocessingGroup" xmlns:wpi="http://schemas.microsoft.com/office/word/2010/wordprocessingInk" xmlns:wne="http://schemas.microsoft.com/office/word/2006/wordml" xmlns:wps="http://schemas.microsoft.com/office/word/2010/wordprocessingShape" mc:Ignorable="w14 w15 w16se w16cid w16 w16cex w16sdtdh w16du wp14">
-  <w:p>
-    <w:pPr>
-      <w:pStyle w:val="Header"/>
-    </w:pPr>
-  </w:p>
-</w:hdr>
-</file>
-
 <file path=word/numbering.xml><?xml version="1.0" encoding="utf-8"?>
-<w:numbering xmlns:wpc="http://schemas.microsoft.com/office/word/2010/wordprocessingCanvas" xmlns:cx="http://schemas.microsoft.com/office/drawing/2014/chartex" xmlns:cx1="http://schemas.microsoft.com/office/drawing/2015/9/8/chartex" xmlns:cx2="http://schemas.microsoft.com/office/drawing/2015/10/21/chartex" xmlns:cx3="http://schemas.microsoft.com/office/drawing/2016/5/9/chartex" xmlns:cx4="http://schemas.microsoft.com/office/drawing/2016/5/10/chartex" xmlns:cx5="http://schemas.microsoft.com/office/drawing/2016/5/11/chartex" xmlns:cx6="http://schemas.microsoft.com/office/drawing/2016/5/12/chartex" xmlns:cx7="http://schemas.microsoft.com/office/drawing/2016/5/13/chartex" xmlns:cx8="http://schemas.microsoft.com/office/drawing/2016/5/14/chartex" xmlns:mc="http://schemas.openxmlformats.org/markup-compatibility/2006" xmlns:aink="http://schemas.microsoft.com/office/drawing/2016/ink" xmlns:am3d="http://schemas.microsoft.com/office/drawing/2017/model3d" xmlns:o="urn:schemas-microsoft-com:office:office" xmlns:oel="http://schemas.microsoft.com/office/2019/extlst" xmlns:r="http://schemas.openxmlformats.org/officeDocument/2006/relationships" xmlns:m="http://schemas.openxmlformats.org/officeDocument/2006/math" xmlns:v="urn:schemas-microsoft-com:vml" xmlns:wp14="http://schemas.microsoft.com/office/word/2010/wordprocessingDrawing" xmlns:wp="http://schemas.openxmlformats.org/drawingml/2006/wordprocessingDrawing" xmlns:w10="urn:schemas-microsoft-com:office:word" xmlns:w="http://schemas.openxmlformats.org/wordprocessingml/2006/main" xmlns:w14="http://schemas.microsoft.com/office/word/2010/wordml" xmlns:w15="http://schemas.microsoft.com/office/word/2012/wordml" xmlns:w16cex="http://schemas.microsoft.com/office/word/2018/wordml/cex" xmlns:w16cid="http://schemas.microsoft.com/office/word/2016/wordml/cid" xmlns:w16="http://schemas.microsoft.com/office/word/2018/wordml" xmlns:w16du="http://schemas.microsoft.com/office/word/2023/wordml/word16du" xmlns:w16sdtdh="http://schemas.microsoft.com/office/word/2020/wordml/sdtdatahash" xmlns:w16se="http://schemas.microsoft.com/office/word/2015/wordml/symex" xmlns:wpg="http://schemas.microsoft.com/office/word/2010/wordprocessingGroup" xmlns:wpi="http://schemas.microsoft.com/office/word/2010/wordprocessingInk" xmlns:wne="http://schemas.microsoft.com/office/word/2006/wordml" xmlns:wps="http://schemas.microsoft.com/office/word/2010/wordprocessingShape" mc:Ignorable="w14 w15 w16se w16cid w16 w16cex w16sdtdh w16du wp14">
+<w:numbering xmlns:wpc="http://schemas.microsoft.com/office/word/2010/wordprocessingCanvas" xmlns:cx="http://schemas.microsoft.com/office/drawing/2014/chartex" xmlns:cx1="http://schemas.microsoft.com/office/drawing/2015/9/8/chartex" xmlns:cx2="http://schemas.microsoft.com/office/drawing/2015/10/21/chartex" xmlns:cx3="http://schemas.microsoft.com/office/drawing/2016/5/9/chartex" xmlns:cx4="http://schemas.microsoft.com/office/drawing/2016/5/10/chartex" xmlns:cx5="http://schemas.microsoft.com/office/drawing/2016/5/11/chartex" xmlns:cx6="http://schemas.microsoft.com/office/drawing/2016/5/12/chartex" xmlns:cx7="http://schemas.microsoft.com/office/drawing/2016/5/13/chartex" xmlns:cx8="http://schemas.microsoft.com/office/drawing/2016/5/14/chartex" xmlns:mc="http://schemas.openxmlformats.org/markup-compatibility/2006" xmlns:aink="http://schemas.microsoft.com/office/drawing/2016/ink" xmlns:am3d="http://schemas.microsoft.com/office/drawing/2017/model3d" xmlns:o="urn:schemas-microsoft-com:office:office" xmlns:oel="http://schemas.microsoft.com/office/2019/extlst" xmlns:r="http://schemas.openxmlformats.org/officeDocument/2006/relationships" xmlns:m="http://schemas.openxmlformats.org/officeDocument/2006/math" xmlns:v="urn:schemas-microsoft-com:vml" xmlns:wp14="http://schemas.microsoft.com/office/word/2010/wordprocessingDrawing" xmlns:wp="http://schemas.openxmlformats.org/drawingml/2006/wordprocessingDrawing" xmlns:w10="urn:schemas-microsoft-com:office:word" xmlns:w="http://schemas.openxmlformats.org/wordprocessingml/2006/main" xmlns:w14="http://schemas.microsoft.com/office/word/2010/wordml" xmlns:w15="http://schemas.microsoft.com/office/word/2012/wordml" xmlns:w16cex="http://schemas.microsoft.com/office/word/2018/wordml/cex" xmlns:w16cid="http://schemas.microsoft.com/office/word/2016/wordml/cid" xmlns:w16="http://schemas.microsoft.com/office/word/2018/wordml" xmlns:w16du="http://schemas.microsoft.com/office/word/2023/wordml/word16du" xmlns:w16sdtdh="http://schemas.microsoft.com/office/word/2020/wordml/sdtdatahash" xmlns:w16sdtfl="http://schemas.microsoft.com/office/word/2024/wordml/sdtformatlock" xmlns:w16se="http://schemas.microsoft.com/office/word/2015/wordml/symex" xmlns:wpg="http://schemas.microsoft.com/office/word/2010/wordprocessingGroup" xmlns:wpi="http://schemas.microsoft.com/office/word/2010/wordprocessingInk" xmlns:wne="http://schemas.microsoft.com/office/word/2006/wordml" xmlns:wps="http://schemas.microsoft.com/office/word/2010/wordprocessingShape" mc:Ignorable="w14 w15 w16se w16cid w16 w16cex w16sdtdh w16sdtfl w16du wp14">
   <w:abstractNum w:abstractNumId="0" w15:restartNumberingAfterBreak="0">
     <w:nsid w:val="0F0E3A27"/>
     <w:multiLevelType w:val="multilevel"/>
@@ -8039,7 +7359,7 @@
 </file>
 
 <file path=word/styles.xml><?xml version="1.0" encoding="utf-8"?>
-<w:styles xmlns:mc="http://schemas.openxmlformats.org/markup-compatibility/2006" xmlns:r="http://schemas.openxmlformats.org/officeDocument/2006/relationships" xmlns:w="http://schemas.openxmlformats.org/wordprocessingml/2006/main" xmlns:w14="http://schemas.microsoft.com/office/word/2010/wordml" xmlns:w15="http://schemas.microsoft.com/office/word/2012/wordml" xmlns:w16cex="http://schemas.microsoft.com/office/word/2018/wordml/cex" xmlns:w16cid="http://schemas.microsoft.com/office/word/2016/wordml/cid" xmlns:w16="http://schemas.microsoft.com/office/word/2018/wordml" xmlns:w16du="http://schemas.microsoft.com/office/word/2023/wordml/word16du" xmlns:w16sdtdh="http://schemas.microsoft.com/office/word/2020/wordml/sdtdatahash" xmlns:w16se="http://schemas.microsoft.com/office/word/2015/wordml/symex" mc:Ignorable="w14 w15 w16se w16cid w16 w16cex w16sdtdh w16du">
+<w:styles xmlns:mc="http://schemas.openxmlformats.org/markup-compatibility/2006" xmlns:r="http://schemas.openxmlformats.org/officeDocument/2006/relationships" xmlns:w="http://schemas.openxmlformats.org/wordprocessingml/2006/main" xmlns:w14="http://schemas.microsoft.com/office/word/2010/wordml" xmlns:w15="http://schemas.microsoft.com/office/word/2012/wordml" xmlns:w16cex="http://schemas.microsoft.com/office/word/2018/wordml/cex" xmlns:w16cid="http://schemas.microsoft.com/office/word/2016/wordml/cid" xmlns:w16="http://schemas.microsoft.com/office/word/2018/wordml" xmlns:w16du="http://schemas.microsoft.com/office/word/2023/wordml/word16du" xmlns:w16sdtdh="http://schemas.microsoft.com/office/word/2020/wordml/sdtdatahash" xmlns:w16sdtfl="http://schemas.microsoft.com/office/word/2024/wordml/sdtformatlock" xmlns:w16se="http://schemas.microsoft.com/office/word/2015/wordml/symex" mc:Ignorable="w14 w15 w16se w16cid w16 w16cex w16sdtdh w16sdtfl w16du">
   <w:docDefaults>
     <w:rPrDefault>
       <w:rPr>
@@ -8556,7 +7876,6 @@
   <w:style w:type="character" w:default="1" w:styleId="DefaultParagraphFont">
     <w:name w:val="Default Paragraph Font"/>
     <w:uiPriority w:val="1"/>
-    <w:semiHidden/>
     <w:unhideWhenUsed/>
   </w:style>
   <w:style w:type="table" w:default="1" w:styleId="TableNormal">
@@ -9282,50 +8601,6 @@
       <w:szCs w:val="24"/>
     </w:rPr>
   </w:style>
-  <w:style w:type="paragraph" w:styleId="Header">
-    <w:name w:val="header"/>
-    <w:basedOn w:val="Normal"/>
-    <w:link w:val="HeaderChar"/>
-    <w:uiPriority w:val="99"/>
-    <w:unhideWhenUsed/>
-    <w:rsid w:val="007159F6"/>
-    <w:pPr>
-      <w:tabs>
-        <w:tab w:val="center" w:pos="4513"/>
-        <w:tab w:val="right" w:pos="9026"/>
-      </w:tabs>
-      <w:spacing w:line="240" w:lineRule="auto"/>
-    </w:pPr>
-  </w:style>
-  <w:style w:type="character" w:customStyle="1" w:styleId="HeaderChar">
-    <w:name w:val="Header Char"/>
-    <w:basedOn w:val="DefaultParagraphFont"/>
-    <w:link w:val="Header"/>
-    <w:uiPriority w:val="99"/>
-    <w:rsid w:val="007159F6"/>
-  </w:style>
-  <w:style w:type="paragraph" w:styleId="Footer">
-    <w:name w:val="footer"/>
-    <w:basedOn w:val="Normal"/>
-    <w:link w:val="FooterChar"/>
-    <w:uiPriority w:val="99"/>
-    <w:unhideWhenUsed/>
-    <w:rsid w:val="007159F6"/>
-    <w:pPr>
-      <w:tabs>
-        <w:tab w:val="center" w:pos="4513"/>
-        <w:tab w:val="right" w:pos="9026"/>
-      </w:tabs>
-      <w:spacing w:line="240" w:lineRule="auto"/>
-    </w:pPr>
-  </w:style>
-  <w:style w:type="character" w:customStyle="1" w:styleId="FooterChar">
-    <w:name w:val="Footer Char"/>
-    <w:basedOn w:val="DefaultParagraphFont"/>
-    <w:link w:val="Footer"/>
-    <w:uiPriority w:val="99"/>
-    <w:rsid w:val="007159F6"/>
-  </w:style>
 </w:styles>
 </file>
 
@@ -9596,10 +8871,6 @@
 </go:gDocsCustomXmlDataStorage>
 </file>
 
-<file path=customXml/item2.xml><?xml version="1.0" encoding="utf-8"?>
-<b:Sources xmlns:b="http://schemas.openxmlformats.org/officeDocument/2006/bibliography" xmlns="http://schemas.openxmlformats.org/officeDocument/2006/bibliography" SelectedStyle="\APASixthEditionOfficeOnline.xsl" StyleName="APA" Version="6"/>
-</file>
-
 <file path=customXml/itemProps1.xml><?xml version="1.0" encoding="utf-8"?>
 <ds:datastoreItem xmlns:ds="http://schemas.openxmlformats.org/officeDocument/2006/customXml" ds:itemID="{11111111-1234-1234-1234-123412341234}">
   <ds:schemaRefs>
@@ -9607,12 +8878,4 @@
     <ds:schemaRef ds:uri="http://schemas.openxmlformats.org/officeDocument/2006/relationships"/>
   </ds:schemaRefs>
 </ds:datastoreItem>
-</file>
-
-<file path=customXml/itemProps2.xml><?xml version="1.0" encoding="utf-8"?>
-<ds:datastoreItem xmlns:ds="http://schemas.openxmlformats.org/officeDocument/2006/customXml" ds:itemID="{0F5914E8-CF77-4DB1-BC6D-7C6B5DFAAEC8}">
-  <ds:schemaRefs>
-    <ds:schemaRef ds:uri="http://schemas.openxmlformats.org/officeDocument/2006/bibliography"/>
-  </ds:schemaRefs>
-</ds:datastoreItem>
 </file>
</xml_diff>

<commit_message>
Format document and pdf
</commit_message>
<xml_diff>
--- a/RamKumar-Resume.docx
+++ b/RamKumar-Resume.docx
@@ -161,7 +161,29 @@
           <w:highlight w:val="white"/>
           <w:lang w:val="en-IN"/>
         </w:rPr>
-        <w:t>skilled in Java, Python, Embedded C, React, Flutter, IoT, TinyML, AWS services</w:t>
+        <w:t xml:space="preserve">skilled in Java, Python, Embedded C, React, Flutter, IoT, </w:t>
+      </w:r>
+      <w:proofErr w:type="spellStart"/>
+      <w:r>
+        <w:rPr>
+          <w:color w:val="333333"/>
+          <w:sz w:val="18"/>
+          <w:szCs w:val="18"/>
+          <w:highlight w:val="white"/>
+          <w:lang w:val="en-IN"/>
+        </w:rPr>
+        <w:t>TinyML</w:t>
+      </w:r>
+      <w:proofErr w:type="spellEnd"/>
+      <w:r>
+        <w:rPr>
+          <w:color w:val="333333"/>
+          <w:sz w:val="18"/>
+          <w:szCs w:val="18"/>
+          <w:highlight w:val="white"/>
+          <w:lang w:val="en-IN"/>
+        </w:rPr>
+        <w:t>, AWS services</w:t>
       </w:r>
       <w:r>
         <w:rPr>
@@ -642,7 +664,25 @@
           <w:sz w:val="18"/>
           <w:szCs w:val="18"/>
         </w:rPr>
-        <w:t>Python-based AI and TinyML project</w:t>
+        <w:t xml:space="preserve">Python-based AI and </w:t>
+      </w:r>
+      <w:proofErr w:type="spellStart"/>
+      <w:r>
+        <w:rPr>
+          <w:color w:val="333333"/>
+          <w:sz w:val="18"/>
+          <w:szCs w:val="18"/>
+        </w:rPr>
+        <w:t>TinyML</w:t>
+      </w:r>
+      <w:proofErr w:type="spellEnd"/>
+      <w:r>
+        <w:rPr>
+          <w:color w:val="333333"/>
+          <w:sz w:val="18"/>
+          <w:szCs w:val="18"/>
+        </w:rPr>
+        <w:t xml:space="preserve"> project</w:t>
       </w:r>
       <w:r>
         <w:rPr>
@@ -787,7 +827,27 @@
           <w:szCs w:val="18"/>
           <w:lang w:val="en-IN"/>
         </w:rPr>
-        <w:t>Created a custom container image for DCBS Java and Python applications, ensuring image compliance with no vulnerabilities as per the Aquasec report (supporting ARM64 processors and Graviton migration) for use across DCBS.</w:t>
+        <w:t xml:space="preserve">Created a custom container image for DCBS Java and Python applications, ensuring image compliance with no vulnerabilities as per the </w:t>
+      </w:r>
+      <w:proofErr w:type="spellStart"/>
+      <w:r>
+        <w:rPr>
+          <w:color w:val="333333"/>
+          <w:sz w:val="18"/>
+          <w:szCs w:val="18"/>
+          <w:lang w:val="en-IN"/>
+        </w:rPr>
+        <w:t>Aquasec</w:t>
+      </w:r>
+      <w:proofErr w:type="spellEnd"/>
+      <w:r>
+        <w:rPr>
+          <w:color w:val="333333"/>
+          <w:sz w:val="18"/>
+          <w:szCs w:val="18"/>
+          <w:lang w:val="en-IN"/>
+        </w:rPr>
+        <w:t xml:space="preserve"> report (supporting ARM64 processors and Graviton migration) for use across DCBS.</w:t>
       </w:r>
     </w:p>
     <w:p>
@@ -921,7 +981,43 @@
           <w:sz w:val="18"/>
           <w:szCs w:val="18"/>
         </w:rPr>
-        <w:t>Developed an event pipeline to pull historic and daily events from Mixpanel to the DCBS Datalake, activating data pulls based on a delta threshold. This solution reduces unnecessary pulls, optimizing AWS costs.</w:t>
+        <w:t xml:space="preserve">Developed an event pipeline to pull historic and daily events from </w:t>
+      </w:r>
+      <w:proofErr w:type="spellStart"/>
+      <w:r>
+        <w:rPr>
+          <w:color w:val="333333"/>
+          <w:sz w:val="18"/>
+          <w:szCs w:val="18"/>
+        </w:rPr>
+        <w:t>Mixpanel</w:t>
+      </w:r>
+      <w:proofErr w:type="spellEnd"/>
+      <w:r>
+        <w:rPr>
+          <w:color w:val="333333"/>
+          <w:sz w:val="18"/>
+          <w:szCs w:val="18"/>
+        </w:rPr>
+        <w:t xml:space="preserve"> to the DCBS </w:t>
+      </w:r>
+      <w:proofErr w:type="spellStart"/>
+      <w:r>
+        <w:rPr>
+          <w:color w:val="333333"/>
+          <w:sz w:val="18"/>
+          <w:szCs w:val="18"/>
+        </w:rPr>
+        <w:t>Datalake</w:t>
+      </w:r>
+      <w:proofErr w:type="spellEnd"/>
+      <w:r>
+        <w:rPr>
+          <w:color w:val="333333"/>
+          <w:sz w:val="18"/>
+          <w:szCs w:val="18"/>
+        </w:rPr>
+        <w:t>, activating data pulls based on a delta threshold. This solution reduces unnecessary pulls, optimizing AWS costs.</w:t>
       </w:r>
     </w:p>
     <w:p>
@@ -1446,7 +1542,6 @@
                 <w:sz w:val="18"/>
                 <w:szCs w:val="18"/>
               </w:rPr>
-              <w:lastRenderedPageBreak/>
               <w:t xml:space="preserve">● </w:t>
             </w:r>
             <w:r>
@@ -1661,13 +1756,23 @@
                 <w:szCs w:val="18"/>
               </w:rPr>
             </w:pPr>
-            <w:r>
-              <w:rPr>
-                <w:b/>
-                <w:sz w:val="18"/>
-                <w:szCs w:val="18"/>
-              </w:rPr>
-              <w:t>Fullstack Developer</w:t>
+            <w:proofErr w:type="spellStart"/>
+            <w:r>
+              <w:rPr>
+                <w:b/>
+                <w:sz w:val="18"/>
+                <w:szCs w:val="18"/>
+              </w:rPr>
+              <w:t>Fullstack</w:t>
+            </w:r>
+            <w:proofErr w:type="spellEnd"/>
+            <w:r>
+              <w:rPr>
+                <w:b/>
+                <w:sz w:val="18"/>
+                <w:szCs w:val="18"/>
+              </w:rPr>
+              <w:t xml:space="preserve"> Developer</w:t>
             </w:r>
           </w:p>
           <w:p>
@@ -1750,7 +1855,43 @@
           <w:sz w:val="18"/>
           <w:szCs w:val="18"/>
         </w:rPr>
-        <w:t>Designed and implemented a java agent application with desktop user interface; using Spring Boot as agent with PIXELMED api for DICOM parser and upload the archived images to AWS S3, Electron as desktop wrapper for AngularJS application with DICOM Web Viewer an open source DICOM viewer and interaction between them using STOMP over Websocket.</w:t>
+        <w:t xml:space="preserve">Designed and implemented a java agent application with desktop user interface; using Spring Boot as agent with PIXELMED </w:t>
+      </w:r>
+      <w:proofErr w:type="spellStart"/>
+      <w:r>
+        <w:rPr>
+          <w:color w:val="333333"/>
+          <w:sz w:val="18"/>
+          <w:szCs w:val="18"/>
+        </w:rPr>
+        <w:t>api</w:t>
+      </w:r>
+      <w:proofErr w:type="spellEnd"/>
+      <w:r>
+        <w:rPr>
+          <w:color w:val="333333"/>
+          <w:sz w:val="18"/>
+          <w:szCs w:val="18"/>
+        </w:rPr>
+        <w:t xml:space="preserve"> for DICOM parser and upload the archived images to AWS S3, Electron as desktop wrapper for AngularJS application with DICOM Web Viewer an open source DICOM viewer and interaction between them using STOMP over </w:t>
+      </w:r>
+      <w:proofErr w:type="spellStart"/>
+      <w:r>
+        <w:rPr>
+          <w:color w:val="333333"/>
+          <w:sz w:val="18"/>
+          <w:szCs w:val="18"/>
+        </w:rPr>
+        <w:t>Websocket</w:t>
+      </w:r>
+      <w:proofErr w:type="spellEnd"/>
+      <w:r>
+        <w:rPr>
+          <w:color w:val="333333"/>
+          <w:sz w:val="18"/>
+          <w:szCs w:val="18"/>
+        </w:rPr>
+        <w:t>.</w:t>
       </w:r>
     </w:p>
     <w:p>
@@ -1773,7 +1914,25 @@
           <w:sz w:val="18"/>
           <w:szCs w:val="18"/>
         </w:rPr>
-        <w:t xml:space="preserve">Designed and developed a mobile portal for subscription management along with user checked in functionality using finger scanner IOT with Hive MQTT javascript </w:t>
+        <w:t xml:space="preserve">Designed and developed a mobile portal for subscription management along with user checked in functionality using finger scanner IOT with Hive MQTT </w:t>
+      </w:r>
+      <w:proofErr w:type="spellStart"/>
+      <w:r>
+        <w:rPr>
+          <w:color w:val="333333"/>
+          <w:sz w:val="18"/>
+          <w:szCs w:val="18"/>
+        </w:rPr>
+        <w:t>javascript</w:t>
+      </w:r>
+      <w:proofErr w:type="spellEnd"/>
+      <w:r>
+        <w:rPr>
+          <w:color w:val="333333"/>
+          <w:sz w:val="18"/>
+          <w:szCs w:val="18"/>
+        </w:rPr>
+        <w:t xml:space="preserve"> </w:t>
       </w:r>
       <w:r>
         <w:rPr>
@@ -1883,7 +2042,25 @@
           <w:sz w:val="18"/>
           <w:szCs w:val="18"/>
         </w:rPr>
-        <w:t xml:space="preserve"> using Firebase authentication, Firebase Realtime database and AngularJS with RXJS api.</w:t>
+        <w:t xml:space="preserve"> using Firebase authentication, Firebase Realtime database and AngularJS with RXJS </w:t>
+      </w:r>
+      <w:proofErr w:type="spellStart"/>
+      <w:r>
+        <w:rPr>
+          <w:color w:val="333333"/>
+          <w:sz w:val="18"/>
+          <w:szCs w:val="18"/>
+        </w:rPr>
+        <w:t>api</w:t>
+      </w:r>
+      <w:proofErr w:type="spellEnd"/>
+      <w:r>
+        <w:rPr>
+          <w:color w:val="333333"/>
+          <w:sz w:val="18"/>
+          <w:szCs w:val="18"/>
+        </w:rPr>
+        <w:t>.</w:t>
       </w:r>
     </w:p>
     <w:p>
@@ -2650,7 +2827,25 @@
           <w:sz w:val="18"/>
           <w:szCs w:val="18"/>
         </w:rPr>
-        <w:t>Using amazon SDK 1.11.36 API, implemented a util to map a public IP for a static IP, Map/UnMap ELB for given static IP.</w:t>
+        <w:t>Using amazon SDK 1.11.36 API, implemented a util to map a public IP for a static IP, Map/</w:t>
+      </w:r>
+      <w:proofErr w:type="spellStart"/>
+      <w:r>
+        <w:rPr>
+          <w:color w:val="333333"/>
+          <w:sz w:val="18"/>
+          <w:szCs w:val="18"/>
+        </w:rPr>
+        <w:t>UnMap</w:t>
+      </w:r>
+      <w:proofErr w:type="spellEnd"/>
+      <w:r>
+        <w:rPr>
+          <w:color w:val="333333"/>
+          <w:sz w:val="18"/>
+          <w:szCs w:val="18"/>
+        </w:rPr>
+        <w:t xml:space="preserve"> ELB for given static IP.</w:t>
       </w:r>
     </w:p>
     <w:p>
@@ -2776,7 +2971,6 @@
           <w:sz w:val="18"/>
           <w:szCs w:val="18"/>
         </w:rPr>
-        <w:lastRenderedPageBreak/>
         <w:t>Configured spring boot application with vault to fetch application properties from secured vault server (spring-cloud-vault-starter-config:1.0.0).</w:t>
       </w:r>
     </w:p>
@@ -2826,6 +3020,7 @@
           <w:sz w:val="18"/>
           <w:szCs w:val="18"/>
         </w:rPr>
+        <w:lastRenderedPageBreak/>
         <w:t>Designed and developed a reverse script for auto validating existing mongo clusters using mongo java driver 3.2.2.</w:t>
       </w:r>
     </w:p>
@@ -3208,7 +3403,25 @@
           <w:sz w:val="18"/>
           <w:szCs w:val="18"/>
         </w:rPr>
-        <w:t>Override the Apache Camel’s JMS component with DynamicDestinationResolver, for IBM MQ. To solve the header junk problem while communicating with non-JMS messaging service (IBM MQ) from JMS messaging service (Active MQ).</w:t>
+        <w:t xml:space="preserve">Override the Apache Camel’s JMS component with </w:t>
+      </w:r>
+      <w:proofErr w:type="spellStart"/>
+      <w:r>
+        <w:rPr>
+          <w:color w:val="333333"/>
+          <w:sz w:val="18"/>
+          <w:szCs w:val="18"/>
+        </w:rPr>
+        <w:t>DynamicDestinationResolver</w:t>
+      </w:r>
+      <w:proofErr w:type="spellEnd"/>
+      <w:r>
+        <w:rPr>
+          <w:color w:val="333333"/>
+          <w:sz w:val="18"/>
+          <w:szCs w:val="18"/>
+        </w:rPr>
+        <w:t>, for IBM MQ. To solve the header junk problem while communicating with non-JMS messaging service (IBM MQ) from JMS messaging service (Active MQ).</w:t>
       </w:r>
     </w:p>
     <w:p>
@@ -3232,7 +3445,25 @@
           <w:sz w:val="18"/>
           <w:szCs w:val="18"/>
         </w:rPr>
-        <w:t>Integrated both pagination and sorter for given table using TableSorter framework with jQuery 1.6.3</w:t>
+        <w:t xml:space="preserve">Integrated both pagination and sorter for given table using </w:t>
+      </w:r>
+      <w:proofErr w:type="spellStart"/>
+      <w:r>
+        <w:rPr>
+          <w:color w:val="333333"/>
+          <w:sz w:val="18"/>
+          <w:szCs w:val="18"/>
+        </w:rPr>
+        <w:t>TableSorter</w:t>
+      </w:r>
+      <w:proofErr w:type="spellEnd"/>
+      <w:r>
+        <w:rPr>
+          <w:color w:val="333333"/>
+          <w:sz w:val="18"/>
+          <w:szCs w:val="18"/>
+        </w:rPr>
+        <w:t xml:space="preserve"> framework with jQuery 1.6.3</w:t>
       </w:r>
     </w:p>
     <w:p>
@@ -3411,7 +3642,43 @@
           <w:sz w:val="18"/>
           <w:szCs w:val="18"/>
         </w:rPr>
-        <w:t>Developed an Eclipse plugin with PMD and Checkstyle static analyser.</w:t>
+        <w:t xml:space="preserve">Developed an Eclipse plugin with PMD and </w:t>
+      </w:r>
+      <w:proofErr w:type="spellStart"/>
+      <w:r>
+        <w:rPr>
+          <w:color w:val="333333"/>
+          <w:sz w:val="18"/>
+          <w:szCs w:val="18"/>
+        </w:rPr>
+        <w:t>Checkstyle</w:t>
+      </w:r>
+      <w:proofErr w:type="spellEnd"/>
+      <w:r>
+        <w:rPr>
+          <w:color w:val="333333"/>
+          <w:sz w:val="18"/>
+          <w:szCs w:val="18"/>
+        </w:rPr>
+        <w:t xml:space="preserve"> static </w:t>
+      </w:r>
+      <w:proofErr w:type="spellStart"/>
+      <w:r>
+        <w:rPr>
+          <w:color w:val="333333"/>
+          <w:sz w:val="18"/>
+          <w:szCs w:val="18"/>
+        </w:rPr>
+        <w:t>analyser</w:t>
+      </w:r>
+      <w:proofErr w:type="spellEnd"/>
+      <w:r>
+        <w:rPr>
+          <w:color w:val="333333"/>
+          <w:sz w:val="18"/>
+          <w:szCs w:val="18"/>
+        </w:rPr>
+        <w:t>.</w:t>
       </w:r>
     </w:p>
     <w:p>
@@ -3435,8 +3702,72 @@
           <w:sz w:val="18"/>
           <w:szCs w:val="18"/>
         </w:rPr>
-        <w:t>As a Quality champion, monitor code base periodically and send reports with various analyser tools like PMD 4.2.5, Checkstyle 5.4, Javancss, LOC and Rational Software Analyser</w:t>
-      </w:r>
+        <w:t xml:space="preserve">As a Quality champion, monitor code base periodically and send reports with various </w:t>
+      </w:r>
+      <w:proofErr w:type="spellStart"/>
+      <w:r>
+        <w:rPr>
+          <w:color w:val="333333"/>
+          <w:sz w:val="18"/>
+          <w:szCs w:val="18"/>
+        </w:rPr>
+        <w:t>analyser</w:t>
+      </w:r>
+      <w:proofErr w:type="spellEnd"/>
+      <w:r>
+        <w:rPr>
+          <w:color w:val="333333"/>
+          <w:sz w:val="18"/>
+          <w:szCs w:val="18"/>
+        </w:rPr>
+        <w:t xml:space="preserve"> tools like PMD 4.2.5, </w:t>
+      </w:r>
+      <w:proofErr w:type="spellStart"/>
+      <w:r>
+        <w:rPr>
+          <w:color w:val="333333"/>
+          <w:sz w:val="18"/>
+          <w:szCs w:val="18"/>
+        </w:rPr>
+        <w:t>Checkstyle</w:t>
+      </w:r>
+      <w:proofErr w:type="spellEnd"/>
+      <w:r>
+        <w:rPr>
+          <w:color w:val="333333"/>
+          <w:sz w:val="18"/>
+          <w:szCs w:val="18"/>
+        </w:rPr>
+        <w:t xml:space="preserve"> 5.4, </w:t>
+      </w:r>
+      <w:proofErr w:type="spellStart"/>
+      <w:r>
+        <w:rPr>
+          <w:color w:val="333333"/>
+          <w:sz w:val="18"/>
+          <w:szCs w:val="18"/>
+        </w:rPr>
+        <w:t>Javancss</w:t>
+      </w:r>
+      <w:proofErr w:type="spellEnd"/>
+      <w:r>
+        <w:rPr>
+          <w:color w:val="333333"/>
+          <w:sz w:val="18"/>
+          <w:szCs w:val="18"/>
+        </w:rPr>
+        <w:t xml:space="preserve">, LOC and Rational Software </w:t>
+      </w:r>
+      <w:proofErr w:type="spellStart"/>
+      <w:r>
+        <w:rPr>
+          <w:color w:val="333333"/>
+          <w:sz w:val="18"/>
+          <w:szCs w:val="18"/>
+        </w:rPr>
+        <w:t>Analyser</w:t>
+      </w:r>
+      <w:proofErr w:type="spellEnd"/>
       <w:r>
         <w:rPr>
           <w:color w:val="333333"/>
@@ -3475,7 +3806,43 @@
           <w:sz w:val="18"/>
           <w:szCs w:val="18"/>
         </w:rPr>
-        <w:t>Involved in defect analysis and fixing of production defects. (Analysed race condition with hashmap).</w:t>
+        <w:t>Involved in defect analysis and fixing of production defects. (</w:t>
+      </w:r>
+      <w:proofErr w:type="spellStart"/>
+      <w:r>
+        <w:rPr>
+          <w:color w:val="333333"/>
+          <w:sz w:val="18"/>
+          <w:szCs w:val="18"/>
+        </w:rPr>
+        <w:t>Analysed</w:t>
+      </w:r>
+      <w:proofErr w:type="spellEnd"/>
+      <w:r>
+        <w:rPr>
+          <w:color w:val="333333"/>
+          <w:sz w:val="18"/>
+          <w:szCs w:val="18"/>
+        </w:rPr>
+        <w:t xml:space="preserve"> race condition with </w:t>
+      </w:r>
+      <w:proofErr w:type="spellStart"/>
+      <w:r>
+        <w:rPr>
+          <w:color w:val="333333"/>
+          <w:sz w:val="18"/>
+          <w:szCs w:val="18"/>
+        </w:rPr>
+        <w:t>hashmap</w:t>
+      </w:r>
+      <w:proofErr w:type="spellEnd"/>
+      <w:r>
+        <w:rPr>
+          <w:color w:val="333333"/>
+          <w:sz w:val="18"/>
+          <w:szCs w:val="18"/>
+        </w:rPr>
+        <w:t>).</w:t>
       </w:r>
     </w:p>
     <w:p>
@@ -3499,13 +3866,41 @@
           <w:sz w:val="18"/>
           <w:szCs w:val="18"/>
         </w:rPr>
-        <w:t>Reviewed and re-factored existing code based on Rational Software Analyser (RSA) report generated using RSA 7.5.</w:t>
+        <w:t xml:space="preserve">Reviewed and re-factored existing code based on Rational Software </w:t>
+      </w:r>
+      <w:proofErr w:type="spellStart"/>
+      <w:r>
+        <w:rPr>
+          <w:color w:val="333333"/>
+          <w:sz w:val="18"/>
+          <w:szCs w:val="18"/>
+        </w:rPr>
+        <w:t>Analyser</w:t>
+      </w:r>
+      <w:proofErr w:type="spellEnd"/>
+      <w:r>
+        <w:rPr>
+          <w:color w:val="333333"/>
+          <w:sz w:val="18"/>
+          <w:szCs w:val="18"/>
+        </w:rPr>
+        <w:t xml:space="preserve"> (RSA) report generated using RSA 7.5.</w:t>
       </w:r>
     </w:p>
     <w:p>
       <w:pPr>
         <w:spacing w:line="240" w:lineRule="auto"/>
-        <w:ind w:left="720"/>
+        <w:jc w:val="both"/>
+        <w:rPr>
+          <w:color w:val="333333"/>
+          <w:sz w:val="18"/>
+          <w:szCs w:val="18"/>
+        </w:rPr>
+      </w:pPr>
+    </w:p>
+    <w:p>
+      <w:pPr>
+        <w:spacing w:line="240" w:lineRule="auto"/>
         <w:jc w:val="both"/>
         <w:rPr>
           <w:color w:val="333333"/>
@@ -3637,7 +4032,43 @@
           <w:sz w:val="18"/>
           <w:szCs w:val="18"/>
         </w:rPr>
-        <w:t>Implemented generic template to populate and merge PDFs (Ordinary &amp; Acroform) using iText 2.0 and JAXP 1.5(SAX) APIs.</w:t>
+        <w:t xml:space="preserve">Implemented generic template to populate and merge PDFs (Ordinary &amp; </w:t>
+      </w:r>
+      <w:proofErr w:type="spellStart"/>
+      <w:r>
+        <w:rPr>
+          <w:color w:val="333333"/>
+          <w:sz w:val="18"/>
+          <w:szCs w:val="18"/>
+        </w:rPr>
+        <w:t>Acroform</w:t>
+      </w:r>
+      <w:proofErr w:type="spellEnd"/>
+      <w:r>
+        <w:rPr>
+          <w:color w:val="333333"/>
+          <w:sz w:val="18"/>
+          <w:szCs w:val="18"/>
+        </w:rPr>
+        <w:t xml:space="preserve">) using </w:t>
+      </w:r>
+      <w:proofErr w:type="spellStart"/>
+      <w:r>
+        <w:rPr>
+          <w:color w:val="333333"/>
+          <w:sz w:val="18"/>
+          <w:szCs w:val="18"/>
+        </w:rPr>
+        <w:t>iText</w:t>
+      </w:r>
+      <w:proofErr w:type="spellEnd"/>
+      <w:r>
+        <w:rPr>
+          <w:color w:val="333333"/>
+          <w:sz w:val="18"/>
+          <w:szCs w:val="18"/>
+        </w:rPr>
+        <w:t xml:space="preserve"> 2.0 and JAXP 1.5(SAX) APIs.</w:t>
       </w:r>
     </w:p>
     <w:p>
@@ -3709,7 +4140,25 @@
           <w:sz w:val="18"/>
           <w:szCs w:val="18"/>
         </w:rPr>
-        <w:t>Implemented persistence tier using iBatis 2.1 to invoke stored procedures and SQL statements in an Oracle 8.1.6 database</w:t>
+        <w:t xml:space="preserve">Implemented persistence tier using </w:t>
+      </w:r>
+      <w:proofErr w:type="spellStart"/>
+      <w:r>
+        <w:rPr>
+          <w:color w:val="333333"/>
+          <w:sz w:val="18"/>
+          <w:szCs w:val="18"/>
+        </w:rPr>
+        <w:t>iBatis</w:t>
+      </w:r>
+      <w:proofErr w:type="spellEnd"/>
+      <w:r>
+        <w:rPr>
+          <w:color w:val="333333"/>
+          <w:sz w:val="18"/>
+          <w:szCs w:val="18"/>
+        </w:rPr>
+        <w:t xml:space="preserve"> 2.1 to invoke stored procedures and SQL statements in an Oracle 8.1.6 database</w:t>
       </w:r>
     </w:p>
     <w:p>
@@ -3788,9 +4237,49 @@
           <w:sz w:val="18"/>
           <w:szCs w:val="18"/>
         </w:rPr>
-        <w:lastRenderedPageBreak/>
-        <w:t>Implemented a customized RequestProcessor (Struts 1.2) to control validation process depending on user access rights</w:t>
-      </w:r>
+        <w:t xml:space="preserve">Implemented a customized </w:t>
+      </w:r>
+      <w:proofErr w:type="spellStart"/>
+      <w:r>
+        <w:rPr>
+          <w:color w:val="333333"/>
+          <w:sz w:val="18"/>
+          <w:szCs w:val="18"/>
+        </w:rPr>
+        <w:t>RequestProcessor</w:t>
+      </w:r>
+      <w:proofErr w:type="spellEnd"/>
+      <w:r>
+        <w:rPr>
+          <w:color w:val="333333"/>
+          <w:sz w:val="18"/>
+          <w:szCs w:val="18"/>
+        </w:rPr>
+        <w:t xml:space="preserve"> (Struts 1.2) to control validation process depending on user access rights</w:t>
+      </w:r>
+    </w:p>
+    <w:p>
+      <w:pPr>
+        <w:spacing w:line="240" w:lineRule="auto"/>
+        <w:ind w:left="720"/>
+        <w:jc w:val="both"/>
+        <w:rPr>
+          <w:color w:val="333333"/>
+          <w:sz w:val="18"/>
+          <w:szCs w:val="18"/>
+        </w:rPr>
+      </w:pPr>
+    </w:p>
+    <w:p>
+      <w:pPr>
+        <w:spacing w:line="240" w:lineRule="auto"/>
+        <w:jc w:val="both"/>
+        <w:rPr>
+          <w:color w:val="333333"/>
+          <w:sz w:val="18"/>
+          <w:szCs w:val="18"/>
+        </w:rPr>
+      </w:pPr>
     </w:p>
     <w:tbl>
       <w:tblPr>
@@ -3831,6 +4320,7 @@
                 <w:sz w:val="18"/>
                 <w:szCs w:val="18"/>
               </w:rPr>
+              <w:lastRenderedPageBreak/>
               <w:t>Software Engineer</w:t>
             </w:r>
           </w:p>
@@ -3844,13 +4334,23 @@
                 <w:szCs w:val="18"/>
               </w:rPr>
             </w:pPr>
-            <w:r>
-              <w:rPr>
-                <w:b/>
-                <w:sz w:val="18"/>
-                <w:szCs w:val="18"/>
-              </w:rPr>
-              <w:t>Finix Info Solution, INDIA.</w:t>
+            <w:proofErr w:type="spellStart"/>
+            <w:r>
+              <w:rPr>
+                <w:b/>
+                <w:sz w:val="18"/>
+                <w:szCs w:val="18"/>
+              </w:rPr>
+              <w:t>Finix</w:t>
+            </w:r>
+            <w:proofErr w:type="spellEnd"/>
+            <w:r>
+              <w:rPr>
+                <w:b/>
+                <w:sz w:val="18"/>
+                <w:szCs w:val="18"/>
+              </w:rPr>
+              <w:t xml:space="preserve"> Info Solution, INDIA.</w:t>
             </w:r>
           </w:p>
         </w:tc>
@@ -4709,13 +5209,23 @@
                 <w:szCs w:val="18"/>
               </w:rPr>
             </w:pPr>
-            <w:r>
-              <w:rPr>
-                <w:b/>
-                <w:sz w:val="18"/>
-                <w:szCs w:val="18"/>
-              </w:rPr>
-              <w:t xml:space="preserve">Fullstack Developer, </w:t>
+            <w:proofErr w:type="spellStart"/>
+            <w:r>
+              <w:rPr>
+                <w:b/>
+                <w:sz w:val="18"/>
+                <w:szCs w:val="18"/>
+              </w:rPr>
+              <w:t>Fullstack</w:t>
+            </w:r>
+            <w:proofErr w:type="spellEnd"/>
+            <w:r>
+              <w:rPr>
+                <w:b/>
+                <w:sz w:val="18"/>
+                <w:szCs w:val="18"/>
+              </w:rPr>
+              <w:t xml:space="preserve"> Developer, </w:t>
             </w:r>
             <w:r>
               <w:rPr>
@@ -5807,12 +6317,21 @@
                       <w:szCs w:val="16"/>
                     </w:rPr>
                   </w:pPr>
+                  <w:proofErr w:type="spellStart"/>
                   <w:r>
                     <w:rPr>
                       <w:sz w:val="16"/>
                       <w:szCs w:val="16"/>
                     </w:rPr>
-                    <w:t>WebMtracks (Sam’s club Membership)</w:t>
+                    <w:t>WebMtracks</w:t>
+                  </w:r>
+                  <w:proofErr w:type="spellEnd"/>
+                  <w:r>
+                    <w:rPr>
+                      <w:sz w:val="16"/>
+                      <w:szCs w:val="16"/>
+                    </w:rPr>
+                    <w:t xml:space="preserve"> (Sam’s club Membership)</w:t>
                   </w:r>
                 </w:p>
               </w:tc>
@@ -6094,7 +6613,39 @@
                       <w:sz w:val="16"/>
                       <w:szCs w:val="16"/>
                     </w:rPr>
-                    <w:t>BDSS - EZForms IAA - Acroform Conversion</w:t>
+                    <w:t xml:space="preserve">BDSS - </w:t>
+                  </w:r>
+                  <w:proofErr w:type="spellStart"/>
+                  <w:r>
+                    <w:rPr>
+                      <w:sz w:val="16"/>
+                      <w:szCs w:val="16"/>
+                    </w:rPr>
+                    <w:t>EZForms</w:t>
+                  </w:r>
+                  <w:proofErr w:type="spellEnd"/>
+                  <w:r>
+                    <w:rPr>
+                      <w:sz w:val="16"/>
+                      <w:szCs w:val="16"/>
+                    </w:rPr>
+                    <w:t xml:space="preserve"> IAA - </w:t>
+                  </w:r>
+                  <w:proofErr w:type="spellStart"/>
+                  <w:r>
+                    <w:rPr>
+                      <w:sz w:val="16"/>
+                      <w:szCs w:val="16"/>
+                    </w:rPr>
+                    <w:t>Acroform</w:t>
+                  </w:r>
+                  <w:proofErr w:type="spellEnd"/>
+                  <w:r>
+                    <w:rPr>
+                      <w:sz w:val="16"/>
+                      <w:szCs w:val="16"/>
+                    </w:rPr>
+                    <w:t xml:space="preserve"> Conversion</w:t>
                   </w:r>
                 </w:p>
               </w:tc>
@@ -6155,8 +6706,17 @@
                       <w:sz w:val="16"/>
                       <w:szCs w:val="16"/>
                     </w:rPr>
-                    <w:t>BDSS - IVault</w:t>
+                    <w:t xml:space="preserve">BDSS - </w:t>
                   </w:r>
+                  <w:proofErr w:type="spellStart"/>
+                  <w:r>
+                    <w:rPr>
+                      <w:sz w:val="16"/>
+                      <w:szCs w:val="16"/>
+                    </w:rPr>
+                    <w:t>IVault</w:t>
+                  </w:r>
+                  <w:proofErr w:type="spellEnd"/>
                 </w:p>
               </w:tc>
               <w:tc>
@@ -6216,7 +6776,23 @@
                       <w:sz w:val="16"/>
                       <w:szCs w:val="16"/>
                     </w:rPr>
-                    <w:t>BDSS - EZForms Admin</w:t>
+                    <w:t xml:space="preserve">BDSS - </w:t>
+                  </w:r>
+                  <w:proofErr w:type="spellStart"/>
+                  <w:r>
+                    <w:rPr>
+                      <w:sz w:val="16"/>
+                      <w:szCs w:val="16"/>
+                    </w:rPr>
+                    <w:t>EZForms</w:t>
+                  </w:r>
+                  <w:proofErr w:type="spellEnd"/>
+                  <w:r>
+                    <w:rPr>
+                      <w:sz w:val="16"/>
+                      <w:szCs w:val="16"/>
+                    </w:rPr>
+                    <w:t xml:space="preserve"> Admin</w:t>
                   </w:r>
                 </w:p>
               </w:tc>
@@ -6277,7 +6853,23 @@
                       <w:sz w:val="16"/>
                       <w:szCs w:val="16"/>
                     </w:rPr>
-                    <w:t>BDSS - EZForms 529 Prefill</w:t>
+                    <w:t xml:space="preserve">BDSS - </w:t>
+                  </w:r>
+                  <w:proofErr w:type="spellStart"/>
+                  <w:r>
+                    <w:rPr>
+                      <w:sz w:val="16"/>
+                      <w:szCs w:val="16"/>
+                    </w:rPr>
+                    <w:t>EZForms</w:t>
+                  </w:r>
+                  <w:proofErr w:type="spellEnd"/>
+                  <w:r>
+                    <w:rPr>
+                      <w:sz w:val="16"/>
+                      <w:szCs w:val="16"/>
+                    </w:rPr>
+                    <w:t xml:space="preserve"> 529 Prefill</w:t>
                   </w:r>
                 </w:p>
               </w:tc>
@@ -6338,7 +6930,23 @@
                       <w:sz w:val="16"/>
                       <w:szCs w:val="16"/>
                     </w:rPr>
-                    <w:t>BDSS - EZForms IAA - Migration</w:t>
+                    <w:t xml:space="preserve">BDSS - </w:t>
+                  </w:r>
+                  <w:proofErr w:type="spellStart"/>
+                  <w:r>
+                    <w:rPr>
+                      <w:sz w:val="16"/>
+                      <w:szCs w:val="16"/>
+                    </w:rPr>
+                    <w:t>EZForms</w:t>
+                  </w:r>
+                  <w:proofErr w:type="spellEnd"/>
+                  <w:r>
+                    <w:rPr>
+                      <w:sz w:val="16"/>
+                      <w:szCs w:val="16"/>
+                    </w:rPr>
+                    <w:t xml:space="preserve"> IAA - Migration</w:t>
                   </w:r>
                 </w:p>
               </w:tc>
@@ -6445,6 +7053,7 @@
               </w:rPr>
               <w:t xml:space="preserve">Software Engineer, </w:t>
             </w:r>
+            <w:proofErr w:type="spellStart"/>
             <w:r>
               <w:rPr>
                 <w:bCs/>
@@ -6453,6 +7062,7 @@
               </w:rPr>
               <w:t>Finix</w:t>
             </w:r>
+            <w:proofErr w:type="spellEnd"/>
             <w:r>
               <w:rPr>
                 <w:bCs/>
@@ -6498,7 +7108,6 @@
                       <w:sz w:val="16"/>
                       <w:szCs w:val="16"/>
                     </w:rPr>
-                    <w:lastRenderedPageBreak/>
                     <w:t>Project Management System</w:t>
                   </w:r>
                 </w:p>
@@ -7016,7 +7625,7 @@
   <w:abstractNum w:abstractNumId="0" w15:restartNumberingAfterBreak="0">
     <w:nsid w:val="0F0E3A27"/>
     <w:multiLevelType w:val="multilevel"/>
-    <w:tmpl w:val="770EF586"/>
+    <w:tmpl w:val="36FE0AF0"/>
     <w:lvl w:ilvl="0">
       <w:start w:val="1"/>
       <w:numFmt w:val="bullet"/>
@@ -7027,8 +7636,8 @@
       </w:pPr>
       <w:rPr>
         <w:rFonts w:ascii="Arial" w:eastAsia="Arial" w:hAnsi="Arial" w:cs="Arial"/>
-        <w:sz w:val="22"/>
-        <w:szCs w:val="22"/>
+        <w:sz w:val="24"/>
+        <w:szCs w:val="24"/>
         <w:vertAlign w:val="baseline"/>
       </w:rPr>
     </w:lvl>
@@ -7108,7 +7717,7 @@
   <w:abstractNum w:abstractNumId="1" w15:restartNumberingAfterBreak="0">
     <w:nsid w:val="2BEF3C2D"/>
     <w:multiLevelType w:val="multilevel"/>
-    <w:tmpl w:val="AC78044A"/>
+    <w:tmpl w:val="6FDA6AEC"/>
     <w:lvl w:ilvl="0">
       <w:start w:val="1"/>
       <w:numFmt w:val="bullet"/>
@@ -7119,8 +7728,8 @@
       </w:pPr>
       <w:rPr>
         <w:rFonts w:ascii="Arial" w:eastAsia="Arial" w:hAnsi="Arial" w:cs="Arial"/>
-        <w:sz w:val="26"/>
-        <w:szCs w:val="26"/>
+        <w:sz w:val="24"/>
+        <w:szCs w:val="24"/>
         <w:vertAlign w:val="baseline"/>
       </w:rPr>
     </w:lvl>
@@ -7876,6 +8485,7 @@
   <w:style w:type="character" w:default="1" w:styleId="DefaultParagraphFont">
     <w:name w:val="Default Paragraph Font"/>
     <w:uiPriority w:val="1"/>
+    <w:semiHidden/>
     <w:unhideWhenUsed/>
   </w:style>
   <w:style w:type="table" w:default="1" w:styleId="TableNormal">

</xml_diff>